<commit_message>
Recorded the new changes to the final report
</commit_message>
<xml_diff>
--- a/Final Report.docx
+++ b/Final Report.docx
@@ -9462,17 +9462,7 @@
           <w:sz w:val="24"/>
           <w:szCs w:val="28"/>
         </w:rPr>
-        <w:t>When there are no possible moves on the</w:t>
-      </w:r>
-      <w:bookmarkStart w:id="0" w:name="_GoBack"/>
-      <w:bookmarkEnd w:id="0"/>
-      <w:r>
-        <w:rPr>
-          <w:rFonts w:cstheme="minorHAnsi"/>
-          <w:sz w:val="24"/>
-          <w:szCs w:val="28"/>
-        </w:rPr>
-        <w:t xml:space="preserve"> opposing team, that player loses as it is checkmate. When checkmate happens, an alert will be drawn on the screen</w:t>
+        <w:t>When there are no possible moves on the opposing team, that player loses as it is checkmate. When checkmate happens, an alert will be drawn on the screen</w:t>
       </w:r>
       <w:r>
         <w:rPr>
@@ -9617,25 +9607,967 @@
           <w:sz w:val="21"/>
           <w:szCs w:val="21"/>
         </w:rPr>
-        <w:t xml:space="preserve"> </w:t>
-      </w:r>
-      <w:r>
-        <w:rPr>
-          <w:rFonts w:asciiTheme="majorHAnsi" w:hAnsiTheme="majorHAnsi"/>
-          <w:sz w:val="21"/>
-          <w:szCs w:val="21"/>
-        </w:rPr>
-        <w:t>Checkmate</w:t>
-      </w:r>
-    </w:p>
-    <w:p>
-      <w:pPr>
-        <w:rPr>
-          <w:rFonts w:cstheme="minorHAnsi"/>
-          <w:sz w:val="24"/>
-          <w:szCs w:val="24"/>
-        </w:rPr>
-      </w:pPr>
+        <w:t xml:space="preserve"> Checkmate</w:t>
+      </w:r>
+    </w:p>
+    <w:p>
+      <w:pPr>
+        <w:jc w:val="center"/>
+        <w:rPr>
+          <w:rFonts w:asciiTheme="majorHAnsi" w:hAnsiTheme="majorHAnsi"/>
+          <w:sz w:val="21"/>
+          <w:szCs w:val="21"/>
+        </w:rPr>
+      </w:pPr>
+    </w:p>
+    <w:p>
+      <w:pPr>
+        <w:jc w:val="center"/>
+        <w:rPr>
+          <w:rFonts w:asciiTheme="majorHAnsi" w:hAnsiTheme="majorHAnsi"/>
+          <w:sz w:val="21"/>
+          <w:szCs w:val="21"/>
+        </w:rPr>
+      </w:pPr>
+    </w:p>
+    <w:p>
+      <w:pPr>
+        <w:rPr>
+          <w:rFonts w:asciiTheme="majorHAnsi" w:hAnsiTheme="majorHAnsi" w:cstheme="minorHAnsi"/>
+          <w:b/>
+          <w:sz w:val="28"/>
+          <w:szCs w:val="28"/>
+        </w:rPr>
+      </w:pPr>
+      <w:r>
+        <w:rPr>
+          <w:rFonts w:asciiTheme="majorHAnsi" w:hAnsiTheme="majorHAnsi" w:cstheme="minorHAnsi"/>
+          <w:b/>
+          <w:sz w:val="28"/>
+          <w:szCs w:val="28"/>
+        </w:rPr>
+        <w:lastRenderedPageBreak/>
+        <w:t>9</w:t>
+      </w:r>
+      <w:r>
+        <w:rPr>
+          <w:rFonts w:asciiTheme="majorHAnsi" w:hAnsiTheme="majorHAnsi" w:cstheme="minorHAnsi"/>
+          <w:b/>
+          <w:sz w:val="28"/>
+          <w:szCs w:val="28"/>
+        </w:rPr>
+        <w:t xml:space="preserve">. </w:t>
+      </w:r>
+      <w:r>
+        <w:rPr>
+          <w:rFonts w:asciiTheme="majorHAnsi" w:hAnsiTheme="majorHAnsi" w:cstheme="minorHAnsi"/>
+          <w:b/>
+          <w:sz w:val="28"/>
+          <w:szCs w:val="28"/>
+        </w:rPr>
+        <w:t>Game notation and records</w:t>
+      </w:r>
+    </w:p>
+    <w:p>
+      <w:pPr>
+        <w:ind w:firstLine="720"/>
+        <w:rPr>
+          <w:rFonts w:cstheme="minorHAnsi"/>
+          <w:sz w:val="24"/>
+          <w:szCs w:val="28"/>
+        </w:rPr>
+      </w:pPr>
+      <w:r>
+        <w:rPr>
+          <w:rFonts w:cstheme="minorHAnsi"/>
+          <w:sz w:val="24"/>
+          <w:szCs w:val="28"/>
+        </w:rPr>
+        <w:t xml:space="preserve">As of version 1.2 (after the presentation), the ability to see the game’s history and saves has been implemented. The following changes to the </w:t>
+      </w:r>
+      <w:proofErr w:type="spellStart"/>
+      <w:r>
+        <w:rPr>
+          <w:rFonts w:cstheme="minorHAnsi"/>
+          <w:sz w:val="24"/>
+          <w:szCs w:val="28"/>
+        </w:rPr>
+        <w:t>MyGameWindow</w:t>
+      </w:r>
+      <w:proofErr w:type="spellEnd"/>
+      <w:r>
+        <w:rPr>
+          <w:rFonts w:cstheme="minorHAnsi"/>
+          <w:sz w:val="24"/>
+          <w:szCs w:val="28"/>
+        </w:rPr>
+        <w:t xml:space="preserve"> class were made to make the update possible:</w:t>
+      </w:r>
+    </w:p>
+    <w:p>
+      <w:pPr>
+        <w:jc w:val="center"/>
+        <w:rPr>
+          <w:rFonts w:cstheme="minorHAnsi"/>
+          <w:sz w:val="24"/>
+          <w:szCs w:val="28"/>
+        </w:rPr>
+      </w:pPr>
+      <w:r>
+        <w:rPr>
+          <w:rFonts w:cstheme="minorHAnsi"/>
+          <w:noProof/>
+          <w:sz w:val="24"/>
+          <w:szCs w:val="28"/>
+          <w:lang w:eastAsia="ja-JP"/>
+        </w:rPr>
+        <w:drawing>
+          <wp:inline distT="0" distB="0" distL="0" distR="0" wp14:anchorId="5729DCC6" wp14:editId="7C0782ED">
+            <wp:extent cx="2837180" cy="1677670"/>
+            <wp:effectExtent l="0" t="0" r="1270" b="0"/>
+            <wp:docPr id="14" name="Picture 14"/>
+            <wp:cNvGraphicFramePr>
+              <a:graphicFrameLocks xmlns:a="http://schemas.openxmlformats.org/drawingml/2006/main" noChangeAspect="1"/>
+            </wp:cNvGraphicFramePr>
+            <a:graphic xmlns:a="http://schemas.openxmlformats.org/drawingml/2006/main">
+              <a:graphicData uri="http://schemas.openxmlformats.org/drawingml/2006/picture">
+                <pic:pic xmlns:pic="http://schemas.openxmlformats.org/drawingml/2006/picture">
+                  <pic:nvPicPr>
+                    <pic:cNvPr id="0" name="Picture 1"/>
+                    <pic:cNvPicPr>
+                      <a:picLocks noChangeAspect="1" noChangeArrowheads="1"/>
+                    </pic:cNvPicPr>
+                  </pic:nvPicPr>
+                  <pic:blipFill>
+                    <a:blip r:embed="rId40">
+                      <a:extLst>
+                        <a:ext uri="{28A0092B-C50C-407E-A947-70E740481C1C}">
+                          <a14:useLocalDpi xmlns:a14="http://schemas.microsoft.com/office/drawing/2010/main" val="0"/>
+                        </a:ext>
+                      </a:extLst>
+                    </a:blip>
+                    <a:srcRect/>
+                    <a:stretch>
+                      <a:fillRect/>
+                    </a:stretch>
+                  </pic:blipFill>
+                  <pic:spPr bwMode="auto">
+                    <a:xfrm>
+                      <a:off x="0" y="0"/>
+                      <a:ext cx="2837180" cy="1677670"/>
+                    </a:xfrm>
+                    <a:prstGeom prst="rect">
+                      <a:avLst/>
+                    </a:prstGeom>
+                    <a:noFill/>
+                    <a:ln>
+                      <a:noFill/>
+                    </a:ln>
+                  </pic:spPr>
+                </pic:pic>
+              </a:graphicData>
+            </a:graphic>
+          </wp:inline>
+        </w:drawing>
+      </w:r>
+    </w:p>
+    <w:p>
+      <w:pPr>
+        <w:jc w:val="center"/>
+        <w:rPr>
+          <w:rFonts w:asciiTheme="majorHAnsi" w:hAnsiTheme="majorHAnsi"/>
+          <w:sz w:val="21"/>
+          <w:szCs w:val="21"/>
+        </w:rPr>
+      </w:pPr>
+      <w:proofErr w:type="gramStart"/>
+      <w:r>
+        <w:rPr>
+          <w:rFonts w:asciiTheme="majorHAnsi" w:hAnsiTheme="majorHAnsi"/>
+          <w:sz w:val="21"/>
+          <w:szCs w:val="21"/>
+        </w:rPr>
+        <w:t>Image 30.</w:t>
+      </w:r>
+      <w:proofErr w:type="gramEnd"/>
+      <w:r>
+        <w:rPr>
+          <w:rFonts w:asciiTheme="majorHAnsi" w:hAnsiTheme="majorHAnsi"/>
+          <w:sz w:val="21"/>
+          <w:szCs w:val="21"/>
+        </w:rPr>
+        <w:t xml:space="preserve"> New attributes and methods</w:t>
+      </w:r>
+    </w:p>
+    <w:p>
+      <w:pPr>
+        <w:rPr>
+          <w:rFonts w:cstheme="minorHAnsi"/>
+          <w:sz w:val="24"/>
+          <w:szCs w:val="24"/>
+        </w:rPr>
+      </w:pPr>
+      <w:r>
+        <w:rPr>
+          <w:rFonts w:cstheme="minorHAnsi"/>
+          <w:sz w:val="24"/>
+          <w:szCs w:val="24"/>
+        </w:rPr>
+        <w:t>To explain what each of these attributes do</w:t>
+      </w:r>
+      <w:proofErr w:type="gramStart"/>
+      <w:r>
+        <w:rPr>
+          <w:rFonts w:cstheme="minorHAnsi"/>
+          <w:sz w:val="24"/>
+          <w:szCs w:val="24"/>
+        </w:rPr>
+        <w:t>:</w:t>
+      </w:r>
+      <w:proofErr w:type="gramEnd"/>
+      <w:r>
+        <w:rPr>
+          <w:rFonts w:cstheme="minorHAnsi"/>
+          <w:sz w:val="24"/>
+          <w:szCs w:val="24"/>
+        </w:rPr>
+        <w:br/>
+        <w:t xml:space="preserve">- </w:t>
+      </w:r>
+      <w:proofErr w:type="spellStart"/>
+      <w:r>
+        <w:rPr>
+          <w:rFonts w:cstheme="minorHAnsi"/>
+          <w:sz w:val="24"/>
+          <w:szCs w:val="24"/>
+        </w:rPr>
+        <w:t>turn_number</w:t>
+      </w:r>
+      <w:proofErr w:type="spellEnd"/>
+      <w:r>
+        <w:rPr>
+          <w:rFonts w:cstheme="minorHAnsi"/>
+          <w:sz w:val="24"/>
+          <w:szCs w:val="24"/>
+        </w:rPr>
+        <w:t xml:space="preserve"> is used to count the number of turns that have taken place so far. It is then written in the move history square on the right side on the screen (see image 31</w:t>
+      </w:r>
+      <w:proofErr w:type="gramStart"/>
+      <w:r>
+        <w:rPr>
+          <w:rFonts w:cstheme="minorHAnsi"/>
+          <w:sz w:val="24"/>
+          <w:szCs w:val="24"/>
+        </w:rPr>
+        <w:t>)</w:t>
+      </w:r>
+      <w:proofErr w:type="gramEnd"/>
+      <w:r>
+        <w:rPr>
+          <w:rFonts w:cstheme="minorHAnsi"/>
+          <w:sz w:val="24"/>
+          <w:szCs w:val="24"/>
+        </w:rPr>
+        <w:br/>
+        <w:t xml:space="preserve">- </w:t>
+      </w:r>
+      <w:proofErr w:type="spellStart"/>
+      <w:r>
+        <w:rPr>
+          <w:rFonts w:cstheme="minorHAnsi"/>
+          <w:sz w:val="24"/>
+          <w:szCs w:val="24"/>
+        </w:rPr>
+        <w:t>capture_done</w:t>
+      </w:r>
+      <w:proofErr w:type="spellEnd"/>
+      <w:r>
+        <w:rPr>
+          <w:rFonts w:cstheme="minorHAnsi"/>
+          <w:sz w:val="24"/>
+          <w:szCs w:val="24"/>
+        </w:rPr>
+        <w:t xml:space="preserve"> is used to record whether a capture has been done in the current turn. This is used there is a different symbol used in the notation when a capture is done</w:t>
+      </w:r>
+      <w:r>
+        <w:rPr>
+          <w:rFonts w:cstheme="minorHAnsi"/>
+          <w:sz w:val="24"/>
+          <w:szCs w:val="24"/>
+        </w:rPr>
+        <w:br/>
+        <w:t xml:space="preserve">- </w:t>
+      </w:r>
+      <w:proofErr w:type="spellStart"/>
+      <w:r>
+        <w:rPr>
+          <w:rFonts w:cstheme="minorHAnsi"/>
+          <w:sz w:val="24"/>
+          <w:szCs w:val="24"/>
+        </w:rPr>
+        <w:t>checked_for_promotion</w:t>
+      </w:r>
+      <w:proofErr w:type="spellEnd"/>
+      <w:r>
+        <w:rPr>
+          <w:rFonts w:cstheme="minorHAnsi"/>
+          <w:sz w:val="24"/>
+          <w:szCs w:val="24"/>
+        </w:rPr>
+        <w:t xml:space="preserve"> is much like the previous attribute, except it records whether the game has prompted for promotion.</w:t>
+      </w:r>
+      <w:r>
+        <w:rPr>
+          <w:rFonts w:cstheme="minorHAnsi"/>
+          <w:sz w:val="24"/>
+          <w:szCs w:val="24"/>
+        </w:rPr>
+        <w:br/>
+        <w:t xml:space="preserve">- </w:t>
+      </w:r>
+      <w:proofErr w:type="spellStart"/>
+      <w:proofErr w:type="gramStart"/>
+      <w:r>
+        <w:rPr>
+          <w:rFonts w:cstheme="minorHAnsi"/>
+          <w:sz w:val="24"/>
+          <w:szCs w:val="24"/>
+        </w:rPr>
+        <w:t>move_history</w:t>
+      </w:r>
+      <w:proofErr w:type="spellEnd"/>
+      <w:proofErr w:type="gramEnd"/>
+      <w:r>
+        <w:rPr>
+          <w:rFonts w:cstheme="minorHAnsi"/>
+          <w:sz w:val="24"/>
+          <w:szCs w:val="24"/>
+        </w:rPr>
+        <w:t xml:space="preserve"> is used to help with both recording and drawing the move history on the right side of the screen. Whenever a new move is made, it is appended to this list.</w:t>
+      </w:r>
+      <w:r>
+        <w:rPr>
+          <w:rFonts w:cstheme="minorHAnsi"/>
+          <w:sz w:val="24"/>
+          <w:szCs w:val="24"/>
+        </w:rPr>
+        <w:br/>
+        <w:t xml:space="preserve">- </w:t>
+      </w:r>
+      <w:proofErr w:type="spellStart"/>
+      <w:proofErr w:type="gramStart"/>
+      <w:r>
+        <w:rPr>
+          <w:rFonts w:cstheme="minorHAnsi"/>
+          <w:sz w:val="24"/>
+          <w:szCs w:val="24"/>
+        </w:rPr>
+        <w:t>save_file</w:t>
+      </w:r>
+      <w:proofErr w:type="spellEnd"/>
+      <w:proofErr w:type="gramEnd"/>
+      <w:r>
+        <w:rPr>
+          <w:rFonts w:cstheme="minorHAnsi"/>
+          <w:sz w:val="24"/>
+          <w:szCs w:val="24"/>
+        </w:rPr>
+        <w:t xml:space="preserve"> is the save file used to store the records of the game. It is readable and every move is separated with a new line</w:t>
+      </w:r>
+    </w:p>
+    <w:p>
+      <w:pPr>
+        <w:rPr>
+          <w:rFonts w:cstheme="minorHAnsi"/>
+          <w:sz w:val="24"/>
+          <w:szCs w:val="28"/>
+        </w:rPr>
+      </w:pPr>
+      <w:r>
+        <w:rPr>
+          <w:rFonts w:cstheme="minorHAnsi"/>
+          <w:sz w:val="24"/>
+          <w:szCs w:val="28"/>
+        </w:rPr>
+        <w:t>To explain what each of the new methods do:</w:t>
+      </w:r>
+      <w:r>
+        <w:rPr>
+          <w:rFonts w:cstheme="minorHAnsi"/>
+          <w:sz w:val="24"/>
+          <w:szCs w:val="28"/>
+        </w:rPr>
+        <w:br/>
+        <w:t xml:space="preserve">- </w:t>
+      </w:r>
+      <w:proofErr w:type="spellStart"/>
+      <w:r>
+        <w:rPr>
+          <w:rFonts w:cstheme="minorHAnsi"/>
+          <w:sz w:val="24"/>
+          <w:szCs w:val="28"/>
+        </w:rPr>
+        <w:t>draw_move_history</w:t>
+      </w:r>
+      <w:proofErr w:type="spellEnd"/>
+      <w:r>
+        <w:rPr>
+          <w:rFonts w:cstheme="minorHAnsi"/>
+          <w:sz w:val="24"/>
+          <w:szCs w:val="28"/>
+        </w:rPr>
+        <w:t xml:space="preserve"> is the method used to draw and update the move history text on the right side of the screen</w:t>
+      </w:r>
+      <w:r>
+        <w:rPr>
+          <w:rFonts w:cstheme="minorHAnsi"/>
+          <w:sz w:val="24"/>
+          <w:szCs w:val="28"/>
+        </w:rPr>
+        <w:br/>
+        <w:t xml:space="preserve">- </w:t>
+      </w:r>
+      <w:proofErr w:type="spellStart"/>
+      <w:r>
+        <w:rPr>
+          <w:rFonts w:cstheme="minorHAnsi"/>
+          <w:sz w:val="24"/>
+          <w:szCs w:val="28"/>
+        </w:rPr>
+        <w:t>convert_for_recording</w:t>
+      </w:r>
+      <w:proofErr w:type="spellEnd"/>
+      <w:r>
+        <w:rPr>
+          <w:rFonts w:cstheme="minorHAnsi"/>
+          <w:sz w:val="24"/>
+          <w:szCs w:val="28"/>
+        </w:rPr>
+        <w:t xml:space="preserve"> converts the coordinates of the previous square and the destination square into notation form, hence the name. It returns a tuple consisting of 2 strings (the previous square and destination square</w:t>
+      </w:r>
+      <w:proofErr w:type="gramStart"/>
+      <w:r>
+        <w:rPr>
+          <w:rFonts w:cstheme="minorHAnsi"/>
+          <w:sz w:val="24"/>
+          <w:szCs w:val="28"/>
+        </w:rPr>
+        <w:t>)</w:t>
+      </w:r>
+      <w:proofErr w:type="gramEnd"/>
+      <w:r>
+        <w:rPr>
+          <w:rFonts w:cstheme="minorHAnsi"/>
+          <w:sz w:val="24"/>
+          <w:szCs w:val="28"/>
+        </w:rPr>
+        <w:br/>
+        <w:t xml:space="preserve">- </w:t>
+      </w:r>
+      <w:proofErr w:type="spellStart"/>
+      <w:r>
+        <w:rPr>
+          <w:rFonts w:cstheme="minorHAnsi"/>
+          <w:sz w:val="24"/>
+          <w:szCs w:val="28"/>
+        </w:rPr>
+        <w:t>add_history</w:t>
+      </w:r>
+      <w:proofErr w:type="spellEnd"/>
+      <w:r>
+        <w:rPr>
+          <w:rFonts w:cstheme="minorHAnsi"/>
+          <w:sz w:val="24"/>
+          <w:szCs w:val="28"/>
+        </w:rPr>
+        <w:t xml:space="preserve"> combines the two values obtained from the previous method and uses it to create the </w:t>
+      </w:r>
+      <w:r>
+        <w:rPr>
+          <w:rFonts w:cstheme="minorHAnsi"/>
+          <w:sz w:val="24"/>
+          <w:szCs w:val="28"/>
+        </w:rPr>
+        <w:t xml:space="preserve">correct </w:t>
+      </w:r>
+      <w:r>
+        <w:rPr>
+          <w:rFonts w:cstheme="minorHAnsi"/>
+          <w:sz w:val="24"/>
+          <w:szCs w:val="28"/>
+        </w:rPr>
+        <w:t xml:space="preserve">notation used to represent the latest move. It </w:t>
+      </w:r>
+      <w:r>
+        <w:rPr>
+          <w:rFonts w:cstheme="minorHAnsi"/>
+          <w:sz w:val="24"/>
+          <w:szCs w:val="28"/>
+        </w:rPr>
+        <w:t xml:space="preserve">then </w:t>
+      </w:r>
+      <w:r>
+        <w:rPr>
+          <w:rFonts w:cstheme="minorHAnsi"/>
+          <w:sz w:val="24"/>
+          <w:szCs w:val="28"/>
+        </w:rPr>
+        <w:t xml:space="preserve">inserts it to the </w:t>
+      </w:r>
+      <w:proofErr w:type="spellStart"/>
+      <w:r>
+        <w:rPr>
+          <w:rFonts w:cstheme="minorHAnsi"/>
+          <w:sz w:val="24"/>
+          <w:szCs w:val="28"/>
+        </w:rPr>
+        <w:t>move_history</w:t>
+      </w:r>
+      <w:proofErr w:type="spellEnd"/>
+      <w:r>
+        <w:rPr>
+          <w:rFonts w:cstheme="minorHAnsi"/>
+          <w:sz w:val="24"/>
+          <w:szCs w:val="28"/>
+        </w:rPr>
+        <w:t xml:space="preserve"> list as well as to save the move into the </w:t>
+      </w:r>
+      <w:proofErr w:type="spellStart"/>
+      <w:r>
+        <w:rPr>
+          <w:rFonts w:cstheme="minorHAnsi"/>
+          <w:sz w:val="24"/>
+          <w:szCs w:val="28"/>
+        </w:rPr>
+        <w:t>save_file</w:t>
+      </w:r>
+      <w:proofErr w:type="spellEnd"/>
+      <w:r>
+        <w:rPr>
+          <w:rFonts w:cstheme="minorHAnsi"/>
+          <w:sz w:val="24"/>
+          <w:szCs w:val="28"/>
+        </w:rPr>
+        <w:t xml:space="preserve"> file.</w:t>
+      </w:r>
+    </w:p>
+    <w:p>
+      <w:pPr>
+        <w:rPr>
+          <w:rFonts w:cstheme="minorHAnsi"/>
+          <w:sz w:val="24"/>
+          <w:szCs w:val="28"/>
+        </w:rPr>
+      </w:pPr>
+    </w:p>
+    <w:p>
+      <w:pPr>
+        <w:rPr>
+          <w:rFonts w:cstheme="minorHAnsi"/>
+          <w:sz w:val="24"/>
+          <w:szCs w:val="28"/>
+        </w:rPr>
+      </w:pPr>
+    </w:p>
+    <w:p>
+      <w:pPr>
+        <w:rPr>
+          <w:rFonts w:cstheme="minorHAnsi"/>
+          <w:sz w:val="24"/>
+          <w:szCs w:val="28"/>
+        </w:rPr>
+      </w:pPr>
+    </w:p>
+    <w:p>
+      <w:pPr>
+        <w:rPr>
+          <w:rFonts w:cstheme="minorHAnsi"/>
+          <w:sz w:val="24"/>
+          <w:szCs w:val="28"/>
+        </w:rPr>
+      </w:pPr>
+      <w:r>
+        <w:rPr>
+          <w:rFonts w:cstheme="minorHAnsi"/>
+          <w:sz w:val="24"/>
+          <w:szCs w:val="28"/>
+        </w:rPr>
+        <w:lastRenderedPageBreak/>
+        <w:t>Here is what the new screen will look like after the addition:</w:t>
+      </w:r>
+    </w:p>
+    <w:p>
+      <w:pPr>
+        <w:jc w:val="center"/>
+        <w:rPr>
+          <w:rFonts w:cstheme="minorHAnsi"/>
+          <w:sz w:val="24"/>
+          <w:szCs w:val="28"/>
+        </w:rPr>
+      </w:pPr>
+      <w:r>
+        <w:rPr>
+          <w:rFonts w:cstheme="minorHAnsi"/>
+          <w:noProof/>
+          <w:sz w:val="24"/>
+          <w:szCs w:val="28"/>
+          <w:lang w:eastAsia="ja-JP"/>
+        </w:rPr>
+        <w:drawing>
+          <wp:inline distT="0" distB="0" distL="0" distR="0" wp14:anchorId="3281CC31" wp14:editId="38834D44">
+            <wp:extent cx="5939155" cy="3091815"/>
+            <wp:effectExtent l="0" t="0" r="4445" b="0"/>
+            <wp:docPr id="23" name="Picture 23"/>
+            <wp:cNvGraphicFramePr>
+              <a:graphicFrameLocks xmlns:a="http://schemas.openxmlformats.org/drawingml/2006/main" noChangeAspect="1"/>
+            </wp:cNvGraphicFramePr>
+            <a:graphic xmlns:a="http://schemas.openxmlformats.org/drawingml/2006/main">
+              <a:graphicData uri="http://schemas.openxmlformats.org/drawingml/2006/picture">
+                <pic:pic xmlns:pic="http://schemas.openxmlformats.org/drawingml/2006/picture">
+                  <pic:nvPicPr>
+                    <pic:cNvPr id="0" name="Picture 2"/>
+                    <pic:cNvPicPr>
+                      <a:picLocks noChangeAspect="1" noChangeArrowheads="1"/>
+                    </pic:cNvPicPr>
+                  </pic:nvPicPr>
+                  <pic:blipFill>
+                    <a:blip r:embed="rId41" cstate="print">
+                      <a:extLst>
+                        <a:ext uri="{28A0092B-C50C-407E-A947-70E740481C1C}">
+                          <a14:useLocalDpi xmlns:a14="http://schemas.microsoft.com/office/drawing/2010/main" val="0"/>
+                        </a:ext>
+                      </a:extLst>
+                    </a:blip>
+                    <a:srcRect/>
+                    <a:stretch>
+                      <a:fillRect/>
+                    </a:stretch>
+                  </pic:blipFill>
+                  <pic:spPr bwMode="auto">
+                    <a:xfrm>
+                      <a:off x="0" y="0"/>
+                      <a:ext cx="5939155" cy="3091815"/>
+                    </a:xfrm>
+                    <a:prstGeom prst="rect">
+                      <a:avLst/>
+                    </a:prstGeom>
+                    <a:noFill/>
+                    <a:ln>
+                      <a:noFill/>
+                    </a:ln>
+                  </pic:spPr>
+                </pic:pic>
+              </a:graphicData>
+            </a:graphic>
+          </wp:inline>
+        </w:drawing>
+      </w:r>
+    </w:p>
+    <w:p>
+      <w:pPr>
+        <w:jc w:val="center"/>
+        <w:rPr>
+          <w:rFonts w:asciiTheme="majorHAnsi" w:hAnsiTheme="majorHAnsi"/>
+          <w:sz w:val="21"/>
+          <w:szCs w:val="21"/>
+        </w:rPr>
+      </w:pPr>
+      <w:proofErr w:type="gramStart"/>
+      <w:r>
+        <w:rPr>
+          <w:rFonts w:asciiTheme="majorHAnsi" w:hAnsiTheme="majorHAnsi"/>
+          <w:sz w:val="21"/>
+          <w:szCs w:val="21"/>
+        </w:rPr>
+        <w:t>Image 31</w:t>
+      </w:r>
+      <w:r>
+        <w:rPr>
+          <w:rFonts w:asciiTheme="majorHAnsi" w:hAnsiTheme="majorHAnsi"/>
+          <w:sz w:val="21"/>
+          <w:szCs w:val="21"/>
+        </w:rPr>
+        <w:t>.</w:t>
+      </w:r>
+      <w:proofErr w:type="gramEnd"/>
+      <w:r>
+        <w:rPr>
+          <w:rFonts w:asciiTheme="majorHAnsi" w:hAnsiTheme="majorHAnsi"/>
+          <w:sz w:val="21"/>
+          <w:szCs w:val="21"/>
+        </w:rPr>
+        <w:t xml:space="preserve"> New </w:t>
+      </w:r>
+      <w:r>
+        <w:rPr>
+          <w:rFonts w:asciiTheme="majorHAnsi" w:hAnsiTheme="majorHAnsi"/>
+          <w:sz w:val="21"/>
+          <w:szCs w:val="21"/>
+        </w:rPr>
+        <w:t>screen</w:t>
+      </w:r>
+    </w:p>
+    <w:p>
+      <w:pPr>
+        <w:ind w:firstLine="720"/>
+        <w:rPr>
+          <w:rFonts w:cstheme="minorHAnsi"/>
+          <w:sz w:val="24"/>
+          <w:szCs w:val="28"/>
+        </w:rPr>
+      </w:pPr>
+      <w:r>
+        <w:rPr>
+          <w:rFonts w:cstheme="minorHAnsi"/>
+          <w:sz w:val="24"/>
+          <w:szCs w:val="28"/>
+        </w:rPr>
+        <w:t>To first explain, this program uses the western notation instead of the original Japanese notation as the Japanese notation makes use of kanji characters, of which not everyone is able to read. The western notation is formulated like so:</w:t>
+      </w:r>
+    </w:p>
+    <w:p>
+      <w:pPr>
+        <w:ind w:firstLine="720"/>
+        <w:rPr>
+          <w:rFonts w:cstheme="minorHAnsi"/>
+          <w:sz w:val="24"/>
+          <w:szCs w:val="28"/>
+        </w:rPr>
+      </w:pPr>
+      <w:proofErr w:type="gramStart"/>
+      <w:r>
+        <w:rPr>
+          <w:rFonts w:cstheme="minorHAnsi"/>
+          <w:sz w:val="24"/>
+          <w:szCs w:val="28"/>
+        </w:rPr>
+        <w:t>piece</w:t>
+      </w:r>
+      <w:proofErr w:type="gramEnd"/>
+      <w:r>
+        <w:rPr>
+          <w:rFonts w:cstheme="minorHAnsi"/>
+          <w:sz w:val="24"/>
+          <w:szCs w:val="28"/>
+        </w:rPr>
+        <w:t xml:space="preserve">   (origin)   movement   </w:t>
+      </w:r>
+      <w:r>
+        <w:rPr>
+          <w:rFonts w:cstheme="minorHAnsi"/>
+          <w:sz w:val="24"/>
+          <w:szCs w:val="28"/>
+        </w:rPr>
+        <w:t>destination</w:t>
+      </w:r>
+      <w:r>
+        <w:rPr>
+          <w:rFonts w:cstheme="minorHAnsi"/>
+          <w:sz w:val="24"/>
+          <w:szCs w:val="28"/>
+        </w:rPr>
+        <w:t xml:space="preserve">   </w:t>
+      </w:r>
+      <w:r>
+        <w:rPr>
+          <w:rFonts w:cstheme="minorHAnsi"/>
+          <w:sz w:val="24"/>
+          <w:szCs w:val="28"/>
+        </w:rPr>
+        <w:t>(</w:t>
+      </w:r>
+      <w:r>
+        <w:rPr>
+          <w:rFonts w:cstheme="minorHAnsi"/>
+          <w:sz w:val="24"/>
+          <w:szCs w:val="28"/>
+        </w:rPr>
+        <w:t>promotion</w:t>
+      </w:r>
+      <w:r>
+        <w:rPr>
+          <w:rFonts w:cstheme="minorHAnsi"/>
+          <w:sz w:val="24"/>
+          <w:szCs w:val="28"/>
+        </w:rPr>
+        <w:t>)</w:t>
+      </w:r>
+    </w:p>
+    <w:p>
+      <w:pPr>
+        <w:ind w:firstLine="720"/>
+        <w:rPr>
+          <w:rFonts w:cstheme="minorHAnsi"/>
+          <w:sz w:val="24"/>
+          <w:szCs w:val="28"/>
+        </w:rPr>
+      </w:pPr>
+      <w:r>
+        <w:rPr>
+          <w:rFonts w:cstheme="minorHAnsi"/>
+          <w:sz w:val="24"/>
+          <w:szCs w:val="28"/>
+        </w:rPr>
+        <w:t xml:space="preserve">The first letter indicates the piece type, which is conveniently already a part of the game. They can be identified easily by noticing the letters on the pieces with the exception of promoted pieces, which is identified with an additional “+” sign before the letter. The origin is optional, as </w:t>
+      </w:r>
+      <w:r>
+        <w:rPr>
+          <w:rFonts w:cstheme="minorHAnsi"/>
+          <w:sz w:val="24"/>
+          <w:szCs w:val="28"/>
+        </w:rPr>
+        <w:t xml:space="preserve">dropped </w:t>
+      </w:r>
+      <w:r>
+        <w:rPr>
+          <w:rFonts w:cstheme="minorHAnsi"/>
+          <w:sz w:val="24"/>
+          <w:szCs w:val="28"/>
+        </w:rPr>
+        <w:t>pieces do not have an origin, but otherwise its origin is the piece’s original square before moving.</w:t>
+      </w:r>
+    </w:p>
+    <w:p>
+      <w:pPr>
+        <w:rPr>
+          <w:rFonts w:cstheme="minorHAnsi"/>
+          <w:sz w:val="24"/>
+          <w:szCs w:val="28"/>
+        </w:rPr>
+      </w:pPr>
+      <w:r>
+        <w:rPr>
+          <w:rFonts w:cstheme="minorHAnsi"/>
+          <w:sz w:val="24"/>
+          <w:szCs w:val="28"/>
+        </w:rPr>
+        <w:t>The movement type of a piece can be determined as one of three possible choices</w:t>
+      </w:r>
+      <w:proofErr w:type="gramStart"/>
+      <w:r>
+        <w:rPr>
+          <w:rFonts w:cstheme="minorHAnsi"/>
+          <w:sz w:val="24"/>
+          <w:szCs w:val="28"/>
+        </w:rPr>
+        <w:t>:</w:t>
+      </w:r>
+      <w:proofErr w:type="gramEnd"/>
+      <w:r>
+        <w:rPr>
+          <w:rFonts w:cstheme="minorHAnsi"/>
+          <w:sz w:val="24"/>
+          <w:szCs w:val="28"/>
+        </w:rPr>
+        <w:br/>
+        <w:t>1. “-“ – symbolizes normal movement towards the destination square</w:t>
+      </w:r>
+      <w:r>
+        <w:rPr>
+          <w:rFonts w:cstheme="minorHAnsi"/>
+          <w:sz w:val="24"/>
+          <w:szCs w:val="28"/>
+        </w:rPr>
+        <w:br/>
+        <w:t>2. “</w:t>
+      </w:r>
+      <w:proofErr w:type="gramStart"/>
+      <w:r>
+        <w:rPr>
+          <w:rFonts w:cstheme="minorHAnsi"/>
+          <w:sz w:val="24"/>
+          <w:szCs w:val="28"/>
+        </w:rPr>
+        <w:t>x</w:t>
+      </w:r>
+      <w:proofErr w:type="gramEnd"/>
+      <w:r>
+        <w:rPr>
+          <w:rFonts w:cstheme="minorHAnsi"/>
+          <w:sz w:val="24"/>
+          <w:szCs w:val="28"/>
+        </w:rPr>
+        <w:t>” – symbolizes a capture on the destination square</w:t>
+      </w:r>
+      <w:r>
+        <w:rPr>
+          <w:rFonts w:cstheme="minorHAnsi"/>
+          <w:sz w:val="24"/>
+          <w:szCs w:val="28"/>
+        </w:rPr>
+        <w:br/>
+        <w:t>3. “*” – symbolizes dropping that piece on the destination square</w:t>
+      </w:r>
+    </w:p>
+    <w:p>
+      <w:pPr>
+        <w:rPr>
+          <w:rFonts w:cstheme="minorHAnsi"/>
+          <w:sz w:val="24"/>
+          <w:szCs w:val="24"/>
+        </w:rPr>
+      </w:pPr>
+      <w:r>
+        <w:rPr>
+          <w:rFonts w:asciiTheme="majorHAnsi" w:hAnsiTheme="majorHAnsi"/>
+          <w:sz w:val="21"/>
+          <w:szCs w:val="21"/>
+        </w:rPr>
+        <w:tab/>
+      </w:r>
+      <w:r>
+        <w:rPr>
+          <w:rFonts w:cstheme="minorHAnsi"/>
+          <w:sz w:val="24"/>
+          <w:szCs w:val="24"/>
+        </w:rPr>
+        <w:t>As the name suggests, the destination denotes the piece’s final square before switching turns. Finally, the optional promotion section of the notation is only used when a prompt comes up. A “+” is written if the player chooses to promote the piece while a “=” is written if the player declines the promotion.</w:t>
+      </w:r>
+      <w:r>
+        <w:rPr>
+          <w:rFonts w:cstheme="minorHAnsi"/>
+          <w:sz w:val="24"/>
+          <w:szCs w:val="24"/>
+        </w:rPr>
+        <w:t xml:space="preserve"> If an automatic promotion occurs, then the “+” is added to the end.</w:t>
+      </w:r>
+    </w:p>
+    <w:p>
+      <w:pPr>
+        <w:rPr>
+          <w:rFonts w:cstheme="minorHAnsi"/>
+          <w:sz w:val="24"/>
+          <w:szCs w:val="24"/>
+        </w:rPr>
+      </w:pPr>
+      <w:r>
+        <w:rPr>
+          <w:rFonts w:asciiTheme="majorHAnsi" w:hAnsiTheme="majorHAnsi"/>
+          <w:sz w:val="21"/>
+          <w:szCs w:val="21"/>
+        </w:rPr>
+        <w:lastRenderedPageBreak/>
+        <w:tab/>
+      </w:r>
+      <w:r>
+        <w:rPr>
+          <w:rFonts w:cstheme="minorHAnsi"/>
+          <w:sz w:val="24"/>
+          <w:szCs w:val="24"/>
+        </w:rPr>
+        <w:t xml:space="preserve">The logic done to implement this is simple enough that it hardly needs a diagram. Whenever a player makes a move, display the move notation on the right side of the screen. If the number of moves exceeds 20, the first line is erased and the entire list is moved upwards. Unfortunately, players are still unable to scroll up to see past moves. However, to compensate, the moves are automatically saved as a .txt file in a new subfolder named “saves”. In order to differentiate one save file from the next, it is named after the current date and time the game started. </w:t>
+      </w:r>
+    </w:p>
+    <w:p>
+      <w:pPr>
+        <w:rPr>
+          <w:rFonts w:cstheme="minorHAnsi"/>
+          <w:sz w:val="24"/>
+          <w:szCs w:val="24"/>
+        </w:rPr>
+      </w:pPr>
+      <w:bookmarkStart w:id="0" w:name="_GoBack"/>
+      <w:bookmarkEnd w:id="0"/>
     </w:p>
     <w:sectPr>
       <w:pgSz w:w="12240" w:h="15840"/>

</xml_diff>

<commit_message>
fixed a minor thing in the report
</commit_message>
<xml_diff>
--- a/Final Report.docx
+++ b/Final Report.docx
@@ -20,9 +20,8 @@
           <w:sz w:val="48"/>
           <w:szCs w:val="48"/>
         </w:rPr>
-        <w:t xml:space="preserve">Program Design Methods and Intro to Programming Python Final Project: </w:t>
-      </w:r>
-      <w:proofErr w:type="spellStart"/>
+        <w:t>Program Design Methods and Intro to Programming Python Final Project: Shogi</w:t>
+      </w:r>
       <w:r>
         <w:rPr>
           <w:rFonts w:ascii="Times New Roman" w:eastAsia="Times New Roman" w:hAnsi="Times New Roman" w:cs="Times New Roman"/>
@@ -30,29 +29,8 @@
           <w:sz w:val="48"/>
           <w:szCs w:val="48"/>
         </w:rPr>
-        <w:t>Shogi</w:t>
-      </w:r>
-      <w:proofErr w:type="spellEnd"/>
-      <w:r>
-        <w:rPr>
-          <w:rFonts w:ascii="Times New Roman" w:eastAsia="Times New Roman" w:hAnsi="Times New Roman" w:cs="Times New Roman"/>
-          <w:color w:val="000000"/>
-          <w:sz w:val="48"/>
-          <w:szCs w:val="48"/>
-        </w:rPr>
-        <w:t xml:space="preserve"> </w:t>
-      </w:r>
-      <w:proofErr w:type="spellStart"/>
-      <w:r>
-        <w:rPr>
-          <w:rFonts w:ascii="Times New Roman" w:eastAsia="Times New Roman" w:hAnsi="Times New Roman" w:cs="Times New Roman"/>
-          <w:color w:val="000000"/>
-          <w:sz w:val="48"/>
-          <w:szCs w:val="48"/>
-        </w:rPr>
-        <w:t>Sim</w:t>
-      </w:r>
-      <w:proofErr w:type="spellEnd"/>
+        <w:t xml:space="preserve"> Sim</w:t>
+      </w:r>
     </w:p>
     <w:p>
       <w:pPr>
@@ -230,40 +208,17 @@
           <w:szCs w:val="24"/>
         </w:rPr>
         <w:br/>
-        <w:t xml:space="preserve">Lecturer: Ida </w:t>
-      </w:r>
-      <w:proofErr w:type="spellStart"/>
-      <w:r>
-        <w:rPr>
-          <w:sz w:val="24"/>
-          <w:szCs w:val="24"/>
-        </w:rPr>
-        <w:t>Bagus</w:t>
-      </w:r>
-      <w:proofErr w:type="spellEnd"/>
-      <w:r>
-        <w:rPr>
-          <w:sz w:val="24"/>
-          <w:szCs w:val="24"/>
-        </w:rPr>
-        <w:t xml:space="preserve"> </w:t>
-      </w:r>
-      <w:proofErr w:type="spellStart"/>
-      <w:r>
-        <w:rPr>
-          <w:sz w:val="24"/>
-          <w:szCs w:val="24"/>
-        </w:rPr>
-        <w:t>Kerthyayana</w:t>
-      </w:r>
-      <w:proofErr w:type="spellEnd"/>
-      <w:r>
-        <w:rPr>
-          <w:sz w:val="24"/>
-          <w:szCs w:val="24"/>
-        </w:rPr>
-        <w:t xml:space="preserve"> / D5757 (might be wrong)</w:t>
-      </w:r>
+        <w:t>Lecturer</w:t>
+      </w:r>
+      <w:r>
+        <w:rPr>
+          <w:sz w:val="24"/>
+          <w:szCs w:val="24"/>
+        </w:rPr>
+        <w:t>: Ida Bagus Kerthyayana / D5757</w:t>
+      </w:r>
+      <w:bookmarkStart w:id="0" w:name="_GoBack"/>
+      <w:bookmarkEnd w:id="0"/>
     </w:p>
     <w:p>
       <w:pPr>
@@ -292,23 +247,13 @@
           <w:szCs w:val="28"/>
         </w:rPr>
       </w:pPr>
-      <w:proofErr w:type="spellStart"/>
       <w:r>
         <w:rPr>
           <w:b/>
           <w:sz w:val="28"/>
           <w:szCs w:val="28"/>
         </w:rPr>
-        <w:t>Binus</w:t>
-      </w:r>
-      <w:proofErr w:type="spellEnd"/>
-      <w:r>
-        <w:rPr>
-          <w:b/>
-          <w:sz w:val="28"/>
-          <w:szCs w:val="28"/>
-        </w:rPr>
-        <w:t xml:space="preserve"> University International</w:t>
+        <w:t>Binus University International</w:t>
       </w:r>
       <w:r>
         <w:rPr>
@@ -446,43 +391,7 @@
           <w:sz w:val="24"/>
           <w:szCs w:val="24"/>
         </w:rPr>
-        <w:t xml:space="preserve"> control resources and produce units to defeat an enemy; An </w:t>
-      </w:r>
-      <w:proofErr w:type="spellStart"/>
-      <w:r>
-        <w:rPr>
-          <w:rFonts w:cstheme="minorHAnsi"/>
-          <w:sz w:val="24"/>
-          <w:szCs w:val="24"/>
-        </w:rPr>
-        <w:t>chatbot</w:t>
-      </w:r>
-      <w:proofErr w:type="spellEnd"/>
-      <w:r>
-        <w:rPr>
-          <w:rFonts w:cstheme="minorHAnsi"/>
-          <w:sz w:val="24"/>
-          <w:szCs w:val="24"/>
-        </w:rPr>
-        <w:t xml:space="preserve">-like AI that one can talk to and hold somewhat coherent conversations with; </w:t>
-      </w:r>
-      <w:proofErr w:type="spellStart"/>
-      <w:r>
-        <w:rPr>
-          <w:rFonts w:cstheme="minorHAnsi"/>
-          <w:sz w:val="24"/>
-          <w:szCs w:val="24"/>
-        </w:rPr>
-        <w:t>Shogi</w:t>
-      </w:r>
-      <w:proofErr w:type="spellEnd"/>
-      <w:r>
-        <w:rPr>
-          <w:rFonts w:cstheme="minorHAnsi"/>
-          <w:sz w:val="24"/>
-          <w:szCs w:val="24"/>
-        </w:rPr>
-        <w:t xml:space="preserve">. </w:t>
+        <w:t xml:space="preserve"> control resources and produce units to defeat an enemy; An chatbot-like AI that one can talk to and hold somewhat coherent conversations with; Shogi. </w:t>
       </w:r>
     </w:p>
     <w:p>
@@ -502,23 +411,13 @@
         <w:tab/>
         <w:t xml:space="preserve">It should now be noted that although the first 2 ideas were considerably challenging, </w:t>
       </w:r>
-      <w:proofErr w:type="spellStart"/>
-      <w:r>
-        <w:rPr>
-          <w:rFonts w:cstheme="minorHAnsi"/>
-          <w:sz w:val="24"/>
-          <w:szCs w:val="24"/>
-        </w:rPr>
-        <w:t>Shogi</w:t>
-      </w:r>
-      <w:proofErr w:type="spellEnd"/>
-      <w:r>
-        <w:rPr>
-          <w:rFonts w:cstheme="minorHAnsi"/>
-          <w:sz w:val="24"/>
-          <w:szCs w:val="24"/>
-        </w:rPr>
-        <w:t xml:space="preserve"> was not chosen</w:t>
+      <w:r>
+        <w:rPr>
+          <w:rFonts w:cstheme="minorHAnsi"/>
+          <w:sz w:val="24"/>
+          <w:szCs w:val="24"/>
+        </w:rPr>
+        <w:t>Shogi was not chosen</w:t>
       </w:r>
       <w:r>
         <w:rPr>
@@ -534,25 +433,7 @@
           <w:sz w:val="24"/>
           <w:szCs w:val="24"/>
         </w:rPr>
-        <w:t xml:space="preserve">e it was simpler to do. By the time the project started its development, it was already mid-December. After watching a 7 hour tutorial video on </w:t>
-      </w:r>
-      <w:proofErr w:type="spellStart"/>
-      <w:r>
-        <w:rPr>
-          <w:rFonts w:cstheme="minorHAnsi"/>
-          <w:sz w:val="24"/>
-          <w:szCs w:val="24"/>
-        </w:rPr>
-        <w:t>TensorFlow</w:t>
-      </w:r>
-      <w:proofErr w:type="spellEnd"/>
-      <w:r>
-        <w:rPr>
-          <w:rFonts w:cstheme="minorHAnsi"/>
-          <w:sz w:val="24"/>
-          <w:szCs w:val="24"/>
-        </w:rPr>
-        <w:t>, it was decided to perhaps leave the idea for a future project since there might not be enough time to finish things given my own inexperience with dealing with the subject. The first idea was also questionable when considering the time limit given all the preparation needed in creating the assets, design, sound, and etc.</w:t>
+        <w:t>e it was simpler to do. By the time the project started its development, it was already mid-December. After watching a 7 hour tutorial video on TensorFlow, it was decided to perhaps leave the idea for a future project since there might not be enough time to finish things given my own inexperience with dealing with the subject. The first idea was also questionable when considering the time limit given all the preparation needed in creating the assets, design, sound, and etc.</w:t>
       </w:r>
     </w:p>
     <w:p>
@@ -570,25 +451,7 @@
           <w:szCs w:val="24"/>
         </w:rPr>
         <w:tab/>
-        <w:t xml:space="preserve">Hence, in the end, </w:t>
-      </w:r>
-      <w:proofErr w:type="spellStart"/>
-      <w:r>
-        <w:rPr>
-          <w:rFonts w:cstheme="minorHAnsi"/>
-          <w:sz w:val="24"/>
-          <w:szCs w:val="24"/>
-        </w:rPr>
-        <w:t>Shogi</w:t>
-      </w:r>
-      <w:proofErr w:type="spellEnd"/>
-      <w:r>
-        <w:rPr>
-          <w:rFonts w:cstheme="minorHAnsi"/>
-          <w:sz w:val="24"/>
-          <w:szCs w:val="24"/>
-        </w:rPr>
-        <w:t xml:space="preserve"> was chosen. With the popularity of the recent release of Netflix’s historical drama </w:t>
+        <w:t xml:space="preserve">Hence, in the end, Shogi was chosen. With the popularity of the recent release of Netflix’s historical drama </w:t>
       </w:r>
       <w:r>
         <w:rPr>
@@ -639,25 +502,7 @@
           <w:szCs w:val="24"/>
         </w:rPr>
         <w:tab/>
-        <w:t xml:space="preserve">This project is completely open source, and can be accessed through my </w:t>
-      </w:r>
-      <w:proofErr w:type="spellStart"/>
-      <w:r>
-        <w:rPr>
-          <w:rFonts w:cstheme="minorHAnsi"/>
-          <w:sz w:val="24"/>
-          <w:szCs w:val="24"/>
-        </w:rPr>
-        <w:t>github</w:t>
-      </w:r>
-      <w:proofErr w:type="spellEnd"/>
-      <w:r>
-        <w:rPr>
-          <w:rFonts w:cstheme="minorHAnsi"/>
-          <w:sz w:val="24"/>
-          <w:szCs w:val="24"/>
-        </w:rPr>
-        <w:t xml:space="preserve"> repository linked here: </w:t>
+        <w:t xml:space="preserve">This project is completely open source, and can be accessed through my github repository linked here: </w:t>
       </w:r>
       <w:hyperlink r:id="rId7" w:history="1">
         <w:r>
@@ -890,46 +735,14 @@
           <w:sz w:val="24"/>
           <w:szCs w:val="24"/>
         </w:rPr>
-        <w:t xml:space="preserve">This project’s purpose is to accurately represent a game of </w:t>
-      </w:r>
-      <w:proofErr w:type="spellStart"/>
-      <w:r>
-        <w:rPr>
-          <w:sz w:val="24"/>
-          <w:szCs w:val="24"/>
-        </w:rPr>
-        <w:t>Shogi</w:t>
-      </w:r>
-      <w:proofErr w:type="spellEnd"/>
-      <w:r>
-        <w:rPr>
-          <w:sz w:val="24"/>
-          <w:szCs w:val="24"/>
-        </w:rPr>
-        <w:t xml:space="preserve"> so that people can play the game with either themselves or other people. </w:t>
-      </w:r>
-      <w:r>
-        <w:rPr>
-          <w:sz w:val="24"/>
-          <w:szCs w:val="24"/>
-        </w:rPr>
-        <w:t xml:space="preserve">Another purpose is to introduce </w:t>
-      </w:r>
-      <w:proofErr w:type="spellStart"/>
-      <w:r>
-        <w:rPr>
-          <w:sz w:val="24"/>
-          <w:szCs w:val="24"/>
-        </w:rPr>
-        <w:t>Shogi</w:t>
-      </w:r>
-      <w:proofErr w:type="spellEnd"/>
-      <w:r>
-        <w:rPr>
-          <w:sz w:val="24"/>
-          <w:szCs w:val="24"/>
-        </w:rPr>
-        <w:t xml:space="preserve"> to more people</w:t>
+        <w:t xml:space="preserve">This project’s purpose is to accurately represent a game of Shogi so that people can play the game with either themselves or other people. </w:t>
+      </w:r>
+      <w:r>
+        <w:rPr>
+          <w:sz w:val="24"/>
+          <w:szCs w:val="24"/>
+        </w:rPr>
+        <w:t>Another purpose is to introduce Shogi to more people</w:t>
       </w:r>
       <w:r>
         <w:rPr>
@@ -1000,39 +813,7 @@
           <w:sz w:val="24"/>
           <w:szCs w:val="24"/>
         </w:rPr>
-        <w:t xml:space="preserve"> individuals who are interested in </w:t>
-      </w:r>
-      <w:proofErr w:type="spellStart"/>
-      <w:r>
-        <w:rPr>
-          <w:sz w:val="24"/>
-          <w:szCs w:val="24"/>
-        </w:rPr>
-        <w:t>Shogi</w:t>
-      </w:r>
-      <w:proofErr w:type="spellEnd"/>
-      <w:r>
-        <w:rPr>
-          <w:sz w:val="24"/>
-          <w:szCs w:val="24"/>
-        </w:rPr>
-        <w:t xml:space="preserve">, or have played </w:t>
-      </w:r>
-      <w:proofErr w:type="spellStart"/>
-      <w:r>
-        <w:rPr>
-          <w:sz w:val="24"/>
-          <w:szCs w:val="24"/>
-        </w:rPr>
-        <w:t>Shogi</w:t>
-      </w:r>
-      <w:proofErr w:type="spellEnd"/>
-      <w:r>
-        <w:rPr>
-          <w:sz w:val="24"/>
-          <w:szCs w:val="24"/>
-        </w:rPr>
-        <w:t xml:space="preserve"> </w:t>
+        <w:t xml:space="preserve"> individuals who are interested in Shogi, or have played Shogi </w:t>
       </w:r>
       <w:r>
         <w:rPr>
@@ -1103,23 +884,7 @@
           <w:sz w:val="24"/>
           <w:szCs w:val="24"/>
         </w:rPr>
-        <w:t xml:space="preserve">simulate a game of </w:t>
-      </w:r>
-      <w:proofErr w:type="spellStart"/>
-      <w:r>
-        <w:rPr>
-          <w:sz w:val="24"/>
-          <w:szCs w:val="24"/>
-        </w:rPr>
-        <w:t>Shogi</w:t>
-      </w:r>
-      <w:proofErr w:type="spellEnd"/>
-      <w:r>
-        <w:rPr>
-          <w:sz w:val="24"/>
-          <w:szCs w:val="24"/>
-        </w:rPr>
-        <w:t xml:space="preserve">. Every piece on the board must work like it should in the actual board game, and the mechanics of the game must be replicated exactly.  </w:t>
+        <w:t xml:space="preserve">simulate a game of Shogi. Every piece on the board must work like it should in the actual board game, and the mechanics of the game must be replicated exactly.  </w:t>
       </w:r>
     </w:p>
     <w:p>
@@ -1518,34 +1283,14 @@
           <w:szCs w:val="21"/>
         </w:rPr>
       </w:pPr>
-      <w:proofErr w:type="gramStart"/>
-      <w:r>
-        <w:rPr>
-          <w:rFonts w:asciiTheme="majorHAnsi" w:hAnsiTheme="majorHAnsi"/>
-          <w:sz w:val="21"/>
-          <w:szCs w:val="21"/>
-        </w:rPr>
-        <w:t>Image 1.</w:t>
-      </w:r>
-      <w:proofErr w:type="gramEnd"/>
-      <w:r>
-        <w:rPr>
-          <w:rFonts w:asciiTheme="majorHAnsi" w:hAnsiTheme="majorHAnsi"/>
-          <w:sz w:val="21"/>
-          <w:szCs w:val="21"/>
-        </w:rPr>
-        <w:t xml:space="preserve"> Arcade </w:t>
-      </w:r>
-      <w:proofErr w:type="gramStart"/>
-      <w:r>
-        <w:rPr>
-          <w:rFonts w:asciiTheme="majorHAnsi" w:hAnsiTheme="majorHAnsi"/>
-          <w:sz w:val="21"/>
-          <w:szCs w:val="21"/>
-        </w:rPr>
-        <w:t>logo</w:t>
-      </w:r>
-      <w:proofErr w:type="gramEnd"/>
+      <w:r>
+        <w:rPr>
+          <w:rFonts w:asciiTheme="majorHAnsi" w:hAnsiTheme="majorHAnsi"/>
+          <w:sz w:val="21"/>
+          <w:szCs w:val="21"/>
+        </w:rPr>
+        <w:t>Image 1. Arcade logo</w:t>
+      </w:r>
       <w:r>
         <w:rPr>
           <w:rFonts w:asciiTheme="majorHAnsi" w:hAnsiTheme="majorHAnsi"/>
@@ -1584,7 +1329,6 @@
           <w:szCs w:val="24"/>
         </w:rPr>
       </w:pPr>
-      <w:proofErr w:type="spellStart"/>
       <w:r>
         <w:rPr>
           <w:rFonts w:cstheme="minorHAnsi"/>
@@ -1592,29 +1336,8 @@
           <w:sz w:val="24"/>
           <w:szCs w:val="24"/>
         </w:rPr>
-        <w:t>Shogi</w:t>
-      </w:r>
-      <w:proofErr w:type="spellEnd"/>
-      <w:r>
-        <w:rPr>
-          <w:rFonts w:cstheme="minorHAnsi"/>
-          <w:i/>
-          <w:sz w:val="24"/>
-          <w:szCs w:val="24"/>
-        </w:rPr>
-        <w:t xml:space="preserve"> </w:t>
-      </w:r>
-      <w:proofErr w:type="spellStart"/>
-      <w:r>
-        <w:rPr>
-          <w:rFonts w:cstheme="minorHAnsi"/>
-          <w:i/>
-          <w:sz w:val="24"/>
-          <w:szCs w:val="24"/>
-        </w:rPr>
-        <w:t>Sim</w:t>
-      </w:r>
-      <w:proofErr w:type="spellEnd"/>
+        <w:t>Shogi Sim</w:t>
+      </w:r>
       <w:r>
         <w:rPr>
           <w:rFonts w:cstheme="minorHAnsi"/>
@@ -1756,7 +1479,6 @@
           <w:szCs w:val="21"/>
         </w:rPr>
       </w:pPr>
-      <w:proofErr w:type="gramStart"/>
       <w:r>
         <w:rPr>
           <w:rFonts w:asciiTheme="majorHAnsi" w:hAnsiTheme="majorHAnsi"/>
@@ -1771,16 +1493,7 @@
           <w:sz w:val="21"/>
           <w:szCs w:val="21"/>
         </w:rPr>
-        <w:t>.</w:t>
-      </w:r>
-      <w:proofErr w:type="gramEnd"/>
-      <w:r>
-        <w:rPr>
-          <w:rFonts w:asciiTheme="majorHAnsi" w:hAnsiTheme="majorHAnsi"/>
-          <w:sz w:val="21"/>
-          <w:szCs w:val="21"/>
-        </w:rPr>
-        <w:t xml:space="preserve"> </w:t>
+        <w:t xml:space="preserve">. </w:t>
       </w:r>
       <w:r>
         <w:rPr>
@@ -1790,7 +1503,6 @@
         </w:rPr>
         <w:t xml:space="preserve">The </w:t>
       </w:r>
-      <w:proofErr w:type="spellStart"/>
       <w:r>
         <w:rPr>
           <w:rFonts w:asciiTheme="majorHAnsi" w:hAnsiTheme="majorHAnsi"/>
@@ -1805,16 +1517,7 @@
           <w:sz w:val="21"/>
           <w:szCs w:val="21"/>
         </w:rPr>
-        <w:t>hogi</w:t>
-      </w:r>
-      <w:proofErr w:type="spellEnd"/>
-      <w:r>
-        <w:rPr>
-          <w:rFonts w:asciiTheme="majorHAnsi" w:hAnsiTheme="majorHAnsi"/>
-          <w:sz w:val="21"/>
-          <w:szCs w:val="21"/>
-        </w:rPr>
-        <w:t xml:space="preserve"> board</w:t>
+        <w:t>hogi board</w:t>
       </w:r>
     </w:p>
     <w:p>
@@ -1835,7 +1538,6 @@
         <w:tab/>
         <w:t xml:space="preserve">In </w:t>
       </w:r>
-      <w:proofErr w:type="spellStart"/>
       <w:r>
         <w:rPr>
           <w:rFonts w:cstheme="minorHAnsi"/>
@@ -1850,16 +1552,7 @@
           <w:sz w:val="24"/>
           <w:szCs w:val="24"/>
         </w:rPr>
-        <w:t>hogi</w:t>
-      </w:r>
-      <w:proofErr w:type="spellEnd"/>
-      <w:r>
-        <w:rPr>
-          <w:rFonts w:cstheme="minorHAnsi"/>
-          <w:sz w:val="24"/>
-          <w:szCs w:val="24"/>
-        </w:rPr>
-        <w:t>, pieces are usually made of wood with a slightly tipped edge not unlike the program’s representation. These pieces usually have kanji characters to represent them, but for ease of understanding, the starting letter for the piece is used instead -- with the exception of the Knight piece (N), so it is not confused with the King.</w:t>
+        <w:t>hogi, pieces are usually made of wood with a slightly tipped edge not unlike the program’s representation. These pieces usually have kanji characters to represent them, but for ease of understanding, the starting letter for the piece is used instead -- with the exception of the Knight piece (N), so it is not confused with the King.</w:t>
       </w:r>
     </w:p>
     <w:p>
@@ -2004,7 +1697,6 @@
           <w:szCs w:val="21"/>
         </w:rPr>
       </w:pPr>
-      <w:proofErr w:type="gramStart"/>
       <w:r>
         <w:rPr>
           <w:rFonts w:asciiTheme="majorHAnsi" w:hAnsiTheme="majorHAnsi"/>
@@ -2019,16 +1711,7 @@
           <w:sz w:val="21"/>
           <w:szCs w:val="21"/>
         </w:rPr>
-        <w:t>.</w:t>
-      </w:r>
-      <w:proofErr w:type="gramEnd"/>
-      <w:r>
-        <w:rPr>
-          <w:rFonts w:asciiTheme="majorHAnsi" w:hAnsiTheme="majorHAnsi"/>
-          <w:sz w:val="21"/>
-          <w:szCs w:val="21"/>
-        </w:rPr>
-        <w:t xml:space="preserve"> </w:t>
+        <w:t xml:space="preserve">. </w:t>
       </w:r>
       <w:r>
         <w:rPr>
@@ -2066,7 +1749,6 @@
         </w:rPr>
         <w:t xml:space="preserve">Although the pawn’s movement in chess and </w:t>
       </w:r>
-      <w:proofErr w:type="spellStart"/>
       <w:r>
         <w:rPr>
           <w:rFonts w:cstheme="minorHAnsi"/>
@@ -2081,18 +1763,8 @@
           <w:sz w:val="24"/>
           <w:szCs w:val="24"/>
         </w:rPr>
-        <w:t>hogi</w:t>
-      </w:r>
-      <w:proofErr w:type="spellEnd"/>
-      <w:r>
-        <w:rPr>
-          <w:rFonts w:cstheme="minorHAnsi"/>
-          <w:sz w:val="24"/>
-          <w:szCs w:val="24"/>
-        </w:rPr>
-        <w:t xml:space="preserve"> are similar, pawns in </w:t>
-      </w:r>
-      <w:proofErr w:type="spellStart"/>
+        <w:t xml:space="preserve">hogi are similar, pawns in </w:t>
+      </w:r>
       <w:r>
         <w:rPr>
           <w:rFonts w:cstheme="minorHAnsi"/>
@@ -2107,18 +1779,8 @@
           <w:sz w:val="24"/>
           <w:szCs w:val="24"/>
         </w:rPr>
-        <w:t>hogi</w:t>
-      </w:r>
-      <w:proofErr w:type="spellEnd"/>
-      <w:r>
-        <w:rPr>
-          <w:rFonts w:cstheme="minorHAnsi"/>
-          <w:sz w:val="24"/>
-          <w:szCs w:val="24"/>
-        </w:rPr>
-        <w:t xml:space="preserve"> cannot take on the diagonal and is only able to move vertically in any circumstances. Likewise, the knights in </w:t>
-      </w:r>
-      <w:proofErr w:type="spellStart"/>
+        <w:t xml:space="preserve">hogi cannot take on the diagonal and is only able to move vertically in any circumstances. Likewise, the knights in </w:t>
+      </w:r>
       <w:r>
         <w:rPr>
           <w:rFonts w:cstheme="minorHAnsi"/>
@@ -2133,16 +1795,7 @@
           <w:sz w:val="24"/>
           <w:szCs w:val="24"/>
         </w:rPr>
-        <w:t>hogi</w:t>
-      </w:r>
-      <w:proofErr w:type="spellEnd"/>
-      <w:r>
-        <w:rPr>
-          <w:rFonts w:cstheme="minorHAnsi"/>
-          <w:sz w:val="24"/>
-          <w:szCs w:val="24"/>
-        </w:rPr>
-        <w:t xml:space="preserve"> can only move in a vertical “L” motion and are therefore unable to flexibly jump around the board like its chess counterpart.</w:t>
+        <w:t>hogi can only move in a vertical “L” motion and are therefore unable to flexibly jump around the board like its chess counterpart.</w:t>
       </w:r>
     </w:p>
     <w:p>
@@ -2345,7 +1998,6 @@
           <w:szCs w:val="21"/>
         </w:rPr>
       </w:pPr>
-      <w:proofErr w:type="gramStart"/>
       <w:r>
         <w:rPr>
           <w:rFonts w:asciiTheme="majorHAnsi" w:hAnsiTheme="majorHAnsi"/>
@@ -2360,16 +2012,7 @@
           <w:sz w:val="21"/>
           <w:szCs w:val="21"/>
         </w:rPr>
-        <w:t>.</w:t>
-      </w:r>
-      <w:proofErr w:type="gramEnd"/>
-      <w:r>
-        <w:rPr>
-          <w:rFonts w:asciiTheme="majorHAnsi" w:hAnsiTheme="majorHAnsi"/>
-          <w:sz w:val="21"/>
-          <w:szCs w:val="21"/>
-        </w:rPr>
-        <w:t xml:space="preserve"> </w:t>
+        <w:t xml:space="preserve">. </w:t>
       </w:r>
       <w:r>
         <w:rPr>
@@ -2405,25 +2048,7 @@
           <w:szCs w:val="24"/>
         </w:rPr>
         <w:tab/>
-        <w:t xml:space="preserve">There are 3 new pieces in </w:t>
-      </w:r>
-      <w:proofErr w:type="spellStart"/>
-      <w:r>
-        <w:rPr>
-          <w:rFonts w:cstheme="minorHAnsi"/>
-          <w:sz w:val="24"/>
-          <w:szCs w:val="24"/>
-        </w:rPr>
-        <w:t>Shogi</w:t>
-      </w:r>
-      <w:proofErr w:type="spellEnd"/>
-      <w:r>
-        <w:rPr>
-          <w:rFonts w:cstheme="minorHAnsi"/>
-          <w:sz w:val="24"/>
-          <w:szCs w:val="24"/>
-        </w:rPr>
-        <w:t>: the Lance, Silver General, and Gold General. The lance piece is able to move vertically forwards an indefinite amount of squares until another piece is met; the silver general is able to move similar to the king, but it is unable to move to its sides and the square below it. The gold general, like the silver general, also moves like the king but with the exception of its bottom two corners.</w:t>
+        <w:t>There are 3 new pieces in Shogi: the Lance, Silver General, and Gold General. The lance piece is able to move vertically forwards an indefinite amount of squares until another piece is met; the silver general is able to move similar to the king, but it is unable to move to its sides and the square below it. The gold general, like the silver general, also moves like the king but with the exception of its bottom two corners.</w:t>
       </w:r>
     </w:p>
     <w:p>
@@ -2458,25 +2083,7 @@
           <w:sz w:val="24"/>
           <w:szCs w:val="24"/>
         </w:rPr>
-        <w:t xml:space="preserve">Another major difference is in how pieces promote. In </w:t>
-      </w:r>
-      <w:proofErr w:type="spellStart"/>
-      <w:r>
-        <w:rPr>
-          <w:rFonts w:cstheme="minorHAnsi"/>
-          <w:sz w:val="24"/>
-          <w:szCs w:val="24"/>
-        </w:rPr>
-        <w:t>shogi</w:t>
-      </w:r>
-      <w:proofErr w:type="spellEnd"/>
-      <w:r>
-        <w:rPr>
-          <w:rFonts w:cstheme="minorHAnsi"/>
-          <w:sz w:val="24"/>
-          <w:szCs w:val="24"/>
-        </w:rPr>
-        <w:t xml:space="preserve">, almost every piece can promote with the caveat of not being able to choose what piece it will be. Fortunately, </w:t>
+        <w:t xml:space="preserve">Another major difference is in how pieces promote. In shogi, almost every piece can promote with the caveat of not being able to choose what piece it will be. Fortunately, </w:t>
       </w:r>
       <w:r>
         <w:rPr>
@@ -2677,23 +2284,13 @@
           <w:szCs w:val="21"/>
         </w:rPr>
       </w:pPr>
-      <w:proofErr w:type="gramStart"/>
-      <w:r>
-        <w:rPr>
-          <w:rFonts w:asciiTheme="majorHAnsi" w:hAnsiTheme="majorHAnsi"/>
-          <w:sz w:val="21"/>
-          <w:szCs w:val="21"/>
-        </w:rPr>
-        <w:t>Image 8, 9, 10.</w:t>
-      </w:r>
-      <w:proofErr w:type="gramEnd"/>
-      <w:r>
-        <w:rPr>
-          <w:rFonts w:asciiTheme="majorHAnsi" w:hAnsiTheme="majorHAnsi"/>
-          <w:sz w:val="21"/>
-          <w:szCs w:val="21"/>
-        </w:rPr>
-        <w:t xml:space="preserve"> The 2 files</w:t>
+      <w:r>
+        <w:rPr>
+          <w:rFonts w:asciiTheme="majorHAnsi" w:hAnsiTheme="majorHAnsi"/>
+          <w:sz w:val="21"/>
+          <w:szCs w:val="21"/>
+        </w:rPr>
+        <w:t>Image 8, 9, 10. The 2 files</w:t>
       </w:r>
     </w:p>
     <w:p>
@@ -2820,7 +2417,6 @@
           <w:szCs w:val="21"/>
         </w:rPr>
       </w:pPr>
-      <w:proofErr w:type="gramStart"/>
       <w:r>
         <w:rPr>
           <w:rFonts w:asciiTheme="majorHAnsi" w:hAnsiTheme="majorHAnsi"/>
@@ -2835,16 +2431,7 @@
           <w:sz w:val="21"/>
           <w:szCs w:val="21"/>
         </w:rPr>
-        <w:t>.</w:t>
-      </w:r>
-      <w:proofErr w:type="gramEnd"/>
-      <w:r>
-        <w:rPr>
-          <w:rFonts w:asciiTheme="majorHAnsi" w:hAnsiTheme="majorHAnsi"/>
-          <w:sz w:val="21"/>
-          <w:szCs w:val="21"/>
-        </w:rPr>
-        <w:t xml:space="preserve"> The 2 files</w:t>
+        <w:t>. The 2 files</w:t>
       </w:r>
     </w:p>
     <w:p>
@@ -2906,25 +2493,7 @@
           <w:szCs w:val="24"/>
         </w:rPr>
         <w:tab/>
-        <w:t xml:space="preserve">To get a vague sense of what each of these files do, feel free to refer to the class structure diagrams below. </w:t>
-      </w:r>
-      <w:proofErr w:type="spellStart"/>
-      <w:r>
-        <w:rPr>
-          <w:rFonts w:cstheme="minorHAnsi"/>
-          <w:sz w:val="24"/>
-          <w:szCs w:val="24"/>
-        </w:rPr>
-        <w:t>MyGameWindow</w:t>
-      </w:r>
-      <w:proofErr w:type="spellEnd"/>
-      <w:r>
-        <w:rPr>
-          <w:rFonts w:cstheme="minorHAnsi"/>
-          <w:sz w:val="24"/>
-          <w:szCs w:val="24"/>
-        </w:rPr>
-        <w:t xml:space="preserve"> is a class inherited from arcade’s Window class, and it also doubles as the class representing the board, simultaneously giving the visuals and running the game’s logic.</w:t>
+        <w:t>To get a vague sense of what each of these files do, feel free to refer to the class structure diagrams below. MyGameWindow is a class inherited from arcade’s Window class, and it also doubles as the class representing the board, simultaneously giving the visuals and running the game’s logic.</w:t>
       </w:r>
     </w:p>
     <w:p>
@@ -3004,7 +2573,6 @@
           <w:szCs w:val="21"/>
         </w:rPr>
       </w:pPr>
-      <w:proofErr w:type="gramStart"/>
       <w:r>
         <w:rPr>
           <w:rFonts w:asciiTheme="majorHAnsi" w:hAnsiTheme="majorHAnsi"/>
@@ -3019,34 +2587,15 @@
           <w:sz w:val="21"/>
           <w:szCs w:val="21"/>
         </w:rPr>
-        <w:t>.</w:t>
-      </w:r>
-      <w:proofErr w:type="gramEnd"/>
-      <w:r>
-        <w:rPr>
-          <w:rFonts w:asciiTheme="majorHAnsi" w:hAnsiTheme="majorHAnsi"/>
-          <w:sz w:val="21"/>
-          <w:szCs w:val="21"/>
-        </w:rPr>
-        <w:t xml:space="preserve"> </w:t>
-      </w:r>
-      <w:proofErr w:type="spellStart"/>
-      <w:r>
-        <w:rPr>
-          <w:rFonts w:asciiTheme="majorHAnsi" w:hAnsiTheme="majorHAnsi"/>
-          <w:sz w:val="21"/>
-          <w:szCs w:val="21"/>
-        </w:rPr>
-        <w:t>MyGameWindow</w:t>
-      </w:r>
-      <w:proofErr w:type="spellEnd"/>
-      <w:r>
-        <w:rPr>
-          <w:rFonts w:asciiTheme="majorHAnsi" w:hAnsiTheme="majorHAnsi"/>
-          <w:sz w:val="21"/>
-          <w:szCs w:val="21"/>
-        </w:rPr>
-        <w:t xml:space="preserve"> class structure</w:t>
+        <w:t xml:space="preserve">. </w:t>
+      </w:r>
+      <w:r>
+        <w:rPr>
+          <w:rFonts w:asciiTheme="majorHAnsi" w:hAnsiTheme="majorHAnsi"/>
+          <w:sz w:val="21"/>
+          <w:szCs w:val="21"/>
+        </w:rPr>
+        <w:t>MyGameWindow class structure</w:t>
       </w:r>
     </w:p>
     <w:p>
@@ -3118,113 +2667,13 @@
           <w:szCs w:val="24"/>
         </w:rPr>
       </w:pPr>
-      <w:proofErr w:type="spellStart"/>
-      <w:r>
-        <w:rPr>
-          <w:rFonts w:cstheme="minorHAnsi"/>
-          <w:sz w:val="24"/>
-          <w:szCs w:val="24"/>
-        </w:rPr>
-        <w:t>Board_pieces_location</w:t>
-      </w:r>
-      <w:proofErr w:type="spellEnd"/>
-      <w:r>
-        <w:rPr>
-          <w:rFonts w:cstheme="minorHAnsi"/>
-          <w:sz w:val="24"/>
-          <w:szCs w:val="24"/>
-        </w:rPr>
-        <w:t xml:space="preserve">, </w:t>
-      </w:r>
-      <w:proofErr w:type="spellStart"/>
-      <w:r>
-        <w:rPr>
-          <w:rFonts w:cstheme="minorHAnsi"/>
-          <w:sz w:val="24"/>
-          <w:szCs w:val="24"/>
-        </w:rPr>
-        <w:t>white_captured_location</w:t>
-      </w:r>
-      <w:proofErr w:type="spellEnd"/>
-      <w:r>
-        <w:rPr>
-          <w:rFonts w:cstheme="minorHAnsi"/>
-          <w:sz w:val="24"/>
-          <w:szCs w:val="24"/>
-        </w:rPr>
-        <w:t xml:space="preserve">, </w:t>
-      </w:r>
-      <w:proofErr w:type="spellStart"/>
-      <w:r>
-        <w:rPr>
-          <w:rFonts w:cstheme="minorHAnsi"/>
-          <w:sz w:val="24"/>
-          <w:szCs w:val="24"/>
-        </w:rPr>
-        <w:t>black_captured_location</w:t>
-      </w:r>
-      <w:proofErr w:type="spellEnd"/>
-      <w:r>
-        <w:rPr>
-          <w:rFonts w:cstheme="minorHAnsi"/>
-          <w:sz w:val="24"/>
-          <w:szCs w:val="24"/>
-        </w:rPr>
-        <w:t xml:space="preserve">, </w:t>
-      </w:r>
-      <w:proofErr w:type="spellStart"/>
-      <w:r>
-        <w:rPr>
-          <w:rFonts w:cstheme="minorHAnsi"/>
-          <w:sz w:val="24"/>
-          <w:szCs w:val="24"/>
-        </w:rPr>
-        <w:t>coordinates_map</w:t>
-      </w:r>
-      <w:proofErr w:type="spellEnd"/>
-      <w:r>
-        <w:rPr>
-          <w:rFonts w:cstheme="minorHAnsi"/>
-          <w:sz w:val="24"/>
-          <w:szCs w:val="24"/>
-        </w:rPr>
-        <w:t xml:space="preserve">, </w:t>
-      </w:r>
-      <w:proofErr w:type="spellStart"/>
-      <w:r>
-        <w:rPr>
-          <w:rFonts w:cstheme="minorHAnsi"/>
-          <w:sz w:val="24"/>
-          <w:szCs w:val="24"/>
-        </w:rPr>
-        <w:t>white_coordinates</w:t>
-      </w:r>
-      <w:proofErr w:type="spellEnd"/>
-      <w:r>
-        <w:rPr>
-          <w:rFonts w:cstheme="minorHAnsi"/>
-          <w:sz w:val="24"/>
-          <w:szCs w:val="24"/>
-        </w:rPr>
-        <w:t xml:space="preserve">, </w:t>
-      </w:r>
-      <w:proofErr w:type="spellStart"/>
-      <w:r>
-        <w:rPr>
-          <w:rFonts w:cstheme="minorHAnsi"/>
-          <w:sz w:val="24"/>
-          <w:szCs w:val="24"/>
-        </w:rPr>
-        <w:t>black_coordinates</w:t>
-      </w:r>
-      <w:proofErr w:type="spellEnd"/>
-      <w:r>
-        <w:rPr>
-          <w:rFonts w:cstheme="minorHAnsi"/>
-          <w:sz w:val="24"/>
-          <w:szCs w:val="24"/>
-        </w:rPr>
-        <w:t xml:space="preserve"> have to do with the board and piece locations within that board. Since there are 3 boards, 3 lists are needed to store Pieces objects in their right location while the other 3 lists are there to help with converting the x and y coordinates of the board to the x and y coordinates of the screen and vice versa</w:t>
+      <w:r>
+        <w:rPr>
+          <w:rFonts w:cstheme="minorHAnsi"/>
+          <w:sz w:val="24"/>
+          <w:szCs w:val="24"/>
+        </w:rPr>
+        <w:t>Board_pieces_location, white_captured_location, black_captured_location, coordinates_map, white_coordinates, black_coordinates have to do with the board and piece locations within that board. Since there are 3 boards, 3 lists are needed to store Pieces objects in their right location while the other 3 lists are there to help with converting the x and y coordinates of the board to the x and y coordinates of the screen and vice versa</w:t>
       </w:r>
     </w:p>
     <w:p>
@@ -3240,114 +2689,30 @@
           <w:szCs w:val="24"/>
         </w:rPr>
       </w:pPr>
-      <w:proofErr w:type="spellStart"/>
-      <w:r>
-        <w:rPr>
-          <w:rFonts w:cstheme="minorHAnsi"/>
-          <w:sz w:val="24"/>
-          <w:szCs w:val="24"/>
-        </w:rPr>
-        <w:t>Mouse_x</w:t>
-      </w:r>
-      <w:proofErr w:type="spellEnd"/>
-      <w:r>
-        <w:rPr>
-          <w:rFonts w:cstheme="minorHAnsi"/>
-          <w:sz w:val="24"/>
-          <w:szCs w:val="24"/>
-        </w:rPr>
-        <w:t xml:space="preserve">, </w:t>
-      </w:r>
-      <w:proofErr w:type="spellStart"/>
-      <w:r>
-        <w:rPr>
-          <w:rFonts w:cstheme="minorHAnsi"/>
-          <w:sz w:val="24"/>
-          <w:szCs w:val="24"/>
-        </w:rPr>
-        <w:t>mouse_y</w:t>
-      </w:r>
-      <w:proofErr w:type="spellEnd"/>
-      <w:r>
-        <w:rPr>
-          <w:rFonts w:cstheme="minorHAnsi"/>
-          <w:sz w:val="24"/>
-          <w:szCs w:val="24"/>
-        </w:rPr>
-        <w:t xml:space="preserve">, </w:t>
-      </w:r>
-      <w:proofErr w:type="spellStart"/>
-      <w:r>
-        <w:rPr>
-          <w:rFonts w:cstheme="minorHAnsi"/>
-          <w:sz w:val="24"/>
-          <w:szCs w:val="24"/>
-        </w:rPr>
-        <w:t>s</w:t>
-      </w:r>
-      <w:r>
-        <w:rPr>
-          <w:rFonts w:cstheme="minorHAnsi"/>
-          <w:sz w:val="24"/>
-          <w:szCs w:val="24"/>
-        </w:rPr>
-        <w:t>elected_piece</w:t>
-      </w:r>
-      <w:proofErr w:type="spellEnd"/>
-      <w:r>
-        <w:rPr>
-          <w:rFonts w:cstheme="minorHAnsi"/>
-          <w:sz w:val="24"/>
-          <w:szCs w:val="24"/>
-        </w:rPr>
-        <w:t xml:space="preserve">, </w:t>
-      </w:r>
-      <w:proofErr w:type="spellStart"/>
-      <w:r>
-        <w:rPr>
-          <w:rFonts w:cstheme="minorHAnsi"/>
-          <w:sz w:val="24"/>
-          <w:szCs w:val="24"/>
-        </w:rPr>
-        <w:t>pieces_selected</w:t>
-      </w:r>
-      <w:proofErr w:type="spellEnd"/>
-      <w:r>
-        <w:rPr>
-          <w:rFonts w:cstheme="minorHAnsi"/>
-          <w:sz w:val="24"/>
-          <w:szCs w:val="24"/>
-        </w:rPr>
-        <w:t xml:space="preserve">, </w:t>
-      </w:r>
-      <w:proofErr w:type="spellStart"/>
-      <w:r>
-        <w:rPr>
-          <w:rFonts w:cstheme="minorHAnsi"/>
-          <w:sz w:val="24"/>
-          <w:szCs w:val="24"/>
-        </w:rPr>
-        <w:t>prev_position</w:t>
-      </w:r>
-      <w:proofErr w:type="spellEnd"/>
-      <w:r>
-        <w:rPr>
-          <w:rFonts w:cstheme="minorHAnsi"/>
-          <w:sz w:val="24"/>
-          <w:szCs w:val="24"/>
-        </w:rPr>
-        <w:t xml:space="preserve">, </w:t>
-      </w:r>
-      <w:proofErr w:type="spellStart"/>
-      <w:r>
-        <w:rPr>
-          <w:rFonts w:cstheme="minorHAnsi"/>
-          <w:sz w:val="24"/>
-          <w:szCs w:val="24"/>
-        </w:rPr>
-        <w:t>possible_moves</w:t>
-      </w:r>
-      <w:proofErr w:type="spellEnd"/>
+      <w:r>
+        <w:rPr>
+          <w:rFonts w:cstheme="minorHAnsi"/>
+          <w:sz w:val="24"/>
+          <w:szCs w:val="24"/>
+        </w:rPr>
+        <w:t>Mouse_x, mouse_y, s</w:t>
+      </w:r>
+      <w:r>
+        <w:rPr>
+          <w:rFonts w:cstheme="minorHAnsi"/>
+          <w:sz w:val="24"/>
+          <w:szCs w:val="24"/>
+        </w:rPr>
+        <w:t>elected_piece, pieces_selected</w:t>
+      </w:r>
+      <w:r>
+        <w:rPr>
+          <w:rFonts w:cstheme="minorHAnsi"/>
+          <w:sz w:val="24"/>
+          <w:szCs w:val="24"/>
+        </w:rPr>
+        <w:t>, prev_position, possible_moves</w:t>
+      </w:r>
       <w:r>
         <w:rPr>
           <w:rFonts w:cstheme="minorHAnsi"/>
@@ -3362,88 +2727,24 @@
           <w:sz w:val="24"/>
           <w:szCs w:val="24"/>
         </w:rPr>
-        <w:t xml:space="preserve"> have to do with piece movement. Mouse coordinates and the </w:t>
-      </w:r>
-      <w:proofErr w:type="spellStart"/>
-      <w:r>
-        <w:rPr>
-          <w:rFonts w:cstheme="minorHAnsi"/>
-          <w:sz w:val="24"/>
-          <w:szCs w:val="24"/>
-        </w:rPr>
-        <w:t>pieces_selected</w:t>
-      </w:r>
-      <w:proofErr w:type="spellEnd"/>
-      <w:r>
-        <w:rPr>
-          <w:rFonts w:cstheme="minorHAnsi"/>
-          <w:sz w:val="24"/>
-          <w:szCs w:val="24"/>
-        </w:rPr>
-        <w:t xml:space="preserve"> attribute helps in showing the players know that they have selected a piece. </w:t>
-      </w:r>
-      <w:proofErr w:type="spellStart"/>
-      <w:r>
-        <w:rPr>
-          <w:rFonts w:cstheme="minorHAnsi"/>
-          <w:sz w:val="24"/>
-          <w:szCs w:val="24"/>
-        </w:rPr>
-        <w:t>Selected_</w:t>
-      </w:r>
-      <w:r>
-        <w:rPr>
-          <w:rFonts w:cstheme="minorHAnsi"/>
-          <w:sz w:val="24"/>
-          <w:szCs w:val="24"/>
-        </w:rPr>
-        <w:t>piece</w:t>
-      </w:r>
-      <w:proofErr w:type="spellEnd"/>
-      <w:r>
-        <w:rPr>
-          <w:rFonts w:cstheme="minorHAnsi"/>
-          <w:sz w:val="24"/>
-          <w:szCs w:val="24"/>
-        </w:rPr>
-        <w:t xml:space="preserve">, </w:t>
-      </w:r>
-      <w:proofErr w:type="spellStart"/>
-      <w:r>
-        <w:rPr>
-          <w:rFonts w:cstheme="minorHAnsi"/>
-          <w:sz w:val="24"/>
-          <w:szCs w:val="24"/>
-        </w:rPr>
-        <w:t>prev_position</w:t>
-      </w:r>
-      <w:proofErr w:type="spellEnd"/>
-      <w:r>
-        <w:rPr>
-          <w:rFonts w:cstheme="minorHAnsi"/>
-          <w:sz w:val="24"/>
-          <w:szCs w:val="24"/>
-        </w:rPr>
-        <w:t>,</w:t>
-      </w:r>
-      <w:r>
-        <w:rPr>
-          <w:rFonts w:cstheme="minorHAnsi"/>
-          <w:sz w:val="24"/>
-          <w:szCs w:val="24"/>
-        </w:rPr>
-        <w:t xml:space="preserve"> </w:t>
-      </w:r>
-      <w:proofErr w:type="spellStart"/>
-      <w:r>
-        <w:rPr>
-          <w:rFonts w:cstheme="minorHAnsi"/>
-          <w:sz w:val="24"/>
-          <w:szCs w:val="24"/>
-        </w:rPr>
-        <w:t>possible_moves</w:t>
-      </w:r>
-      <w:proofErr w:type="spellEnd"/>
+        <w:t xml:space="preserve"> have to do with piece movement. Mouse coordinates and the pieces_selected attribute helps in showing the players know that they have selected a piece. Selected_</w:t>
+      </w:r>
+      <w:r>
+        <w:rPr>
+          <w:rFonts w:cstheme="minorHAnsi"/>
+          <w:sz w:val="24"/>
+          <w:szCs w:val="24"/>
+        </w:rPr>
+        <w:t>piece, prev_position,</w:t>
+      </w:r>
+      <w:r>
+        <w:rPr>
+          <w:rFonts w:cstheme="minorHAnsi"/>
+          <w:sz w:val="24"/>
+          <w:szCs w:val="24"/>
+        </w:rPr>
+        <w:t xml:space="preserve"> possible_moves</w:t>
+      </w:r>
       <w:r>
         <w:rPr>
           <w:rFonts w:cstheme="minorHAnsi"/>
@@ -3499,149 +2800,13 @@
           <w:szCs w:val="24"/>
         </w:rPr>
       </w:pPr>
-      <w:proofErr w:type="spellStart"/>
-      <w:r>
-        <w:rPr>
-          <w:rFonts w:cstheme="minorHAnsi"/>
-          <w:sz w:val="24"/>
-          <w:szCs w:val="24"/>
-        </w:rPr>
-        <w:t>King_checked</w:t>
-      </w:r>
-      <w:proofErr w:type="spellEnd"/>
-      <w:r>
-        <w:rPr>
-          <w:rFonts w:cstheme="minorHAnsi"/>
-          <w:sz w:val="24"/>
-          <w:szCs w:val="24"/>
-        </w:rPr>
-        <w:t xml:space="preserve">, </w:t>
-      </w:r>
-      <w:proofErr w:type="spellStart"/>
-      <w:r>
-        <w:rPr>
-          <w:rFonts w:cstheme="minorHAnsi"/>
-          <w:sz w:val="24"/>
-          <w:szCs w:val="24"/>
-        </w:rPr>
-        <w:t>king_checkmated</w:t>
-      </w:r>
-      <w:proofErr w:type="spellEnd"/>
-      <w:r>
-        <w:rPr>
-          <w:rFonts w:cstheme="minorHAnsi"/>
-          <w:sz w:val="24"/>
-          <w:szCs w:val="24"/>
-        </w:rPr>
-        <w:t xml:space="preserve">, </w:t>
-      </w:r>
-      <w:proofErr w:type="spellStart"/>
-      <w:r>
-        <w:rPr>
-          <w:rFonts w:cstheme="minorHAnsi"/>
-          <w:sz w:val="24"/>
-          <w:szCs w:val="24"/>
-        </w:rPr>
-        <w:t>checking_pieces</w:t>
-      </w:r>
-      <w:proofErr w:type="spellEnd"/>
-      <w:r>
-        <w:rPr>
-          <w:rFonts w:cstheme="minorHAnsi"/>
-          <w:sz w:val="24"/>
-          <w:szCs w:val="24"/>
-        </w:rPr>
-        <w:t xml:space="preserve">, </w:t>
-      </w:r>
-      <w:proofErr w:type="spellStart"/>
-      <w:r>
-        <w:rPr>
-          <w:rFonts w:cstheme="minorHAnsi"/>
-          <w:sz w:val="24"/>
-          <w:szCs w:val="24"/>
-        </w:rPr>
-        <w:t>covered_squares</w:t>
-      </w:r>
-      <w:proofErr w:type="spellEnd"/>
-      <w:r>
-        <w:rPr>
-          <w:rFonts w:cstheme="minorHAnsi"/>
-          <w:sz w:val="24"/>
-          <w:szCs w:val="24"/>
-        </w:rPr>
-        <w:t xml:space="preserve">, and </w:t>
-      </w:r>
-      <w:proofErr w:type="spellStart"/>
-      <w:r>
-        <w:rPr>
-          <w:rFonts w:cstheme="minorHAnsi"/>
-          <w:sz w:val="24"/>
-          <w:szCs w:val="24"/>
-        </w:rPr>
-        <w:t>check_possible_responses</w:t>
-      </w:r>
-      <w:proofErr w:type="spellEnd"/>
-      <w:r>
-        <w:rPr>
-          <w:rFonts w:cstheme="minorHAnsi"/>
-          <w:sz w:val="24"/>
-          <w:szCs w:val="24"/>
-        </w:rPr>
-        <w:t xml:space="preserve"> have to do with checking and checkmating. The first 2 are Boolean values that return true when conditions are met. </w:t>
-      </w:r>
-      <w:proofErr w:type="spellStart"/>
-      <w:r>
-        <w:rPr>
-          <w:rFonts w:cstheme="minorHAnsi"/>
-          <w:sz w:val="24"/>
-          <w:szCs w:val="24"/>
-        </w:rPr>
-        <w:t>Covered_squares</w:t>
-      </w:r>
-      <w:proofErr w:type="spellEnd"/>
-      <w:r>
-        <w:rPr>
-          <w:rFonts w:cstheme="minorHAnsi"/>
-          <w:sz w:val="24"/>
-          <w:szCs w:val="24"/>
-        </w:rPr>
-        <w:t xml:space="preserve"> and </w:t>
-      </w:r>
-      <w:proofErr w:type="spellStart"/>
-      <w:r>
-        <w:rPr>
-          <w:rFonts w:cstheme="minorHAnsi"/>
-          <w:sz w:val="24"/>
-          <w:szCs w:val="24"/>
-        </w:rPr>
-        <w:t>check_possible_responses</w:t>
-      </w:r>
-      <w:proofErr w:type="spellEnd"/>
-      <w:r>
-        <w:rPr>
-          <w:rFonts w:cstheme="minorHAnsi"/>
-          <w:sz w:val="24"/>
-          <w:szCs w:val="24"/>
-        </w:rPr>
-        <w:t xml:space="preserve"> are used to calculate these 2 conditions while </w:t>
-      </w:r>
-      <w:proofErr w:type="spellStart"/>
-      <w:r>
-        <w:rPr>
-          <w:rFonts w:cstheme="minorHAnsi"/>
-          <w:sz w:val="24"/>
-          <w:szCs w:val="24"/>
-        </w:rPr>
-        <w:t>checkin_pieces</w:t>
-      </w:r>
-      <w:proofErr w:type="spellEnd"/>
-      <w:r>
-        <w:rPr>
-          <w:rFonts w:cstheme="minorHAnsi"/>
-          <w:sz w:val="24"/>
-          <w:szCs w:val="24"/>
-        </w:rPr>
-        <w:t xml:space="preserve"> is used to help with calculating mechanics such as pinning and blocking.</w:t>
+      <w:r>
+        <w:rPr>
+          <w:rFonts w:cstheme="minorHAnsi"/>
+          <w:sz w:val="24"/>
+          <w:szCs w:val="24"/>
+        </w:rPr>
+        <w:t>King_checked, king_checkmated, checking_pieces, covered_squares, and check_possible_responses have to do with checking and checkmating. The first 2 are Boolean values that return true when conditions are met. Covered_squares and check_possible_responses are used to calculate these 2 conditions while checkin_pieces is used to help with calculating mechanics such as pinning and blocking.</w:t>
       </w:r>
     </w:p>
     <w:p>
@@ -3657,95 +2822,13 @@
           <w:szCs w:val="24"/>
         </w:rPr>
       </w:pPr>
-      <w:proofErr w:type="spellStart"/>
-      <w:r>
-        <w:rPr>
-          <w:rFonts w:cstheme="minorHAnsi"/>
-          <w:sz w:val="24"/>
-          <w:szCs w:val="24"/>
-        </w:rPr>
-        <w:t>White_pieces</w:t>
-      </w:r>
-      <w:proofErr w:type="spellEnd"/>
-      <w:r>
-        <w:rPr>
-          <w:rFonts w:cstheme="minorHAnsi"/>
-          <w:sz w:val="24"/>
-          <w:szCs w:val="24"/>
-        </w:rPr>
-        <w:t xml:space="preserve">, </w:t>
-      </w:r>
-      <w:proofErr w:type="spellStart"/>
-      <w:r>
-        <w:rPr>
-          <w:rFonts w:cstheme="minorHAnsi"/>
-          <w:sz w:val="24"/>
-          <w:szCs w:val="24"/>
-        </w:rPr>
-        <w:t>white_captives</w:t>
-      </w:r>
-      <w:proofErr w:type="spellEnd"/>
-      <w:r>
-        <w:rPr>
-          <w:rFonts w:cstheme="minorHAnsi"/>
-          <w:sz w:val="24"/>
-          <w:szCs w:val="24"/>
-        </w:rPr>
-        <w:t xml:space="preserve">, </w:t>
-      </w:r>
-      <w:proofErr w:type="spellStart"/>
-      <w:r>
-        <w:rPr>
-          <w:rFonts w:cstheme="minorHAnsi"/>
-          <w:sz w:val="24"/>
-          <w:szCs w:val="24"/>
-        </w:rPr>
-        <w:t>black_pieces</w:t>
-      </w:r>
-      <w:proofErr w:type="spellEnd"/>
-      <w:r>
-        <w:rPr>
-          <w:rFonts w:cstheme="minorHAnsi"/>
-          <w:sz w:val="24"/>
-          <w:szCs w:val="24"/>
-        </w:rPr>
-        <w:t xml:space="preserve">, and </w:t>
-      </w:r>
-      <w:proofErr w:type="spellStart"/>
-      <w:r>
-        <w:rPr>
-          <w:rFonts w:cstheme="minorHAnsi"/>
-          <w:sz w:val="24"/>
-          <w:szCs w:val="24"/>
-        </w:rPr>
-        <w:t>black_captives</w:t>
-      </w:r>
-      <w:proofErr w:type="spellEnd"/>
-      <w:r>
-        <w:rPr>
-          <w:rFonts w:cstheme="minorHAnsi"/>
-          <w:sz w:val="24"/>
-          <w:szCs w:val="24"/>
-        </w:rPr>
-        <w:t xml:space="preserve"> are used to initialize pieces to its correct location as well as to implement </w:t>
-      </w:r>
-      <w:proofErr w:type="spellStart"/>
-      <w:r>
-        <w:rPr>
-          <w:rFonts w:cstheme="minorHAnsi"/>
-          <w:sz w:val="24"/>
-          <w:szCs w:val="24"/>
-        </w:rPr>
-        <w:t>shogi’s</w:t>
-      </w:r>
-      <w:proofErr w:type="spellEnd"/>
-      <w:r>
-        <w:rPr>
-          <w:rFonts w:cstheme="minorHAnsi"/>
-          <w:sz w:val="24"/>
-          <w:szCs w:val="24"/>
-        </w:rPr>
-        <w:t xml:space="preserve"> captive system, where </w:t>
+      <w:r>
+        <w:rPr>
+          <w:rFonts w:cstheme="minorHAnsi"/>
+          <w:sz w:val="24"/>
+          <w:szCs w:val="24"/>
+        </w:rPr>
+        <w:t xml:space="preserve">White_pieces, white_captives, black_pieces, and black_captives are used to initialize pieces to its correct location as well as to implement shogi’s captive system, where </w:t>
       </w:r>
       <w:r>
         <w:rPr>
@@ -3777,41 +2860,13 @@
           <w:szCs w:val="24"/>
         </w:rPr>
       </w:pPr>
-      <w:proofErr w:type="spellStart"/>
-      <w:r>
-        <w:rPr>
-          <w:rFonts w:cstheme="minorHAnsi"/>
-          <w:sz w:val="24"/>
-          <w:szCs w:val="24"/>
-        </w:rPr>
-        <w:t>Promotion_prompt</w:t>
-      </w:r>
-      <w:proofErr w:type="spellEnd"/>
-      <w:r>
-        <w:rPr>
-          <w:rFonts w:cstheme="minorHAnsi"/>
-          <w:sz w:val="24"/>
-          <w:szCs w:val="24"/>
-        </w:rPr>
-        <w:t xml:space="preserve"> is a unique attribute, since the promotion is the only mechanic that requires a prompt that asks the player whether or not they want to promote. When set to true, the game pauses until the player chooses whether to promote or keep the piece </w:t>
-      </w:r>
-      <w:proofErr w:type="spellStart"/>
-      <w:r>
-        <w:rPr>
-          <w:rFonts w:cstheme="minorHAnsi"/>
-          <w:sz w:val="24"/>
-          <w:szCs w:val="24"/>
-        </w:rPr>
-        <w:t>unpromoted</w:t>
-      </w:r>
-      <w:proofErr w:type="spellEnd"/>
-      <w:r>
-        <w:rPr>
-          <w:rFonts w:cstheme="minorHAnsi"/>
-          <w:sz w:val="24"/>
-          <w:szCs w:val="24"/>
-        </w:rPr>
-        <w:t>.</w:t>
+      <w:r>
+        <w:rPr>
+          <w:rFonts w:cstheme="minorHAnsi"/>
+          <w:sz w:val="24"/>
+          <w:szCs w:val="24"/>
+        </w:rPr>
+        <w:t>Promotion_prompt is a unique attribute, since the promotion is the only mechanic that requires a prompt that asks the player whether or not they want to promote. When set to true, the game pauses until the player chooses whether to promote or keep the piece unpromoted.</w:t>
       </w:r>
     </w:p>
     <w:p>
@@ -3827,75 +2882,29 @@
           <w:szCs w:val="24"/>
         </w:rPr>
       </w:pPr>
-      <w:proofErr w:type="spellStart"/>
-      <w:r>
-        <w:rPr>
-          <w:rFonts w:cstheme="minorHAnsi"/>
-          <w:sz w:val="24"/>
-          <w:szCs w:val="24"/>
-        </w:rPr>
-        <w:t>Place_sound</w:t>
-      </w:r>
-      <w:proofErr w:type="spellEnd"/>
-      <w:r>
-        <w:rPr>
-          <w:rFonts w:cstheme="minorHAnsi"/>
-          <w:sz w:val="24"/>
-          <w:szCs w:val="24"/>
-        </w:rPr>
-        <w:t xml:space="preserve"> and </w:t>
-      </w:r>
-      <w:proofErr w:type="spellStart"/>
-      <w:r>
-        <w:rPr>
-          <w:rFonts w:cstheme="minorHAnsi"/>
-          <w:sz w:val="24"/>
-          <w:szCs w:val="24"/>
-        </w:rPr>
-        <w:t>disgrace_sound</w:t>
-      </w:r>
-      <w:proofErr w:type="spellEnd"/>
-      <w:r>
-        <w:rPr>
-          <w:rFonts w:cstheme="minorHAnsi"/>
-          <w:sz w:val="24"/>
-          <w:szCs w:val="24"/>
-        </w:rPr>
-        <w:t xml:space="preserve"> are both to play sound in the game. The former is played whenever </w:t>
-      </w:r>
-      <w:r>
-        <w:rPr>
-          <w:rFonts w:cstheme="minorHAnsi"/>
-          <w:sz w:val="24"/>
-          <w:szCs w:val="24"/>
-        </w:rPr>
-        <w:t xml:space="preserve">the </w:t>
-      </w:r>
-      <w:proofErr w:type="gramStart"/>
-      <w:r>
-        <w:rPr>
-          <w:rFonts w:cstheme="minorHAnsi"/>
-          <w:sz w:val="24"/>
-          <w:szCs w:val="24"/>
-        </w:rPr>
-        <w:t>player</w:t>
-      </w:r>
-      <w:r>
-        <w:rPr>
-          <w:rFonts w:cstheme="minorHAnsi"/>
-          <w:sz w:val="24"/>
-          <w:szCs w:val="24"/>
-        </w:rPr>
-        <w:t xml:space="preserve"> select</w:t>
-      </w:r>
-      <w:proofErr w:type="gramEnd"/>
-      <w:r>
-        <w:rPr>
-          <w:rFonts w:cstheme="minorHAnsi"/>
-          <w:sz w:val="24"/>
-          <w:szCs w:val="24"/>
-        </w:rPr>
-        <w:t xml:space="preserve"> a piece and put it down while the latter plays only at the end of the game when one player loses.</w:t>
+      <w:r>
+        <w:rPr>
+          <w:rFonts w:cstheme="minorHAnsi"/>
+          <w:sz w:val="24"/>
+          <w:szCs w:val="24"/>
+        </w:rPr>
+        <w:t xml:space="preserve">Place_sound and disgrace_sound are both to play sound in the game. The former is played whenever </w:t>
+      </w:r>
+      <w:r>
+        <w:rPr>
+          <w:rFonts w:cstheme="minorHAnsi"/>
+          <w:sz w:val="24"/>
+          <w:szCs w:val="24"/>
+        </w:rPr>
+        <w:t>the player</w:t>
+      </w:r>
+      <w:r>
+        <w:rPr>
+          <w:rFonts w:cstheme="minorHAnsi"/>
+          <w:sz w:val="24"/>
+          <w:szCs w:val="24"/>
+        </w:rPr>
+        <w:t xml:space="preserve"> select a piece and put it down while the latter plays only at the end of the game when one player loses.</w:t>
       </w:r>
     </w:p>
     <w:p>
@@ -3917,79 +2926,7 @@
           <w:sz w:val="24"/>
           <w:szCs w:val="24"/>
         </w:rPr>
-        <w:t xml:space="preserve">Sprites and </w:t>
-      </w:r>
-      <w:proofErr w:type="spellStart"/>
-      <w:r>
-        <w:rPr>
-          <w:rFonts w:cstheme="minorHAnsi"/>
-          <w:sz w:val="24"/>
-          <w:szCs w:val="24"/>
-        </w:rPr>
-        <w:t>all_pieces</w:t>
-      </w:r>
-      <w:proofErr w:type="spellEnd"/>
-      <w:r>
-        <w:rPr>
-          <w:rFonts w:cstheme="minorHAnsi"/>
-          <w:sz w:val="24"/>
-          <w:szCs w:val="24"/>
-        </w:rPr>
-        <w:t xml:space="preserve"> have to do with showing the pieces on the screen. </w:t>
-      </w:r>
-      <w:proofErr w:type="gramStart"/>
-      <w:r>
-        <w:rPr>
-          <w:rFonts w:cstheme="minorHAnsi"/>
-          <w:sz w:val="24"/>
-          <w:szCs w:val="24"/>
-        </w:rPr>
-        <w:t>Sprites is</w:t>
-      </w:r>
-      <w:proofErr w:type="gramEnd"/>
-      <w:r>
-        <w:rPr>
-          <w:rFonts w:cstheme="minorHAnsi"/>
-          <w:sz w:val="24"/>
-          <w:szCs w:val="24"/>
-        </w:rPr>
-        <w:t xml:space="preserve"> to hold the directory of all the sprites whilst </w:t>
-      </w:r>
-      <w:proofErr w:type="spellStart"/>
-      <w:r>
-        <w:rPr>
-          <w:rFonts w:cstheme="minorHAnsi"/>
-          <w:sz w:val="24"/>
-          <w:szCs w:val="24"/>
-        </w:rPr>
-        <w:t>all_pieces</w:t>
-      </w:r>
-      <w:proofErr w:type="spellEnd"/>
-      <w:r>
-        <w:rPr>
-          <w:rFonts w:cstheme="minorHAnsi"/>
-          <w:sz w:val="24"/>
-          <w:szCs w:val="24"/>
-        </w:rPr>
-        <w:t xml:space="preserve"> is a </w:t>
-      </w:r>
-      <w:proofErr w:type="spellStart"/>
-      <w:r>
-        <w:rPr>
-          <w:rFonts w:cstheme="minorHAnsi"/>
-          <w:sz w:val="24"/>
-          <w:szCs w:val="24"/>
-        </w:rPr>
-        <w:t>SpriteList</w:t>
-      </w:r>
-      <w:proofErr w:type="spellEnd"/>
-      <w:r>
-        <w:rPr>
-          <w:rFonts w:cstheme="minorHAnsi"/>
-          <w:sz w:val="24"/>
-          <w:szCs w:val="24"/>
-        </w:rPr>
-        <w:t xml:space="preserve"> so that every piece is drawn all at once rather than one at a time.</w:t>
+        <w:t>Sprites and all_pieces have to do with showing the pieces on the screen. Sprites is to hold the directory of all the sprites whilst all_pieces is a SpriteList so that every piece is drawn all at once rather than one at a time.</w:t>
       </w:r>
     </w:p>
     <w:p>
@@ -4033,16 +2970,14 @@
           <w:szCs w:val="24"/>
         </w:rPr>
       </w:pPr>
-      <w:proofErr w:type="spellStart"/>
-      <w:r>
-        <w:rPr>
-          <w:rFonts w:cstheme="minorHAnsi"/>
-          <w:sz w:val="24"/>
-          <w:szCs w:val="24"/>
-        </w:rPr>
-        <w:t>On_draw</w:t>
-      </w:r>
-      <w:proofErr w:type="spellEnd"/>
+      <w:r>
+        <w:rPr>
+          <w:rFonts w:cstheme="minorHAnsi"/>
+          <w:sz w:val="24"/>
+          <w:szCs w:val="24"/>
+        </w:rPr>
+        <w:t>On_draw, draw_board, draw_prompt, initialize_pieces</w:t>
+      </w:r>
       <w:r>
         <w:rPr>
           <w:rFonts w:cstheme="minorHAnsi"/>
@@ -4051,61 +2986,6 @@
         </w:rPr>
         <w:t xml:space="preserve">, </w:t>
       </w:r>
-      <w:proofErr w:type="spellStart"/>
-      <w:r>
-        <w:rPr>
-          <w:rFonts w:cstheme="minorHAnsi"/>
-          <w:sz w:val="24"/>
-          <w:szCs w:val="24"/>
-        </w:rPr>
-        <w:t>draw_board</w:t>
-      </w:r>
-      <w:proofErr w:type="spellEnd"/>
-      <w:r>
-        <w:rPr>
-          <w:rFonts w:cstheme="minorHAnsi"/>
-          <w:sz w:val="24"/>
-          <w:szCs w:val="24"/>
-        </w:rPr>
-        <w:t xml:space="preserve">, </w:t>
-      </w:r>
-      <w:proofErr w:type="spellStart"/>
-      <w:r>
-        <w:rPr>
-          <w:rFonts w:cstheme="minorHAnsi"/>
-          <w:sz w:val="24"/>
-          <w:szCs w:val="24"/>
-        </w:rPr>
-        <w:t>draw_prompt</w:t>
-      </w:r>
-      <w:proofErr w:type="spellEnd"/>
-      <w:r>
-        <w:rPr>
-          <w:rFonts w:cstheme="minorHAnsi"/>
-          <w:sz w:val="24"/>
-          <w:szCs w:val="24"/>
-        </w:rPr>
-        <w:t xml:space="preserve">, </w:t>
-      </w:r>
-      <w:proofErr w:type="spellStart"/>
-      <w:r>
-        <w:rPr>
-          <w:rFonts w:cstheme="minorHAnsi"/>
-          <w:sz w:val="24"/>
-          <w:szCs w:val="24"/>
-        </w:rPr>
-        <w:t>initialize_pieces</w:t>
-      </w:r>
-      <w:proofErr w:type="spellEnd"/>
-      <w:r>
-        <w:rPr>
-          <w:rFonts w:cstheme="minorHAnsi"/>
-          <w:sz w:val="24"/>
-          <w:szCs w:val="24"/>
-        </w:rPr>
-        <w:t xml:space="preserve">, </w:t>
-      </w:r>
-      <w:proofErr w:type="spellStart"/>
       <w:r>
         <w:rPr>
           <w:rFonts w:cstheme="minorHAnsi"/>
@@ -4114,25 +2994,14 @@
         </w:rPr>
         <w:t>draw_checkmate</w:t>
       </w:r>
-      <w:proofErr w:type="spellEnd"/>
-      <w:r>
-        <w:rPr>
-          <w:rFonts w:cstheme="minorHAnsi"/>
-          <w:sz w:val="24"/>
-          <w:szCs w:val="24"/>
-        </w:rPr>
-        <w:t xml:space="preserve">, and </w:t>
-      </w:r>
-      <w:proofErr w:type="spellStart"/>
-      <w:r>
-        <w:rPr>
-          <w:rFonts w:cstheme="minorHAnsi"/>
-          <w:sz w:val="24"/>
-          <w:szCs w:val="24"/>
-        </w:rPr>
-        <w:t>captured_pieces_count</w:t>
-      </w:r>
-      <w:proofErr w:type="spellEnd"/>
+      <w:r>
+        <w:rPr>
+          <w:rFonts w:cstheme="minorHAnsi"/>
+          <w:sz w:val="24"/>
+          <w:szCs w:val="24"/>
+        </w:rPr>
+        <w:t>, and captured_pieces_count</w:t>
+      </w:r>
       <w:r>
         <w:rPr>
           <w:rFonts w:cstheme="minorHAnsi"/>
@@ -4149,41 +3018,13 @@
         </w:rPr>
         <w:t xml:space="preserve">the visual representations of the board and the pieces on the window. </w:t>
       </w:r>
-      <w:proofErr w:type="spellStart"/>
-      <w:r>
-        <w:rPr>
-          <w:rFonts w:cstheme="minorHAnsi"/>
-          <w:sz w:val="24"/>
-          <w:szCs w:val="24"/>
-        </w:rPr>
-        <w:t>Draw_prompt</w:t>
-      </w:r>
-      <w:proofErr w:type="spellEnd"/>
-      <w:r>
-        <w:rPr>
-          <w:rFonts w:cstheme="minorHAnsi"/>
-          <w:sz w:val="24"/>
-          <w:szCs w:val="24"/>
-        </w:rPr>
-        <w:t xml:space="preserve"> and </w:t>
-      </w:r>
-      <w:proofErr w:type="spellStart"/>
-      <w:r>
-        <w:rPr>
-          <w:rFonts w:cstheme="minorHAnsi"/>
-          <w:sz w:val="24"/>
-          <w:szCs w:val="24"/>
-        </w:rPr>
-        <w:t>draw_checkmate</w:t>
-      </w:r>
-      <w:proofErr w:type="spellEnd"/>
-      <w:r>
-        <w:rPr>
-          <w:rFonts w:cstheme="minorHAnsi"/>
-          <w:sz w:val="24"/>
-          <w:szCs w:val="24"/>
-        </w:rPr>
-        <w:t xml:space="preserve"> is used to cue to the players that an event has happened (promotion and checkmate respectively)</w:t>
+      <w:r>
+        <w:rPr>
+          <w:rFonts w:cstheme="minorHAnsi"/>
+          <w:sz w:val="24"/>
+          <w:szCs w:val="24"/>
+        </w:rPr>
+        <w:t>Draw_prompt and draw_checkmate is used to cue to the players that an event has happened (promotion and checkmate respectively)</w:t>
       </w:r>
     </w:p>
     <w:p>
@@ -4199,77 +3040,13 @@
           <w:szCs w:val="24"/>
         </w:rPr>
       </w:pPr>
-      <w:proofErr w:type="spellStart"/>
-      <w:r>
-        <w:rPr>
-          <w:rFonts w:cstheme="minorHAnsi"/>
-          <w:sz w:val="24"/>
-          <w:szCs w:val="24"/>
-        </w:rPr>
-        <w:t>On_update</w:t>
-      </w:r>
-      <w:proofErr w:type="spellEnd"/>
-      <w:r>
-        <w:rPr>
-          <w:rFonts w:cstheme="minorHAnsi"/>
-          <w:sz w:val="24"/>
-          <w:szCs w:val="24"/>
-        </w:rPr>
-        <w:t xml:space="preserve">, </w:t>
-      </w:r>
-      <w:proofErr w:type="spellStart"/>
-      <w:r>
-        <w:rPr>
-          <w:rFonts w:cstheme="minorHAnsi"/>
-          <w:sz w:val="24"/>
-          <w:szCs w:val="24"/>
-        </w:rPr>
-        <w:t>on_mouse_motion</w:t>
-      </w:r>
-      <w:proofErr w:type="spellEnd"/>
-      <w:r>
-        <w:rPr>
-          <w:rFonts w:cstheme="minorHAnsi"/>
-          <w:sz w:val="24"/>
-          <w:szCs w:val="24"/>
-        </w:rPr>
-        <w:t xml:space="preserve">, and </w:t>
-      </w:r>
-      <w:proofErr w:type="spellStart"/>
-      <w:r>
-        <w:rPr>
-          <w:rFonts w:cstheme="minorHAnsi"/>
-          <w:sz w:val="24"/>
-          <w:szCs w:val="24"/>
-        </w:rPr>
-        <w:t>select_piece</w:t>
-      </w:r>
-      <w:proofErr w:type="spellEnd"/>
-      <w:r>
-        <w:rPr>
-          <w:rFonts w:cstheme="minorHAnsi"/>
-          <w:sz w:val="24"/>
-          <w:szCs w:val="24"/>
-        </w:rPr>
-        <w:t xml:space="preserve"> are used to both select a piece and show the player that they have selected a piece. </w:t>
-      </w:r>
-      <w:proofErr w:type="spellStart"/>
-      <w:r>
-        <w:rPr>
-          <w:rFonts w:cstheme="minorHAnsi"/>
-          <w:sz w:val="24"/>
-          <w:szCs w:val="24"/>
-        </w:rPr>
-        <w:t>Square_location</w:t>
-      </w:r>
-      <w:proofErr w:type="spellEnd"/>
-      <w:r>
-        <w:rPr>
-          <w:rFonts w:cstheme="minorHAnsi"/>
-          <w:sz w:val="24"/>
-          <w:szCs w:val="24"/>
-        </w:rPr>
-        <w:t xml:space="preserve"> refers to the square coordinates on the </w:t>
+      <w:r>
+        <w:rPr>
+          <w:rFonts w:cstheme="minorHAnsi"/>
+          <w:sz w:val="24"/>
+          <w:szCs w:val="24"/>
+        </w:rPr>
+        <w:t xml:space="preserve">On_update, on_mouse_motion, and select_piece are used to both select a piece and show the player that they have selected a piece. Square_location refers to the square coordinates on the </w:t>
       </w:r>
       <w:r>
         <w:rPr>
@@ -4325,51 +3102,15 @@
           <w:sz w:val="24"/>
           <w:szCs w:val="24"/>
         </w:rPr>
-        <w:t xml:space="preserve">Promote and </w:t>
-      </w:r>
-      <w:proofErr w:type="spellStart"/>
-      <w:r>
-        <w:rPr>
-          <w:rFonts w:cstheme="minorHAnsi"/>
-          <w:sz w:val="24"/>
-          <w:szCs w:val="24"/>
-        </w:rPr>
-        <w:t>check_auto_promote</w:t>
-      </w:r>
-      <w:proofErr w:type="spellEnd"/>
-      <w:r>
-        <w:rPr>
-          <w:rFonts w:cstheme="minorHAnsi"/>
-          <w:sz w:val="24"/>
-          <w:szCs w:val="24"/>
-        </w:rPr>
-        <w:t xml:space="preserve"> is used to prom</w:t>
-      </w:r>
-      <w:r>
-        <w:rPr>
-          <w:rFonts w:cstheme="minorHAnsi"/>
-          <w:sz w:val="24"/>
-          <w:szCs w:val="24"/>
-        </w:rPr>
-        <w:t xml:space="preserve">ote the piece. There are 3 different types of promoted pieces, and the first method is used to check for which </w:t>
-      </w:r>
-      <w:proofErr w:type="spellStart"/>
-      <w:r>
-        <w:rPr>
-          <w:rFonts w:cstheme="minorHAnsi"/>
-          <w:sz w:val="24"/>
-          <w:szCs w:val="24"/>
-        </w:rPr>
-        <w:t>piece_type</w:t>
-      </w:r>
-      <w:proofErr w:type="spellEnd"/>
-      <w:r>
-        <w:rPr>
-          <w:rFonts w:cstheme="minorHAnsi"/>
-          <w:sz w:val="24"/>
-          <w:szCs w:val="24"/>
-        </w:rPr>
-        <w:t xml:space="preserve"> the piece is, and pick its promotion according to that.</w:t>
+        <w:t>Promote and check_auto_promote is used to prom</w:t>
+      </w:r>
+      <w:r>
+        <w:rPr>
+          <w:rFonts w:cstheme="minorHAnsi"/>
+          <w:sz w:val="24"/>
+          <w:szCs w:val="24"/>
+        </w:rPr>
+        <w:t>ote the piece. There are 3 different types of promoted pieces, and the first method is used to check for which piece_type the piece is, and pick its promotion according to that.</w:t>
       </w:r>
       <w:r>
         <w:rPr>
@@ -4431,25 +3172,7 @@
           <w:sz w:val="24"/>
           <w:szCs w:val="24"/>
         </w:rPr>
-        <w:t xml:space="preserve">Place, </w:t>
-      </w:r>
-      <w:proofErr w:type="spellStart"/>
-      <w:r>
-        <w:rPr>
-          <w:rFonts w:cstheme="minorHAnsi"/>
-          <w:sz w:val="24"/>
-          <w:szCs w:val="24"/>
-        </w:rPr>
-        <w:t>place_and_check_promotion</w:t>
-      </w:r>
-      <w:proofErr w:type="spellEnd"/>
-      <w:r>
-        <w:rPr>
-          <w:rFonts w:cstheme="minorHAnsi"/>
-          <w:sz w:val="24"/>
-          <w:szCs w:val="24"/>
-        </w:rPr>
-        <w:t xml:space="preserve"> have to do with placing the pieces down. The latter checks if it is available for promotion. The former is a part of the latter function, but is also used in other locations as well.</w:t>
+        <w:t>Place, place_and_check_promotion have to do with placing the pieces down. The latter checks if it is available for promotion. The former is a part of the latter function, but is also used in other locations as well.</w:t>
       </w:r>
     </w:p>
     <w:p>
@@ -4465,7 +3188,6 @@
           <w:szCs w:val="24"/>
         </w:rPr>
       </w:pPr>
-      <w:proofErr w:type="spellStart"/>
       <w:r>
         <w:rPr>
           <w:rFonts w:cstheme="minorHAnsi"/>
@@ -4473,16 +3195,7 @@
           <w:szCs w:val="24"/>
         </w:rPr>
         <w:lastRenderedPageBreak/>
-        <w:t>On_mouse_press</w:t>
-      </w:r>
-      <w:proofErr w:type="spellEnd"/>
-      <w:r>
-        <w:rPr>
-          <w:rFonts w:cstheme="minorHAnsi"/>
-          <w:sz w:val="24"/>
-          <w:szCs w:val="24"/>
-        </w:rPr>
-        <w:t xml:space="preserve"> is where most of the game logic happens. </w:t>
+        <w:t xml:space="preserve">On_mouse_press is where most of the game logic happens. </w:t>
       </w:r>
       <w:r>
         <w:rPr>
@@ -4595,7 +3308,6 @@
           <w:szCs w:val="21"/>
         </w:rPr>
       </w:pPr>
-      <w:proofErr w:type="gramStart"/>
       <w:r>
         <w:rPr>
           <w:rFonts w:asciiTheme="majorHAnsi" w:hAnsiTheme="majorHAnsi"/>
@@ -4610,16 +3322,7 @@
           <w:sz w:val="21"/>
           <w:szCs w:val="21"/>
         </w:rPr>
-        <w:t>.</w:t>
-      </w:r>
-      <w:proofErr w:type="gramEnd"/>
-      <w:r>
-        <w:rPr>
-          <w:rFonts w:asciiTheme="majorHAnsi" w:hAnsiTheme="majorHAnsi"/>
-          <w:sz w:val="21"/>
-          <w:szCs w:val="21"/>
-        </w:rPr>
-        <w:t xml:space="preserve"> Pieces class structure diagram</w:t>
+        <w:t>. Pieces class structure diagram</w:t>
       </w:r>
     </w:p>
     <w:p>
@@ -4653,61 +3356,7 @@
           <w:sz w:val="24"/>
           <w:szCs w:val="24"/>
         </w:rPr>
-        <w:t xml:space="preserve">under the same box and </w:t>
-      </w:r>
-      <w:proofErr w:type="spellStart"/>
-      <w:r>
-        <w:rPr>
-          <w:rFonts w:cstheme="minorHAnsi"/>
-          <w:sz w:val="24"/>
-          <w:szCs w:val="24"/>
-        </w:rPr>
-        <w:t>PromotedPiece</w:t>
-      </w:r>
-      <w:proofErr w:type="spellEnd"/>
-      <w:r>
-        <w:rPr>
-          <w:rFonts w:cstheme="minorHAnsi"/>
-          <w:sz w:val="24"/>
-          <w:szCs w:val="24"/>
-        </w:rPr>
-        <w:t xml:space="preserve">, </w:t>
-      </w:r>
-      <w:proofErr w:type="spellStart"/>
-      <w:r>
-        <w:rPr>
-          <w:rFonts w:cstheme="minorHAnsi"/>
-          <w:sz w:val="24"/>
-          <w:szCs w:val="24"/>
-        </w:rPr>
-        <w:t>PromotedRook</w:t>
-      </w:r>
-      <w:proofErr w:type="spellEnd"/>
-      <w:r>
-        <w:rPr>
-          <w:rFonts w:cstheme="minorHAnsi"/>
-          <w:sz w:val="24"/>
-          <w:szCs w:val="24"/>
-        </w:rPr>
-        <w:t xml:space="preserve">, and </w:t>
-      </w:r>
-      <w:proofErr w:type="spellStart"/>
-      <w:r>
-        <w:rPr>
-          <w:rFonts w:cstheme="minorHAnsi"/>
-          <w:sz w:val="24"/>
-          <w:szCs w:val="24"/>
-        </w:rPr>
-        <w:t>PromotedBishop</w:t>
-      </w:r>
-      <w:proofErr w:type="spellEnd"/>
-      <w:r>
-        <w:rPr>
-          <w:rFonts w:cstheme="minorHAnsi"/>
-          <w:sz w:val="24"/>
-          <w:szCs w:val="24"/>
-        </w:rPr>
-        <w:t xml:space="preserve"> in another box. They are all mostly similar with the exception of their movement patterns, which are different for every piece.</w:t>
+        <w:t>under the same box and PromotedPiece, PromotedRook, and PromotedBishop in another box. They are all mostly similar with the exception of their movement patterns, which are different for every piece.</w:t>
       </w:r>
       <w:r>
         <w:rPr>
@@ -4734,51 +3383,15 @@
           <w:szCs w:val="24"/>
         </w:rPr>
         <w:lastRenderedPageBreak/>
-        <w:t xml:space="preserve">Another thing to note here is that although King is grouped into with all the </w:t>
-      </w:r>
-      <w:proofErr w:type="spellStart"/>
-      <w:r>
-        <w:rPr>
-          <w:rFonts w:cstheme="minorHAnsi"/>
-          <w:sz w:val="24"/>
-          <w:szCs w:val="24"/>
-        </w:rPr>
-        <w:t>unpromoted</w:t>
-      </w:r>
-      <w:proofErr w:type="spellEnd"/>
-      <w:r>
-        <w:rPr>
-          <w:rFonts w:cstheme="minorHAnsi"/>
-          <w:sz w:val="24"/>
-          <w:szCs w:val="24"/>
-        </w:rPr>
-        <w:t xml:space="preserve"> pieces, it is lacking the </w:t>
-      </w:r>
-      <w:proofErr w:type="gramStart"/>
-      <w:r>
-        <w:rPr>
-          <w:rFonts w:cstheme="minorHAnsi"/>
-          <w:sz w:val="24"/>
-          <w:szCs w:val="24"/>
-        </w:rPr>
-        <w:t>taken</w:t>
-      </w:r>
-      <w:r>
-        <w:rPr>
-          <w:rFonts w:cstheme="minorHAnsi"/>
-          <w:sz w:val="24"/>
-          <w:szCs w:val="24"/>
-        </w:rPr>
-        <w:t>(</w:t>
-      </w:r>
-      <w:proofErr w:type="gramEnd"/>
-      <w:r>
-        <w:rPr>
-          <w:rFonts w:cstheme="minorHAnsi"/>
-          <w:sz w:val="24"/>
-          <w:szCs w:val="24"/>
-        </w:rPr>
-        <w:t>)</w:t>
+        <w:t>Another thing to note here is that although King is grouped into with all the unpromoted pieces, it is lacking the taken</w:t>
+      </w:r>
+      <w:r>
+        <w:rPr>
+          <w:rFonts w:cstheme="minorHAnsi"/>
+          <w:sz w:val="24"/>
+          <w:szCs w:val="24"/>
+        </w:rPr>
+        <w:t>()</w:t>
       </w:r>
       <w:r>
         <w:rPr>
@@ -4889,77 +3502,13 @@
           <w:szCs w:val="24"/>
         </w:rPr>
       </w:pPr>
-      <w:proofErr w:type="spellStart"/>
-      <w:r>
-        <w:rPr>
-          <w:rFonts w:cstheme="minorHAnsi"/>
-          <w:sz w:val="24"/>
-          <w:szCs w:val="24"/>
-        </w:rPr>
-        <w:t>Pos</w:t>
-      </w:r>
-      <w:proofErr w:type="spellEnd"/>
-      <w:r>
-        <w:rPr>
-          <w:rFonts w:cstheme="minorHAnsi"/>
-          <w:sz w:val="24"/>
-          <w:szCs w:val="24"/>
-        </w:rPr>
-        <w:t xml:space="preserve">, </w:t>
-      </w:r>
-      <w:proofErr w:type="spellStart"/>
-      <w:r>
-        <w:rPr>
-          <w:rFonts w:cstheme="minorHAnsi"/>
-          <w:sz w:val="24"/>
-          <w:szCs w:val="24"/>
-        </w:rPr>
-        <w:t>coords</w:t>
-      </w:r>
-      <w:proofErr w:type="spellEnd"/>
-      <w:r>
-        <w:rPr>
-          <w:rFonts w:cstheme="minorHAnsi"/>
-          <w:sz w:val="24"/>
-          <w:szCs w:val="24"/>
-        </w:rPr>
-        <w:t xml:space="preserve">, coords1, and coords2 </w:t>
-      </w:r>
-      <w:proofErr w:type="gramStart"/>
-      <w:r>
-        <w:rPr>
-          <w:rFonts w:cstheme="minorHAnsi"/>
-          <w:sz w:val="24"/>
-          <w:szCs w:val="24"/>
-        </w:rPr>
-        <w:t>refers</w:t>
-      </w:r>
-      <w:proofErr w:type="gramEnd"/>
-      <w:r>
-        <w:rPr>
-          <w:rFonts w:cstheme="minorHAnsi"/>
-          <w:sz w:val="24"/>
-          <w:szCs w:val="24"/>
-        </w:rPr>
-        <w:t xml:space="preserve"> to the positions the board is on the screen. The x and y values that </w:t>
-      </w:r>
-      <w:proofErr w:type="spellStart"/>
-      <w:r>
-        <w:rPr>
-          <w:rFonts w:cstheme="minorHAnsi"/>
-          <w:sz w:val="24"/>
-          <w:szCs w:val="24"/>
-        </w:rPr>
-        <w:t>pos</w:t>
-      </w:r>
-      <w:proofErr w:type="spellEnd"/>
-      <w:r>
-        <w:rPr>
-          <w:rFonts w:cstheme="minorHAnsi"/>
-          <w:sz w:val="24"/>
-          <w:szCs w:val="24"/>
-        </w:rPr>
-        <w:t xml:space="preserve"> stores refers to the screen’s coordinates while the other 3 refers to the x and y positions on the different boards. Since there are 3 boards, it is split into 3 attributes. This method is used instead of a 2D array since it would be easier to reference the main board’s x and y values individually.</w:t>
+      <w:r>
+        <w:rPr>
+          <w:rFonts w:cstheme="minorHAnsi"/>
+          <w:sz w:val="24"/>
+          <w:szCs w:val="24"/>
+        </w:rPr>
+        <w:t>Pos, coords, coords1, and coords2 refers to the positions the board is on the screen. The x and y values that pos stores refers to the screen’s coordinates while the other 3 refers to the x and y positions on the different boards. Since there are 3 boards, it is split into 3 attributes. This method is used instead of a 2D array since it would be easier to reference the main board’s x and y values individually.</w:t>
       </w:r>
     </w:p>
     <w:p>
@@ -4981,43 +3530,7 @@
           <w:sz w:val="24"/>
           <w:szCs w:val="24"/>
         </w:rPr>
-        <w:t xml:space="preserve">Captured and </w:t>
-      </w:r>
-      <w:proofErr w:type="spellStart"/>
-      <w:r>
-        <w:rPr>
-          <w:rFonts w:cstheme="minorHAnsi"/>
-          <w:sz w:val="24"/>
-          <w:szCs w:val="24"/>
-        </w:rPr>
-        <w:t>just_placed</w:t>
-      </w:r>
-      <w:proofErr w:type="spellEnd"/>
-      <w:r>
-        <w:rPr>
-          <w:rFonts w:cstheme="minorHAnsi"/>
-          <w:sz w:val="24"/>
-          <w:szCs w:val="24"/>
-        </w:rPr>
-        <w:t xml:space="preserve"> helps with the capturing and replacing aspect of the game. </w:t>
-      </w:r>
-      <w:proofErr w:type="spellStart"/>
-      <w:r>
-        <w:rPr>
-          <w:rFonts w:cstheme="minorHAnsi"/>
-          <w:sz w:val="24"/>
-          <w:szCs w:val="24"/>
-        </w:rPr>
-        <w:t>Just_placed</w:t>
-      </w:r>
-      <w:proofErr w:type="spellEnd"/>
-      <w:r>
-        <w:rPr>
-          <w:rFonts w:cstheme="minorHAnsi"/>
-          <w:sz w:val="24"/>
-          <w:szCs w:val="24"/>
-        </w:rPr>
-        <w:t xml:space="preserve"> prevents the prompt from appearing if </w:t>
+        <w:t xml:space="preserve">Captured and just_placed helps with the capturing and replacing aspect of the game. Just_placed prevents the prompt from appearing if </w:t>
       </w:r>
       <w:r>
         <w:rPr>
@@ -5093,41 +3606,13 @@
           <w:szCs w:val="24"/>
         </w:rPr>
       </w:pPr>
-      <w:proofErr w:type="spellStart"/>
-      <w:r>
-        <w:rPr>
-          <w:rFonts w:cstheme="minorHAnsi"/>
-          <w:sz w:val="24"/>
-          <w:szCs w:val="24"/>
-        </w:rPr>
-        <w:t>Pinned_by</w:t>
-      </w:r>
-      <w:proofErr w:type="spellEnd"/>
-      <w:r>
-        <w:rPr>
-          <w:rFonts w:cstheme="minorHAnsi"/>
-          <w:sz w:val="24"/>
-          <w:szCs w:val="24"/>
-        </w:rPr>
-        <w:t xml:space="preserve"> refers to whether it is being pinned by a long-range piece (</w:t>
-      </w:r>
-      <w:proofErr w:type="spellStart"/>
-      <w:r>
-        <w:rPr>
-          <w:rFonts w:cstheme="minorHAnsi"/>
-          <w:sz w:val="24"/>
-          <w:szCs w:val="24"/>
-        </w:rPr>
-        <w:t>ie</w:t>
-      </w:r>
-      <w:proofErr w:type="spellEnd"/>
-      <w:r>
-        <w:rPr>
-          <w:rFonts w:cstheme="minorHAnsi"/>
-          <w:sz w:val="24"/>
-          <w:szCs w:val="24"/>
-        </w:rPr>
-        <w:t>. Bishop, rook, and lance)</w:t>
+      <w:r>
+        <w:rPr>
+          <w:rFonts w:cstheme="minorHAnsi"/>
+          <w:sz w:val="24"/>
+          <w:szCs w:val="24"/>
+        </w:rPr>
+        <w:t>Pinned_by refers to whether it is being pinned by a long-range piece (ie. Bishop, rook, and lance)</w:t>
       </w:r>
     </w:p>
     <w:p>
@@ -5143,23 +3628,13 @@
           <w:szCs w:val="24"/>
         </w:rPr>
       </w:pPr>
-      <w:proofErr w:type="spellStart"/>
-      <w:r>
-        <w:rPr>
-          <w:rFonts w:cstheme="minorHAnsi"/>
-          <w:sz w:val="24"/>
-          <w:szCs w:val="24"/>
-        </w:rPr>
-        <w:t>Piece_type</w:t>
-      </w:r>
-      <w:proofErr w:type="spellEnd"/>
-      <w:r>
-        <w:rPr>
-          <w:rFonts w:cstheme="minorHAnsi"/>
-          <w:sz w:val="24"/>
-          <w:szCs w:val="24"/>
-        </w:rPr>
-        <w:t xml:space="preserve"> is used to refer to its piece type. It is used to ease the process of implementing the capturing and promotion mechanics.</w:t>
+      <w:r>
+        <w:rPr>
+          <w:rFonts w:cstheme="minorHAnsi"/>
+          <w:sz w:val="24"/>
+          <w:szCs w:val="24"/>
+        </w:rPr>
+        <w:t>Piece_type is used to refer to its piece type. It is used to ease the process of implementing the capturing and promotion mechanics.</w:t>
       </w:r>
     </w:p>
     <w:p>
@@ -5203,96 +3678,22 @@
           <w:szCs w:val="24"/>
         </w:rPr>
       </w:pPr>
-      <w:proofErr w:type="spellStart"/>
-      <w:r>
-        <w:rPr>
-          <w:rFonts w:cstheme="minorHAnsi"/>
-          <w:sz w:val="24"/>
-          <w:szCs w:val="24"/>
-        </w:rPr>
-        <w:t>Highlight_moves</w:t>
-      </w:r>
-      <w:proofErr w:type="spellEnd"/>
-      <w:r>
-        <w:rPr>
-          <w:rFonts w:cstheme="minorHAnsi"/>
-          <w:sz w:val="24"/>
-          <w:szCs w:val="24"/>
-        </w:rPr>
-        <w:t xml:space="preserve"> returns an array consisting of every possible move a piece can make </w:t>
-      </w:r>
-      <w:r>
-        <w:rPr>
-          <w:rFonts w:cstheme="minorHAnsi"/>
-          <w:sz w:val="24"/>
-          <w:szCs w:val="24"/>
-        </w:rPr>
-        <w:t xml:space="preserve">depending on its circumstances as well as highlighting each of those squares. </w:t>
-      </w:r>
-      <w:proofErr w:type="spellStart"/>
-      <w:r>
-        <w:rPr>
-          <w:rFonts w:cstheme="minorHAnsi"/>
-          <w:sz w:val="24"/>
-          <w:szCs w:val="24"/>
-        </w:rPr>
-        <w:t>Add_current_square</w:t>
-      </w:r>
-      <w:proofErr w:type="spellEnd"/>
-      <w:r>
-        <w:rPr>
-          <w:rFonts w:cstheme="minorHAnsi"/>
-          <w:sz w:val="24"/>
-          <w:szCs w:val="24"/>
-        </w:rPr>
-        <w:t xml:space="preserve"> and </w:t>
-      </w:r>
-      <w:proofErr w:type="spellStart"/>
-      <w:r>
-        <w:rPr>
-          <w:rFonts w:cstheme="minorHAnsi"/>
-          <w:sz w:val="24"/>
-          <w:szCs w:val="24"/>
-        </w:rPr>
-        <w:t>add_square</w:t>
-      </w:r>
-      <w:proofErr w:type="spellEnd"/>
-      <w:r>
-        <w:rPr>
-          <w:rFonts w:cstheme="minorHAnsi"/>
-          <w:sz w:val="24"/>
-          <w:szCs w:val="24"/>
-        </w:rPr>
-        <w:t xml:space="preserve"> are helper methods to shorten the code and avoid repetition. The former adds the piece’s current square and shades it into a darker brown while </w:t>
-      </w:r>
-      <w:proofErr w:type="spellStart"/>
-      <w:r>
-        <w:rPr>
-          <w:rFonts w:cstheme="minorHAnsi"/>
-          <w:sz w:val="24"/>
-          <w:szCs w:val="24"/>
-        </w:rPr>
-        <w:t>add_square</w:t>
-      </w:r>
-      <w:proofErr w:type="spellEnd"/>
-      <w:r>
-        <w:rPr>
-          <w:rFonts w:cstheme="minorHAnsi"/>
-          <w:sz w:val="24"/>
-          <w:szCs w:val="24"/>
-        </w:rPr>
-        <w:t xml:space="preserve"> adds a specified square to the array and highlighting it a lighter </w:t>
-      </w:r>
-      <w:proofErr w:type="spellStart"/>
-      <w:r>
-        <w:rPr>
-          <w:rFonts w:cstheme="minorHAnsi"/>
-          <w:sz w:val="24"/>
-          <w:szCs w:val="24"/>
-        </w:rPr>
-        <w:t>colour</w:t>
-      </w:r>
-      <w:proofErr w:type="spellEnd"/>
+      <w:r>
+        <w:rPr>
+          <w:rFonts w:cstheme="minorHAnsi"/>
+          <w:sz w:val="24"/>
+          <w:szCs w:val="24"/>
+        </w:rPr>
+        <w:t xml:space="preserve">Highlight_moves returns an array consisting of every possible move a piece can make </w:t>
+      </w:r>
+      <w:r>
+        <w:rPr>
+          <w:rFonts w:cstheme="minorHAnsi"/>
+          <w:sz w:val="24"/>
+          <w:szCs w:val="24"/>
+        </w:rPr>
+        <w:t>depending on its circumstances as well as highlighting each of those squares. Add_current_square and add_square are helper methods to shorten the code and avoid repetition. The former adds the piece’s current square and shades it into a darker brown while add_square adds a specified square to the array and highlighting it a lighter colour</w:t>
+      </w:r>
     </w:p>
     <w:p>
       <w:pPr>
@@ -5345,23 +3746,13 @@
           <w:szCs w:val="24"/>
         </w:rPr>
       </w:pPr>
-      <w:proofErr w:type="spellStart"/>
-      <w:r>
-        <w:rPr>
-          <w:rFonts w:cstheme="minorHAnsi"/>
-          <w:sz w:val="24"/>
-          <w:szCs w:val="24"/>
-        </w:rPr>
-        <w:t>Check_if_checking</w:t>
-      </w:r>
-      <w:proofErr w:type="spellEnd"/>
-      <w:r>
-        <w:rPr>
-          <w:rFonts w:cstheme="minorHAnsi"/>
-          <w:sz w:val="24"/>
-          <w:szCs w:val="24"/>
-        </w:rPr>
-        <w:t xml:space="preserve"> is a helper method to check if the king is in </w:t>
+      <w:r>
+        <w:rPr>
+          <w:rFonts w:cstheme="minorHAnsi"/>
+          <w:sz w:val="24"/>
+          <w:szCs w:val="24"/>
+        </w:rPr>
+        <w:t xml:space="preserve">Check_if_checking is a helper method to check if the king is in </w:t>
       </w:r>
       <w:r>
         <w:rPr>
@@ -5385,23 +3776,13 @@
           <w:szCs w:val="24"/>
         </w:rPr>
       </w:pPr>
-      <w:proofErr w:type="spellStart"/>
-      <w:r>
-        <w:rPr>
-          <w:rFonts w:cstheme="minorHAnsi"/>
-          <w:sz w:val="24"/>
-          <w:szCs w:val="24"/>
-        </w:rPr>
-        <w:t>Evaluate_movement</w:t>
-      </w:r>
-      <w:proofErr w:type="spellEnd"/>
-      <w:r>
-        <w:rPr>
-          <w:rFonts w:cstheme="minorHAnsi"/>
-          <w:sz w:val="24"/>
-          <w:szCs w:val="24"/>
-        </w:rPr>
-        <w:t xml:space="preserve"> simulates whether moving the piece will expose the king to a check. This is done to implement both pinning and blocking. Pinned pieces cannot move to locations that will expose the king while pieces can only move in squares that block the check if the king is checked. </w:t>
+      <w:r>
+        <w:rPr>
+          <w:rFonts w:cstheme="minorHAnsi"/>
+          <w:sz w:val="24"/>
+          <w:szCs w:val="24"/>
+        </w:rPr>
+        <w:t xml:space="preserve">Evaluate_movement simulates whether moving the piece will expose the king to a check. This is done to implement both pinning and blocking. Pinned pieces cannot move to locations that will expose the king while pieces can only move in squares that block the check if the king is checked. </w:t>
       </w:r>
     </w:p>
     <w:p>
@@ -5417,7 +3798,6 @@
           <w:szCs w:val="24"/>
         </w:rPr>
       </w:pPr>
-      <w:proofErr w:type="spellStart"/>
       <w:r>
         <w:rPr>
           <w:rFonts w:cstheme="minorHAnsi"/>
@@ -5425,34 +3805,7 @@
           <w:szCs w:val="24"/>
         </w:rPr>
         <w:lastRenderedPageBreak/>
-        <w:t>Calculate_protecting</w:t>
-      </w:r>
-      <w:proofErr w:type="spellEnd"/>
-      <w:r>
-        <w:rPr>
-          <w:rFonts w:cstheme="minorHAnsi"/>
-          <w:sz w:val="24"/>
-          <w:szCs w:val="24"/>
-        </w:rPr>
-        <w:t xml:space="preserve"> is done to calculate every single square the piece is covering. Although it sounds similar to the </w:t>
-      </w:r>
-      <w:proofErr w:type="spellStart"/>
-      <w:r>
-        <w:rPr>
-          <w:rFonts w:cstheme="minorHAnsi"/>
-          <w:sz w:val="24"/>
-          <w:szCs w:val="24"/>
-        </w:rPr>
-        <w:t>highlight_moves</w:t>
-      </w:r>
-      <w:proofErr w:type="spellEnd"/>
-      <w:r>
-        <w:rPr>
-          <w:rFonts w:cstheme="minorHAnsi"/>
-          <w:sz w:val="24"/>
-          <w:szCs w:val="24"/>
-        </w:rPr>
-        <w:t xml:space="preserve"> method, it is used to calculate the piece’s </w:t>
+        <w:t xml:space="preserve">Calculate_protecting is done to calculate every single square the piece is covering. Although it sounds similar to the highlight_moves method, it is used to calculate the piece’s </w:t>
       </w:r>
       <w:r>
         <w:rPr>
@@ -5469,25 +3822,7 @@
           <w:sz w:val="24"/>
           <w:szCs w:val="24"/>
         </w:rPr>
-        <w:t xml:space="preserve"> moves since it is done at the end of each turn. It is used in tandem with the </w:t>
-      </w:r>
-      <w:proofErr w:type="spellStart"/>
-      <w:r>
-        <w:rPr>
-          <w:rFonts w:cstheme="minorHAnsi"/>
-          <w:sz w:val="24"/>
-          <w:szCs w:val="24"/>
-        </w:rPr>
-        <w:t>check_if_checking</w:t>
-      </w:r>
-      <w:proofErr w:type="spellEnd"/>
-      <w:r>
-        <w:rPr>
-          <w:rFonts w:cstheme="minorHAnsi"/>
-          <w:sz w:val="24"/>
-          <w:szCs w:val="24"/>
-        </w:rPr>
-        <w:t xml:space="preserve"> method to return a Boolean value if the piece is checking the king.</w:t>
+        <w:t xml:space="preserve"> moves since it is done at the end of each turn. It is used in tandem with the check_if_checking method to return a Boolean value if the piece is checking the king.</w:t>
       </w:r>
     </w:p>
     <w:p>
@@ -5641,7 +3976,6 @@
           <w:szCs w:val="21"/>
         </w:rPr>
       </w:pPr>
-      <w:proofErr w:type="gramStart"/>
       <w:r>
         <w:rPr>
           <w:rFonts w:asciiTheme="majorHAnsi" w:hAnsiTheme="majorHAnsi"/>
@@ -5656,16 +3990,7 @@
           <w:sz w:val="21"/>
           <w:szCs w:val="21"/>
         </w:rPr>
-        <w:t>.</w:t>
-      </w:r>
-      <w:proofErr w:type="gramEnd"/>
-      <w:r>
-        <w:rPr>
-          <w:rFonts w:asciiTheme="majorHAnsi" w:hAnsiTheme="majorHAnsi"/>
-          <w:sz w:val="21"/>
-          <w:szCs w:val="21"/>
-        </w:rPr>
-        <w:t xml:space="preserve"> Drawing the board</w:t>
+        <w:t>. Drawing the board</w:t>
       </w:r>
     </w:p>
     <w:p>
@@ -5683,25 +4008,7 @@
           <w:szCs w:val="24"/>
         </w:rPr>
         <w:tab/>
-        <w:t xml:space="preserve">Taking advantage of the simple design of the </w:t>
-      </w:r>
-      <w:proofErr w:type="spellStart"/>
-      <w:r>
-        <w:rPr>
-          <w:rFonts w:cstheme="minorHAnsi"/>
-          <w:sz w:val="24"/>
-          <w:szCs w:val="24"/>
-        </w:rPr>
-        <w:t>shogi</w:t>
-      </w:r>
-      <w:proofErr w:type="spellEnd"/>
-      <w:r>
-        <w:rPr>
-          <w:rFonts w:cstheme="minorHAnsi"/>
-          <w:sz w:val="24"/>
-          <w:szCs w:val="24"/>
-        </w:rPr>
-        <w:t xml:space="preserve"> board, this program fully utilizes arcade’s draw functions in order to visualize the board. </w:t>
+        <w:t xml:space="preserve">Taking advantage of the simple design of the shogi board, this program fully utilizes arcade’s draw functions in order to visualize the board. </w:t>
       </w:r>
       <w:r>
         <w:rPr>
@@ -5861,7 +4168,6 @@
           <w:szCs w:val="21"/>
         </w:rPr>
       </w:pPr>
-      <w:proofErr w:type="gramStart"/>
       <w:r>
         <w:rPr>
           <w:rFonts w:asciiTheme="majorHAnsi" w:hAnsiTheme="majorHAnsi"/>
@@ -5876,16 +4182,7 @@
           <w:sz w:val="21"/>
           <w:szCs w:val="21"/>
         </w:rPr>
-        <w:t>.</w:t>
-      </w:r>
-      <w:proofErr w:type="gramEnd"/>
-      <w:r>
-        <w:rPr>
-          <w:rFonts w:asciiTheme="majorHAnsi" w:hAnsiTheme="majorHAnsi"/>
-          <w:sz w:val="21"/>
-          <w:szCs w:val="21"/>
-        </w:rPr>
-        <w:t xml:space="preserve"> The actual board</w:t>
+        <w:t>. The actual board</w:t>
       </w:r>
     </w:p>
     <w:p>
@@ -6019,7 +4316,6 @@
           <w:szCs w:val="21"/>
         </w:rPr>
       </w:pPr>
-      <w:proofErr w:type="gramStart"/>
       <w:r>
         <w:rPr>
           <w:rFonts w:asciiTheme="majorHAnsi" w:hAnsiTheme="majorHAnsi"/>
@@ -6034,16 +4330,7 @@
           <w:sz w:val="21"/>
           <w:szCs w:val="21"/>
         </w:rPr>
-        <w:t>.</w:t>
-      </w:r>
-      <w:proofErr w:type="gramEnd"/>
-      <w:r>
-        <w:rPr>
-          <w:rFonts w:asciiTheme="majorHAnsi" w:hAnsiTheme="majorHAnsi"/>
-          <w:sz w:val="21"/>
-          <w:szCs w:val="21"/>
-        </w:rPr>
-        <w:t xml:space="preserve"> Drawing and placing the pieces</w:t>
+        <w:t>. Drawing and placing the pieces</w:t>
       </w:r>
     </w:p>
     <w:p>
@@ -6069,25 +4356,7 @@
           <w:sz w:val="24"/>
           <w:szCs w:val="24"/>
         </w:rPr>
-        <w:t xml:space="preserve">Like mentioned earlier, the </w:t>
-      </w:r>
-      <w:proofErr w:type="spellStart"/>
-      <w:r>
-        <w:rPr>
-          <w:rFonts w:cstheme="minorHAnsi"/>
-          <w:sz w:val="24"/>
-          <w:szCs w:val="24"/>
-        </w:rPr>
-        <w:t>initialize_pieces</w:t>
-      </w:r>
-      <w:proofErr w:type="spellEnd"/>
-      <w:r>
-        <w:rPr>
-          <w:rFonts w:cstheme="minorHAnsi"/>
-          <w:sz w:val="24"/>
-          <w:szCs w:val="24"/>
-        </w:rPr>
-        <w:t xml:space="preserve"> method is used to place the pieces on the board. By board, this means both the visual board that the player can see on the screen and the actual board array.</w:t>
+        <w:t>Like mentioned earlier, the initialize_pieces method is used to place the pieces on the board. By board, this means both the visual board that the player can see on the screen and the actual board array.</w:t>
       </w:r>
     </w:p>
     <w:p>
@@ -6222,23 +4491,13 @@
         </w:rPr>
         <w:br/>
       </w:r>
-      <w:proofErr w:type="gramStart"/>
-      <w:r>
-        <w:rPr>
-          <w:rFonts w:asciiTheme="majorHAnsi" w:hAnsiTheme="majorHAnsi"/>
-          <w:sz w:val="21"/>
-          <w:szCs w:val="21"/>
-        </w:rPr>
-        <w:t>Image 17.</w:t>
-      </w:r>
-      <w:proofErr w:type="gramEnd"/>
-      <w:r>
-        <w:rPr>
-          <w:rFonts w:asciiTheme="majorHAnsi" w:hAnsiTheme="majorHAnsi"/>
-          <w:sz w:val="21"/>
-          <w:szCs w:val="21"/>
-        </w:rPr>
-        <w:t xml:space="preserve"> A simplified diagram</w:t>
+      <w:r>
+        <w:rPr>
+          <w:rFonts w:asciiTheme="majorHAnsi" w:hAnsiTheme="majorHAnsi"/>
+          <w:sz w:val="21"/>
+          <w:szCs w:val="21"/>
+        </w:rPr>
+        <w:t>Image 17. A simplified diagram</w:t>
       </w:r>
     </w:p>
     <w:p>
@@ -6369,23 +4628,13 @@
           <w:szCs w:val="21"/>
         </w:rPr>
       </w:pPr>
-      <w:proofErr w:type="gramStart"/>
-      <w:r>
-        <w:rPr>
-          <w:rFonts w:asciiTheme="majorHAnsi" w:hAnsiTheme="majorHAnsi"/>
-          <w:sz w:val="21"/>
-          <w:szCs w:val="21"/>
-        </w:rPr>
-        <w:t>Image 18.</w:t>
-      </w:r>
-      <w:proofErr w:type="gramEnd"/>
-      <w:r>
-        <w:rPr>
-          <w:rFonts w:asciiTheme="majorHAnsi" w:hAnsiTheme="majorHAnsi"/>
-          <w:sz w:val="21"/>
-          <w:szCs w:val="21"/>
-        </w:rPr>
-        <w:t xml:space="preserve"> The code that runs when </w:t>
+      <w:r>
+        <w:rPr>
+          <w:rFonts w:asciiTheme="majorHAnsi" w:hAnsiTheme="majorHAnsi"/>
+          <w:sz w:val="21"/>
+          <w:szCs w:val="21"/>
+        </w:rPr>
+        <w:t xml:space="preserve">Image 18. The code that runs when </w:t>
       </w:r>
       <w:r>
         <w:rPr>
@@ -6451,25 +4700,7 @@
           <w:sz w:val="24"/>
           <w:szCs w:val="24"/>
         </w:rPr>
-        <w:t xml:space="preserve"> to update its location on both the visible and invisible board, re-calculate its position relative to the screen and the board, reset the </w:t>
-      </w:r>
-      <w:proofErr w:type="spellStart"/>
-      <w:r>
-        <w:rPr>
-          <w:rFonts w:cstheme="minorHAnsi"/>
-          <w:sz w:val="24"/>
-          <w:szCs w:val="24"/>
-        </w:rPr>
-        <w:t>pieces_selected</w:t>
-      </w:r>
-      <w:proofErr w:type="spellEnd"/>
-      <w:r>
-        <w:rPr>
-          <w:rFonts w:cstheme="minorHAnsi"/>
-          <w:sz w:val="24"/>
-          <w:szCs w:val="24"/>
-        </w:rPr>
-        <w:t xml:space="preserve"> Boolean, reset the highlights list so the highlights disappear, play the sound effect of placing the piece down, and finally switch turns to the opposite team only if </w:t>
+        <w:t xml:space="preserve"> to update its location on both the visible and invisible board, re-calculate its position relative to the screen and the board, reset the pieces_selected Boolean, reset the highlights list so the highlights disappear, play the sound effect of placing the piece down, and finally switch turns to the opposite team only if </w:t>
       </w:r>
       <w:r>
         <w:rPr>
@@ -6565,7 +4796,6 @@
           <w:szCs w:val="21"/>
         </w:rPr>
       </w:pPr>
-      <w:proofErr w:type="gramStart"/>
       <w:r>
         <w:rPr>
           <w:rFonts w:asciiTheme="majorHAnsi" w:hAnsiTheme="majorHAnsi"/>
@@ -6580,16 +4810,7 @@
           <w:sz w:val="21"/>
           <w:szCs w:val="21"/>
         </w:rPr>
-        <w:t>.</w:t>
-      </w:r>
-      <w:proofErr w:type="gramEnd"/>
-      <w:r>
-        <w:rPr>
-          <w:rFonts w:asciiTheme="majorHAnsi" w:hAnsiTheme="majorHAnsi"/>
-          <w:sz w:val="21"/>
-          <w:szCs w:val="21"/>
-        </w:rPr>
-        <w:t xml:space="preserve"> The code that runs when </w:t>
+        <w:t xml:space="preserve">. The code that runs when </w:t>
       </w:r>
       <w:r>
         <w:rPr>
@@ -6647,61 +4868,7 @@
           <w:sz w:val="24"/>
           <w:szCs w:val="24"/>
         </w:rPr>
-        <w:t xml:space="preserve">set the </w:t>
-      </w:r>
-      <w:proofErr w:type="spellStart"/>
-      <w:r>
-        <w:rPr>
-          <w:rFonts w:cstheme="minorHAnsi"/>
-          <w:sz w:val="24"/>
-          <w:szCs w:val="24"/>
-        </w:rPr>
-        <w:t>selected_piece</w:t>
-      </w:r>
-      <w:proofErr w:type="spellEnd"/>
-      <w:r>
-        <w:rPr>
-          <w:rFonts w:cstheme="minorHAnsi"/>
-          <w:sz w:val="24"/>
-          <w:szCs w:val="24"/>
-        </w:rPr>
-        <w:t xml:space="preserve"> value to the piece class that the player has selected, calculate and highlight the </w:t>
-      </w:r>
-      <w:proofErr w:type="spellStart"/>
-      <w:r>
-        <w:rPr>
-          <w:rFonts w:cstheme="minorHAnsi"/>
-          <w:sz w:val="24"/>
-          <w:szCs w:val="24"/>
-        </w:rPr>
-        <w:t>selected_piece’s</w:t>
-      </w:r>
-      <w:proofErr w:type="spellEnd"/>
-      <w:r>
-        <w:rPr>
-          <w:rFonts w:cstheme="minorHAnsi"/>
-          <w:sz w:val="24"/>
-          <w:szCs w:val="24"/>
-        </w:rPr>
-        <w:t xml:space="preserve"> every possible move including its current square, empty its current square on the invisible board as the player is holding it in their hand,  set the previous position on the board so that when the player places the piece back to its original place the program would know not to switch turns, and finally set the </w:t>
-      </w:r>
-      <w:proofErr w:type="spellStart"/>
-      <w:r>
-        <w:rPr>
-          <w:rFonts w:cstheme="minorHAnsi"/>
-          <w:sz w:val="24"/>
-          <w:szCs w:val="24"/>
-        </w:rPr>
-        <w:t>pieces_selected</w:t>
-      </w:r>
-      <w:proofErr w:type="spellEnd"/>
-      <w:r>
-        <w:rPr>
-          <w:rFonts w:cstheme="minorHAnsi"/>
-          <w:sz w:val="24"/>
-          <w:szCs w:val="24"/>
-        </w:rPr>
-        <w:t xml:space="preserve"> Boolean value to True.</w:t>
+        <w:t>set the selected_piece value to the piece class that the player has selected, calculate and highlight the selected_piece’s every possible move including its current square, empty its current square on the invisible board as the player is holding it in their hand,  set the previous position on the board so that when the player places the piece back to its original place the program would know not to switch turns, and finally set the pieces_selected Boolean value to True.</w:t>
       </w:r>
     </w:p>
     <w:p>
@@ -6790,23 +4957,13 @@
           <w:szCs w:val="21"/>
         </w:rPr>
       </w:pPr>
-      <w:proofErr w:type="gramStart"/>
-      <w:r>
-        <w:rPr>
-          <w:rFonts w:asciiTheme="majorHAnsi" w:hAnsiTheme="majorHAnsi"/>
-          <w:sz w:val="21"/>
-          <w:szCs w:val="21"/>
-        </w:rPr>
-        <w:t>Image 20.</w:t>
-      </w:r>
-      <w:proofErr w:type="gramEnd"/>
-      <w:r>
-        <w:rPr>
-          <w:rFonts w:asciiTheme="majorHAnsi" w:hAnsiTheme="majorHAnsi"/>
-          <w:sz w:val="21"/>
-          <w:szCs w:val="21"/>
-        </w:rPr>
-        <w:t xml:space="preserve"> The code that runs when </w:t>
+      <w:r>
+        <w:rPr>
+          <w:rFonts w:asciiTheme="majorHAnsi" w:hAnsiTheme="majorHAnsi"/>
+          <w:sz w:val="21"/>
+          <w:szCs w:val="21"/>
+        </w:rPr>
+        <w:t xml:space="preserve">Image 20. The code that runs when </w:t>
       </w:r>
       <w:r>
         <w:rPr>
@@ -6880,25 +5037,7 @@
           <w:sz w:val="24"/>
           <w:szCs w:val="24"/>
         </w:rPr>
-        <w:t xml:space="preserve"> placing the piece down, hence the </w:t>
-      </w:r>
-      <w:proofErr w:type="spellStart"/>
-      <w:r>
-        <w:rPr>
-          <w:rFonts w:cstheme="minorHAnsi"/>
-          <w:sz w:val="24"/>
-          <w:szCs w:val="24"/>
-        </w:rPr>
-        <w:t>place_and_check_promotion</w:t>
-      </w:r>
-      <w:proofErr w:type="spellEnd"/>
-      <w:r>
-        <w:rPr>
-          <w:rFonts w:cstheme="minorHAnsi"/>
-          <w:sz w:val="24"/>
-          <w:szCs w:val="24"/>
-        </w:rPr>
-        <w:t xml:space="preserve"> method at the bottom of the above image. Most of the code is explained through comments already, but to detail further upon what has </w:t>
+        <w:t xml:space="preserve"> placing the piece down, hence the place_and_check_promotion method at the bottom of the above image. Most of the code is explained through comments already, but to detail further upon what has </w:t>
       </w:r>
       <w:r>
         <w:rPr>
@@ -6925,25 +5064,7 @@
           <w:szCs w:val="24"/>
         </w:rPr>
         <w:tab/>
-        <w:t xml:space="preserve">The </w:t>
-      </w:r>
-      <w:proofErr w:type="spellStart"/>
-      <w:r>
-        <w:rPr>
-          <w:rFonts w:cstheme="minorHAnsi"/>
-          <w:sz w:val="24"/>
-          <w:szCs w:val="24"/>
-        </w:rPr>
-        <w:t>place_and_check_promotion</w:t>
-      </w:r>
-      <w:proofErr w:type="spellEnd"/>
-      <w:r>
-        <w:rPr>
-          <w:rFonts w:cstheme="minorHAnsi"/>
-          <w:sz w:val="24"/>
-          <w:szCs w:val="24"/>
-        </w:rPr>
-        <w:t xml:space="preserve"> method is slightly different</w:t>
+        <w:t>The place_and_check_promotion method is slightly different</w:t>
       </w:r>
       <w:r>
         <w:rPr>
@@ -7077,23 +5198,13 @@
           <w:szCs w:val="21"/>
         </w:rPr>
       </w:pPr>
-      <w:proofErr w:type="gramStart"/>
-      <w:r>
-        <w:rPr>
-          <w:rFonts w:asciiTheme="majorHAnsi" w:hAnsiTheme="majorHAnsi"/>
-          <w:sz w:val="21"/>
-          <w:szCs w:val="21"/>
-        </w:rPr>
-        <w:t>Image 21.</w:t>
-      </w:r>
-      <w:proofErr w:type="gramEnd"/>
-      <w:r>
-        <w:rPr>
-          <w:rFonts w:asciiTheme="majorHAnsi" w:hAnsiTheme="majorHAnsi"/>
-          <w:sz w:val="21"/>
-          <w:szCs w:val="21"/>
-        </w:rPr>
-        <w:t xml:space="preserve"> </w:t>
+      <w:r>
+        <w:rPr>
+          <w:rFonts w:asciiTheme="majorHAnsi" w:hAnsiTheme="majorHAnsi"/>
+          <w:sz w:val="21"/>
+          <w:szCs w:val="21"/>
+        </w:rPr>
+        <w:t xml:space="preserve">Image 21. </w:t>
       </w:r>
       <w:r>
         <w:rPr>
@@ -7145,25 +5256,7 @@
           <w:sz w:val="24"/>
           <w:szCs w:val="24"/>
         </w:rPr>
-        <w:t xml:space="preserve">In </w:t>
-      </w:r>
-      <w:proofErr w:type="spellStart"/>
-      <w:r>
-        <w:rPr>
-          <w:rFonts w:cstheme="minorHAnsi"/>
-          <w:sz w:val="24"/>
-          <w:szCs w:val="24"/>
-        </w:rPr>
-        <w:t>shogi</w:t>
-      </w:r>
-      <w:proofErr w:type="spellEnd"/>
-      <w:r>
-        <w:rPr>
-          <w:rFonts w:cstheme="minorHAnsi"/>
-          <w:sz w:val="24"/>
-          <w:szCs w:val="24"/>
-        </w:rPr>
-        <w:t>, promotion does not happen at the opponent’s first row. Instead, it happens on the opponent’s first 3 rows (which will be called the promotion range from now on). In addition to that, pieces such as the pawn, knight, and lance can only move forwards. If these pieces don’t have any possible moves forwards, it will automatically promote.</w:t>
+        <w:t>In shogi, promotion does not happen at the opponent’s first row. Instead, it happens on the opponent’s first 3 rows (which will be called the promotion range from now on). In addition to that, pieces such as the pawn, knight, and lance can only move forwards. If these pieces don’t have any possible moves forwards, it will automatically promote.</w:t>
       </w:r>
     </w:p>
     <w:p>
@@ -7182,25 +5275,7 @@
           <w:szCs w:val="24"/>
         </w:rPr>
         <w:lastRenderedPageBreak/>
-        <w:t xml:space="preserve">One thing to note is that whenever a dead end is met (for example, </w:t>
-      </w:r>
-      <w:proofErr w:type="gramStart"/>
-      <w:r>
-        <w:rPr>
-          <w:rFonts w:cstheme="minorHAnsi"/>
-          <w:sz w:val="24"/>
-          <w:szCs w:val="24"/>
-        </w:rPr>
-        <w:t>an if</w:t>
-      </w:r>
-      <w:proofErr w:type="gramEnd"/>
-      <w:r>
-        <w:rPr>
-          <w:rFonts w:cstheme="minorHAnsi"/>
-          <w:sz w:val="24"/>
-          <w:szCs w:val="24"/>
-        </w:rPr>
-        <w:t xml:space="preserve"> condition only branching off into one path), assume that nothing happens on the other path. </w:t>
+        <w:t xml:space="preserve">One thing to note is that whenever a dead end is met (for example, an if condition only branching off into one path), assume that nothing happens on the other path. </w:t>
       </w:r>
     </w:p>
     <w:p>
@@ -7290,23 +5365,13 @@
           <w:szCs w:val="21"/>
         </w:rPr>
       </w:pPr>
-      <w:proofErr w:type="gramStart"/>
-      <w:r>
-        <w:rPr>
-          <w:rFonts w:asciiTheme="majorHAnsi" w:hAnsiTheme="majorHAnsi"/>
-          <w:sz w:val="21"/>
-          <w:szCs w:val="21"/>
-        </w:rPr>
-        <w:t>Image 22.</w:t>
-      </w:r>
-      <w:proofErr w:type="gramEnd"/>
-      <w:r>
-        <w:rPr>
-          <w:rFonts w:asciiTheme="majorHAnsi" w:hAnsiTheme="majorHAnsi"/>
-          <w:sz w:val="21"/>
-          <w:szCs w:val="21"/>
-        </w:rPr>
-        <w:t xml:space="preserve"> Placing and checking for promotion</w:t>
+      <w:r>
+        <w:rPr>
+          <w:rFonts w:asciiTheme="majorHAnsi" w:hAnsiTheme="majorHAnsi"/>
+          <w:sz w:val="21"/>
+          <w:szCs w:val="21"/>
+        </w:rPr>
+        <w:t>Image 22. Placing and checking for promotion</w:t>
       </w:r>
     </w:p>
     <w:p>
@@ -7324,25 +5389,7 @@
           <w:sz w:val="24"/>
           <w:szCs w:val="24"/>
         </w:rPr>
-        <w:t xml:space="preserve">The very first line sets the piece’s </w:t>
-      </w:r>
-      <w:proofErr w:type="spellStart"/>
-      <w:r>
-        <w:rPr>
-          <w:rFonts w:cstheme="minorHAnsi"/>
-          <w:sz w:val="24"/>
-          <w:szCs w:val="24"/>
-        </w:rPr>
-        <w:t>just_placed</w:t>
-      </w:r>
-      <w:proofErr w:type="spellEnd"/>
-      <w:r>
-        <w:rPr>
-          <w:rFonts w:cstheme="minorHAnsi"/>
-          <w:sz w:val="24"/>
-          <w:szCs w:val="24"/>
-        </w:rPr>
-        <w:t xml:space="preserve"> Boolean value to true if the player clicks on the same square as its previous location</w:t>
+        <w:t>The very first line sets the piece’s just_placed Boolean value to true if the player clicks on the same square as its previous location</w:t>
       </w:r>
       <w:r>
         <w:rPr>
@@ -7466,7 +5513,6 @@
           <w:szCs w:val="21"/>
         </w:rPr>
       </w:pPr>
-      <w:proofErr w:type="gramStart"/>
       <w:r>
         <w:rPr>
           <w:rFonts w:asciiTheme="majorHAnsi" w:hAnsiTheme="majorHAnsi"/>
@@ -7481,16 +5527,7 @@
           <w:sz w:val="21"/>
           <w:szCs w:val="21"/>
         </w:rPr>
-        <w:t>.</w:t>
-      </w:r>
-      <w:proofErr w:type="gramEnd"/>
-      <w:r>
-        <w:rPr>
-          <w:rFonts w:asciiTheme="majorHAnsi" w:hAnsiTheme="majorHAnsi"/>
-          <w:sz w:val="21"/>
-          <w:szCs w:val="21"/>
-        </w:rPr>
-        <w:t xml:space="preserve"> </w:t>
+        <w:t xml:space="preserve">. </w:t>
       </w:r>
       <w:r>
         <w:rPr>
@@ -7603,23 +5640,13 @@
           <w:szCs w:val="21"/>
         </w:rPr>
       </w:pPr>
-      <w:proofErr w:type="gramStart"/>
-      <w:r>
-        <w:rPr>
-          <w:rFonts w:asciiTheme="majorHAnsi" w:hAnsiTheme="majorHAnsi"/>
-          <w:sz w:val="21"/>
-          <w:szCs w:val="21"/>
-        </w:rPr>
-        <w:t>Image 24.</w:t>
-      </w:r>
-      <w:proofErr w:type="gramEnd"/>
-      <w:r>
-        <w:rPr>
-          <w:rFonts w:asciiTheme="majorHAnsi" w:hAnsiTheme="majorHAnsi"/>
-          <w:sz w:val="21"/>
-          <w:szCs w:val="21"/>
-        </w:rPr>
-        <w:t xml:space="preserve"> When there is a prompt</w:t>
+      <w:r>
+        <w:rPr>
+          <w:rFonts w:asciiTheme="majorHAnsi" w:hAnsiTheme="majorHAnsi"/>
+          <w:sz w:val="21"/>
+          <w:szCs w:val="21"/>
+        </w:rPr>
+        <w:t>Image 24. When there is a prompt</w:t>
       </w:r>
     </w:p>
     <w:p>
@@ -7737,23 +5764,13 @@
           <w:szCs w:val="21"/>
         </w:rPr>
       </w:pPr>
-      <w:proofErr w:type="gramStart"/>
-      <w:r>
-        <w:rPr>
-          <w:rFonts w:asciiTheme="majorHAnsi" w:hAnsiTheme="majorHAnsi"/>
-          <w:sz w:val="21"/>
-          <w:szCs w:val="21"/>
-        </w:rPr>
-        <w:t>Image 25.</w:t>
-      </w:r>
-      <w:proofErr w:type="gramEnd"/>
-      <w:r>
-        <w:rPr>
-          <w:rFonts w:asciiTheme="majorHAnsi" w:hAnsiTheme="majorHAnsi"/>
-          <w:sz w:val="21"/>
-          <w:szCs w:val="21"/>
-        </w:rPr>
-        <w:t xml:space="preserve"> Promotion</w:t>
+      <w:r>
+        <w:rPr>
+          <w:rFonts w:asciiTheme="majorHAnsi" w:hAnsiTheme="majorHAnsi"/>
+          <w:sz w:val="21"/>
+          <w:szCs w:val="21"/>
+        </w:rPr>
+        <w:t>Image 25. Promotion</w:t>
       </w:r>
     </w:p>
     <w:p>
@@ -7845,43 +5862,7 @@
           <w:sz w:val="24"/>
           <w:szCs w:val="24"/>
         </w:rPr>
-        <w:t xml:space="preserve">In both chess and </w:t>
-      </w:r>
-      <w:proofErr w:type="spellStart"/>
-      <w:r>
-        <w:rPr>
-          <w:rFonts w:cstheme="minorHAnsi"/>
-          <w:sz w:val="24"/>
-          <w:szCs w:val="24"/>
-        </w:rPr>
-        <w:t>shogi</w:t>
-      </w:r>
-      <w:proofErr w:type="spellEnd"/>
-      <w:r>
-        <w:rPr>
-          <w:rFonts w:cstheme="minorHAnsi"/>
-          <w:sz w:val="24"/>
-          <w:szCs w:val="24"/>
-        </w:rPr>
-        <w:t xml:space="preserve">, a piece is pinned if moving it causes the king to get checked. Likewise, a piece is pinning another piece if their trajectory towards a king is blocked by another piece. In chess, the bishop, rook and queen can pin pieces. In </w:t>
-      </w:r>
-      <w:proofErr w:type="spellStart"/>
-      <w:r>
-        <w:rPr>
-          <w:rFonts w:cstheme="minorHAnsi"/>
-          <w:sz w:val="24"/>
-          <w:szCs w:val="24"/>
-        </w:rPr>
-        <w:t>shogi</w:t>
-      </w:r>
-      <w:proofErr w:type="spellEnd"/>
-      <w:r>
-        <w:rPr>
-          <w:rFonts w:cstheme="minorHAnsi"/>
-          <w:sz w:val="24"/>
-          <w:szCs w:val="24"/>
-        </w:rPr>
-        <w:t>, the bishop, rook and lance can pin pieces.</w:t>
+        <w:t>In both chess and shogi, a piece is pinned if moving it causes the king to get checked. Likewise, a piece is pinning another piece if their trajectory towards a king is blocked by another piece. In chess, the bishop, rook and queen can pin pieces. In shogi, the bishop, rook and lance can pin pieces.</w:t>
       </w:r>
     </w:p>
     <w:p>
@@ -7960,23 +5941,13 @@
           <w:szCs w:val="21"/>
         </w:rPr>
       </w:pPr>
-      <w:proofErr w:type="gramStart"/>
-      <w:r>
-        <w:rPr>
-          <w:rFonts w:asciiTheme="majorHAnsi" w:hAnsiTheme="majorHAnsi"/>
-          <w:sz w:val="21"/>
-          <w:szCs w:val="21"/>
-        </w:rPr>
-        <w:t>Image 25.</w:t>
-      </w:r>
-      <w:proofErr w:type="gramEnd"/>
-      <w:r>
-        <w:rPr>
-          <w:rFonts w:asciiTheme="majorHAnsi" w:hAnsiTheme="majorHAnsi"/>
-          <w:sz w:val="21"/>
-          <w:szCs w:val="21"/>
-        </w:rPr>
-        <w:t xml:space="preserve"> Pinning logic</w:t>
+      <w:r>
+        <w:rPr>
+          <w:rFonts w:asciiTheme="majorHAnsi" w:hAnsiTheme="majorHAnsi"/>
+          <w:sz w:val="21"/>
+          <w:szCs w:val="21"/>
+        </w:rPr>
+        <w:t>Image 25. Pinning logic</w:t>
       </w:r>
     </w:p>
     <w:p>
@@ -8073,23 +6044,13 @@
           <w:szCs w:val="21"/>
         </w:rPr>
       </w:pPr>
-      <w:proofErr w:type="gramStart"/>
-      <w:r>
-        <w:rPr>
-          <w:rFonts w:asciiTheme="majorHAnsi" w:hAnsiTheme="majorHAnsi"/>
-          <w:sz w:val="21"/>
-          <w:szCs w:val="21"/>
-        </w:rPr>
-        <w:t>Image 25.</w:t>
-      </w:r>
-      <w:proofErr w:type="gramEnd"/>
-      <w:r>
-        <w:rPr>
-          <w:rFonts w:asciiTheme="majorHAnsi" w:hAnsiTheme="majorHAnsi"/>
-          <w:sz w:val="21"/>
-          <w:szCs w:val="21"/>
-        </w:rPr>
-        <w:t xml:space="preserve"> Lance pinning and checking calculations</w:t>
+      <w:r>
+        <w:rPr>
+          <w:rFonts w:asciiTheme="majorHAnsi" w:hAnsiTheme="majorHAnsi"/>
+          <w:sz w:val="21"/>
+          <w:szCs w:val="21"/>
+        </w:rPr>
+        <w:t>Image 25. Lance pinning and checking calculations</w:t>
       </w:r>
     </w:p>
     <w:p>
@@ -8107,25 +6068,7 @@
           <w:sz w:val="24"/>
           <w:szCs w:val="24"/>
         </w:rPr>
-        <w:t xml:space="preserve">The code above is the calculations done for a lance piece. It works in exactly the same logic as the diagram shown before it. When a piece is pinned, its </w:t>
-      </w:r>
-      <w:proofErr w:type="spellStart"/>
-      <w:r>
-        <w:rPr>
-          <w:rFonts w:cstheme="minorHAnsi"/>
-          <w:sz w:val="24"/>
-          <w:szCs w:val="24"/>
-        </w:rPr>
-        <w:t>pinned_by</w:t>
-      </w:r>
-      <w:proofErr w:type="spellEnd"/>
-      <w:r>
-        <w:rPr>
-          <w:rFonts w:cstheme="minorHAnsi"/>
-          <w:sz w:val="24"/>
-          <w:szCs w:val="24"/>
-        </w:rPr>
-        <w:t xml:space="preserve"> attribute is appended using this piece. In this code, an array is used instead of a Boolean for the sake of efficiency.</w:t>
+        <w:t>The code above is the calculations done for a lance piece. It works in exactly the same logic as the diagram shown before it. When a piece is pinned, its pinned_by attribute is appended using this piece. In this code, an array is used instead of a Boolean for the sake of efficiency.</w:t>
       </w:r>
     </w:p>
     <w:p>
@@ -8177,43 +6120,7 @@
           <w:sz w:val="24"/>
           <w:szCs w:val="24"/>
         </w:rPr>
-        <w:t xml:space="preserve">This method is available in every piece and is run before every switch in turns after a move. This is because this method serves a different purpose of inserting every possible move into the </w:t>
-      </w:r>
-      <w:proofErr w:type="spellStart"/>
-      <w:r>
-        <w:rPr>
-          <w:rFonts w:cstheme="minorHAnsi"/>
-          <w:sz w:val="24"/>
-          <w:szCs w:val="24"/>
-        </w:rPr>
-        <w:t>covered_squares</w:t>
-      </w:r>
-      <w:proofErr w:type="spellEnd"/>
-      <w:r>
-        <w:rPr>
-          <w:rFonts w:cstheme="minorHAnsi"/>
-          <w:sz w:val="24"/>
-          <w:szCs w:val="24"/>
-        </w:rPr>
-        <w:t xml:space="preserve"> list. The </w:t>
-      </w:r>
-      <w:proofErr w:type="spellStart"/>
-      <w:r>
-        <w:rPr>
-          <w:rFonts w:cstheme="minorHAnsi"/>
-          <w:sz w:val="24"/>
-          <w:szCs w:val="24"/>
-        </w:rPr>
-        <w:t>covered_squares</w:t>
-      </w:r>
-      <w:proofErr w:type="spellEnd"/>
-      <w:r>
-        <w:rPr>
-          <w:rFonts w:cstheme="minorHAnsi"/>
-          <w:sz w:val="24"/>
-          <w:szCs w:val="24"/>
-        </w:rPr>
-        <w:t xml:space="preserve"> list is used to prevent the king from moving into squares that are protected by opposing pieces. </w:t>
+        <w:t xml:space="preserve">This method is available in every piece and is run before every switch in turns after a move. This is because this method serves a different purpose of inserting every possible move into the covered_squares list. The covered_squares list is used to prevent the king from moving into squares that are protected by opposing pieces. </w:t>
       </w:r>
     </w:p>
     <w:p>
@@ -8247,43 +6154,7 @@
           <w:sz w:val="24"/>
           <w:szCs w:val="24"/>
         </w:rPr>
-        <w:t xml:space="preserve"> piece is checking the king, it is placed into the </w:t>
-      </w:r>
-      <w:proofErr w:type="spellStart"/>
-      <w:r>
-        <w:rPr>
-          <w:rFonts w:cstheme="minorHAnsi"/>
-          <w:sz w:val="24"/>
-          <w:szCs w:val="24"/>
-        </w:rPr>
-        <w:t>checking_pieces</w:t>
-      </w:r>
-      <w:proofErr w:type="spellEnd"/>
-      <w:r>
-        <w:rPr>
-          <w:rFonts w:cstheme="minorHAnsi"/>
-          <w:sz w:val="24"/>
-          <w:szCs w:val="24"/>
-        </w:rPr>
-        <w:t xml:space="preserve"> array in the main program file. The method returns </w:t>
-      </w:r>
-      <w:proofErr w:type="gramStart"/>
-      <w:r>
-        <w:rPr>
-          <w:rFonts w:cstheme="minorHAnsi"/>
-          <w:sz w:val="24"/>
-          <w:szCs w:val="24"/>
-        </w:rPr>
-        <w:t>True</w:t>
-      </w:r>
-      <w:proofErr w:type="gramEnd"/>
-      <w:r>
-        <w:rPr>
-          <w:rFonts w:cstheme="minorHAnsi"/>
-          <w:sz w:val="24"/>
-          <w:szCs w:val="24"/>
-        </w:rPr>
-        <w:t xml:space="preserve"> if opposing king is placed in check.</w:t>
+        <w:t xml:space="preserve"> piece is checking the king, it is placed into the checking_pieces array in the main program file. The method returns True if opposing king is placed in check.</w:t>
       </w:r>
       <w:r>
         <w:rPr>
@@ -8445,56 +6316,85 @@
           <w:szCs w:val="21"/>
         </w:rPr>
       </w:pPr>
-      <w:proofErr w:type="gramStart"/>
-      <w:r>
-        <w:rPr>
-          <w:rFonts w:asciiTheme="majorHAnsi" w:hAnsiTheme="majorHAnsi"/>
-          <w:sz w:val="21"/>
-          <w:szCs w:val="21"/>
-        </w:rPr>
-        <w:t>Image 26.</w:t>
-      </w:r>
-      <w:proofErr w:type="gramEnd"/>
-      <w:r>
-        <w:rPr>
-          <w:rFonts w:asciiTheme="majorHAnsi" w:hAnsiTheme="majorHAnsi"/>
-          <w:sz w:val="21"/>
-          <w:szCs w:val="21"/>
+      <w:r>
+        <w:rPr>
+          <w:rFonts w:asciiTheme="majorHAnsi" w:hAnsiTheme="majorHAnsi"/>
+          <w:sz w:val="21"/>
+          <w:szCs w:val="21"/>
+        </w:rPr>
+        <w:t>Image 26. Switch_turns method</w:t>
+      </w:r>
+    </w:p>
+    <w:p>
+      <w:pPr>
+        <w:rPr>
+          <w:rFonts w:cstheme="minorHAnsi"/>
+          <w:sz w:val="24"/>
+          <w:szCs w:val="28"/>
+        </w:rPr>
+      </w:pPr>
+      <w:r>
+        <w:rPr>
+          <w:rFonts w:asciiTheme="majorHAnsi" w:hAnsiTheme="majorHAnsi" w:cstheme="minorHAnsi"/>
+          <w:b/>
+          <w:sz w:val="28"/>
+          <w:szCs w:val="28"/>
+        </w:rPr>
+        <w:tab/>
+      </w:r>
+      <w:r>
+        <w:rPr>
+          <w:rFonts w:cstheme="minorHAnsi"/>
+          <w:sz w:val="24"/>
+          <w:szCs w:val="28"/>
+        </w:rPr>
+        <w:t xml:space="preserve">At the end of the player’s turn after they have made a move, the method switch_turns is called. Like its name suggests, it switches turns from one to the other. However, it also does a lot of calculation that comes after making a move. </w:t>
+      </w:r>
+      <w:r>
+        <w:rPr>
+          <w:rFonts w:cstheme="minorHAnsi"/>
+          <w:sz w:val="24"/>
+          <w:szCs w:val="28"/>
+        </w:rPr>
+        <w:t>As mentioned in the previous section, this method checks through every future possible move of every piece. When the calculate_protecting method finds that a piece is checking the opposing king, the king_checked attribute of MyGameWindow is set to True and the piece will be appended in the checking_pieces list</w:t>
+      </w:r>
+      <w:r>
+        <w:rPr>
+          <w:rFonts w:cstheme="minorHAnsi"/>
+          <w:sz w:val="24"/>
+          <w:szCs w:val="28"/>
+        </w:rPr>
+        <w:t xml:space="preserve"> before running the check_for_checkmate method</w:t>
+      </w:r>
+      <w:r>
+        <w:rPr>
+          <w:rFonts w:cstheme="minorHAnsi"/>
+          <w:sz w:val="24"/>
+          <w:szCs w:val="28"/>
+        </w:rPr>
+        <w:t>. These two variables and the covered_squares variable are reset before every switch in turns.</w:t>
+      </w:r>
+      <w:r>
+        <w:rPr>
+          <w:rFonts w:cstheme="minorHAnsi"/>
+          <w:sz w:val="24"/>
+          <w:szCs w:val="28"/>
         </w:rPr>
         <w:t xml:space="preserve"> </w:t>
       </w:r>
-      <w:proofErr w:type="spellStart"/>
-      <w:r>
-        <w:rPr>
-          <w:rFonts w:asciiTheme="majorHAnsi" w:hAnsiTheme="majorHAnsi"/>
-          <w:sz w:val="21"/>
-          <w:szCs w:val="21"/>
-        </w:rPr>
-        <w:t>Switch_turns</w:t>
-      </w:r>
-      <w:proofErr w:type="spellEnd"/>
-      <w:r>
-        <w:rPr>
-          <w:rFonts w:asciiTheme="majorHAnsi" w:hAnsiTheme="majorHAnsi"/>
-          <w:sz w:val="21"/>
-          <w:szCs w:val="21"/>
-        </w:rPr>
-        <w:t xml:space="preserve"> method</w:t>
-      </w:r>
-    </w:p>
-    <w:p>
-      <w:pPr>
-        <w:rPr>
-          <w:rFonts w:cstheme="minorHAnsi"/>
-          <w:sz w:val="24"/>
-          <w:szCs w:val="28"/>
-        </w:rPr>
-      </w:pPr>
-      <w:r>
-        <w:rPr>
-          <w:rFonts w:asciiTheme="majorHAnsi" w:hAnsiTheme="majorHAnsi" w:cstheme="minorHAnsi"/>
-          <w:b/>
-          <w:sz w:val="28"/>
+    </w:p>
+    <w:p>
+      <w:pPr>
+        <w:rPr>
+          <w:rFonts w:cstheme="minorHAnsi"/>
+          <w:sz w:val="24"/>
+          <w:szCs w:val="28"/>
+        </w:rPr>
+      </w:pPr>
+      <w:r>
+        <w:rPr>
+          <w:rFonts w:cstheme="minorHAnsi"/>
+          <w:sz w:val="24"/>
           <w:szCs w:val="28"/>
         </w:rPr>
         <w:tab/>
@@ -8505,208 +6405,7 @@
           <w:sz w:val="24"/>
           <w:szCs w:val="28"/>
         </w:rPr>
-        <w:t xml:space="preserve">At the end of the player’s turn after they have made a move, the method </w:t>
-      </w:r>
-      <w:proofErr w:type="spellStart"/>
-      <w:r>
-        <w:rPr>
-          <w:rFonts w:cstheme="minorHAnsi"/>
-          <w:sz w:val="24"/>
-          <w:szCs w:val="28"/>
-        </w:rPr>
-        <w:t>switch_turns</w:t>
-      </w:r>
-      <w:proofErr w:type="spellEnd"/>
-      <w:r>
-        <w:rPr>
-          <w:rFonts w:cstheme="minorHAnsi"/>
-          <w:sz w:val="24"/>
-          <w:szCs w:val="28"/>
-        </w:rPr>
-        <w:t xml:space="preserve"> is called. Like its name suggests, it switches turns from one to the other. However, it also does a lot of calculation that comes after making a move. </w:t>
-      </w:r>
-      <w:r>
-        <w:rPr>
-          <w:rFonts w:cstheme="minorHAnsi"/>
-          <w:sz w:val="24"/>
-          <w:szCs w:val="28"/>
-        </w:rPr>
-        <w:t xml:space="preserve">As mentioned in the previous section, this method checks through every future possible move of every piece. When the </w:t>
-      </w:r>
-      <w:proofErr w:type="spellStart"/>
-      <w:r>
-        <w:rPr>
-          <w:rFonts w:cstheme="minorHAnsi"/>
-          <w:sz w:val="24"/>
-          <w:szCs w:val="28"/>
-        </w:rPr>
-        <w:t>calculate_protecting</w:t>
-      </w:r>
-      <w:proofErr w:type="spellEnd"/>
-      <w:r>
-        <w:rPr>
-          <w:rFonts w:cstheme="minorHAnsi"/>
-          <w:sz w:val="24"/>
-          <w:szCs w:val="28"/>
-        </w:rPr>
-        <w:t xml:space="preserve"> method finds that a piece is checking the opposing king, the </w:t>
-      </w:r>
-      <w:proofErr w:type="spellStart"/>
-      <w:r>
-        <w:rPr>
-          <w:rFonts w:cstheme="minorHAnsi"/>
-          <w:sz w:val="24"/>
-          <w:szCs w:val="28"/>
-        </w:rPr>
-        <w:t>king_checked</w:t>
-      </w:r>
-      <w:proofErr w:type="spellEnd"/>
-      <w:r>
-        <w:rPr>
-          <w:rFonts w:cstheme="minorHAnsi"/>
-          <w:sz w:val="24"/>
-          <w:szCs w:val="28"/>
-        </w:rPr>
-        <w:t xml:space="preserve"> attribute of </w:t>
-      </w:r>
-      <w:proofErr w:type="spellStart"/>
-      <w:r>
-        <w:rPr>
-          <w:rFonts w:cstheme="minorHAnsi"/>
-          <w:sz w:val="24"/>
-          <w:szCs w:val="28"/>
-        </w:rPr>
-        <w:t>MyGameWindow</w:t>
-      </w:r>
-      <w:proofErr w:type="spellEnd"/>
-      <w:r>
-        <w:rPr>
-          <w:rFonts w:cstheme="minorHAnsi"/>
-          <w:sz w:val="24"/>
-          <w:szCs w:val="28"/>
-        </w:rPr>
-        <w:t xml:space="preserve"> is set to True and the piece will be appended in the </w:t>
-      </w:r>
-      <w:proofErr w:type="spellStart"/>
-      <w:r>
-        <w:rPr>
-          <w:rFonts w:cstheme="minorHAnsi"/>
-          <w:sz w:val="24"/>
-          <w:szCs w:val="28"/>
-        </w:rPr>
-        <w:t>checking_pieces</w:t>
-      </w:r>
-      <w:proofErr w:type="spellEnd"/>
-      <w:r>
-        <w:rPr>
-          <w:rFonts w:cstheme="minorHAnsi"/>
-          <w:sz w:val="24"/>
-          <w:szCs w:val="28"/>
-        </w:rPr>
-        <w:t xml:space="preserve"> list</w:t>
-      </w:r>
-      <w:r>
-        <w:rPr>
-          <w:rFonts w:cstheme="minorHAnsi"/>
-          <w:sz w:val="24"/>
-          <w:szCs w:val="28"/>
-        </w:rPr>
-        <w:t xml:space="preserve"> before running the </w:t>
-      </w:r>
-      <w:proofErr w:type="spellStart"/>
-      <w:r>
-        <w:rPr>
-          <w:rFonts w:cstheme="minorHAnsi"/>
-          <w:sz w:val="24"/>
-          <w:szCs w:val="28"/>
-        </w:rPr>
-        <w:t>check_for_checkmate</w:t>
-      </w:r>
-      <w:proofErr w:type="spellEnd"/>
-      <w:r>
-        <w:rPr>
-          <w:rFonts w:cstheme="minorHAnsi"/>
-          <w:sz w:val="24"/>
-          <w:szCs w:val="28"/>
-        </w:rPr>
-        <w:t xml:space="preserve"> method</w:t>
-      </w:r>
-      <w:r>
-        <w:rPr>
-          <w:rFonts w:cstheme="minorHAnsi"/>
-          <w:sz w:val="24"/>
-          <w:szCs w:val="28"/>
-        </w:rPr>
-        <w:t xml:space="preserve">. These two variables and the </w:t>
-      </w:r>
-      <w:proofErr w:type="spellStart"/>
-      <w:r>
-        <w:rPr>
-          <w:rFonts w:cstheme="minorHAnsi"/>
-          <w:sz w:val="24"/>
-          <w:szCs w:val="28"/>
-        </w:rPr>
-        <w:t>covered_squares</w:t>
-      </w:r>
-      <w:proofErr w:type="spellEnd"/>
-      <w:r>
-        <w:rPr>
-          <w:rFonts w:cstheme="minorHAnsi"/>
-          <w:sz w:val="24"/>
-          <w:szCs w:val="28"/>
-        </w:rPr>
-        <w:t xml:space="preserve"> variable are reset before every switch in turns.</w:t>
-      </w:r>
-      <w:r>
-        <w:rPr>
-          <w:rFonts w:cstheme="minorHAnsi"/>
-          <w:sz w:val="24"/>
-          <w:szCs w:val="28"/>
-        </w:rPr>
-        <w:t xml:space="preserve"> </w:t>
-      </w:r>
-    </w:p>
-    <w:p>
-      <w:pPr>
-        <w:rPr>
-          <w:rFonts w:cstheme="minorHAnsi"/>
-          <w:sz w:val="24"/>
-          <w:szCs w:val="28"/>
-        </w:rPr>
-      </w:pPr>
-      <w:r>
-        <w:rPr>
-          <w:rFonts w:cstheme="minorHAnsi"/>
-          <w:sz w:val="24"/>
-          <w:szCs w:val="28"/>
-        </w:rPr>
-        <w:tab/>
-      </w:r>
-      <w:r>
-        <w:rPr>
-          <w:rFonts w:cstheme="minorHAnsi"/>
-          <w:sz w:val="24"/>
-          <w:szCs w:val="28"/>
-        </w:rPr>
-        <w:t xml:space="preserve">Before explaining the </w:t>
-      </w:r>
-      <w:proofErr w:type="spellStart"/>
-      <w:r>
-        <w:rPr>
-          <w:rFonts w:cstheme="minorHAnsi"/>
-          <w:sz w:val="24"/>
-          <w:szCs w:val="28"/>
-        </w:rPr>
-        <w:t>check_for_checkmate</w:t>
-      </w:r>
-      <w:proofErr w:type="spellEnd"/>
-      <w:r>
-        <w:rPr>
-          <w:rFonts w:cstheme="minorHAnsi"/>
-          <w:sz w:val="24"/>
-          <w:szCs w:val="28"/>
-        </w:rPr>
-        <w:t xml:space="preserve"> method, the concept of a useful move must be understood. </w:t>
+        <w:t xml:space="preserve">Before explaining the check_for_checkmate method, the concept of a useful move must be understood. </w:t>
       </w:r>
       <w:r>
         <w:rPr>
@@ -8740,18 +6439,8 @@
           <w:sz w:val="24"/>
           <w:szCs w:val="28"/>
         </w:rPr>
-        <w:t>The rules in which a piece is moving usefully, given that the king is in check, can be summarized into</w:t>
-      </w:r>
-      <w:proofErr w:type="gramStart"/>
-      <w:r>
-        <w:rPr>
-          <w:rFonts w:cstheme="minorHAnsi"/>
-          <w:sz w:val="24"/>
-          <w:szCs w:val="28"/>
-        </w:rPr>
-        <w:t>:</w:t>
-      </w:r>
-      <w:proofErr w:type="gramEnd"/>
+        <w:t>The rules in which a piece is moving usefully, given that the king is in check, can be summarized into:</w:t>
+      </w:r>
       <w:r>
         <w:rPr>
           <w:rFonts w:cstheme="minorHAnsi"/>
@@ -8777,18 +6466,8 @@
           <w:szCs w:val="28"/>
         </w:rPr>
         <w:br/>
-        <w:t>3. If the move blocks the checking piece (if the checking piece is a long-ranged piece</w:t>
-      </w:r>
-      <w:proofErr w:type="gramStart"/>
-      <w:r>
-        <w:rPr>
-          <w:rFonts w:cstheme="minorHAnsi"/>
-          <w:sz w:val="24"/>
-          <w:szCs w:val="28"/>
-        </w:rPr>
-        <w:t>)</w:t>
-      </w:r>
-      <w:proofErr w:type="gramEnd"/>
+        <w:t>3. If the move blocks the checking piece (if the checking piece is a long-ranged piece)</w:t>
+      </w:r>
       <w:r>
         <w:rPr>
           <w:rFonts w:cstheme="minorHAnsi"/>
@@ -8940,7 +6619,6 @@
           <w:szCs w:val="21"/>
         </w:rPr>
       </w:pPr>
-      <w:proofErr w:type="gramStart"/>
       <w:r>
         <w:rPr>
           <w:rFonts w:asciiTheme="majorHAnsi" w:hAnsiTheme="majorHAnsi"/>
@@ -8955,34 +6633,7 @@
           <w:sz w:val="21"/>
           <w:szCs w:val="21"/>
         </w:rPr>
-        <w:t>.</w:t>
-      </w:r>
-      <w:proofErr w:type="gramEnd"/>
-      <w:r>
-        <w:rPr>
-          <w:rFonts w:asciiTheme="majorHAnsi" w:hAnsiTheme="majorHAnsi"/>
-          <w:sz w:val="21"/>
-          <w:szCs w:val="21"/>
-        </w:rPr>
-        <w:t xml:space="preserve"> </w:t>
-      </w:r>
-      <w:proofErr w:type="spellStart"/>
-      <w:r>
-        <w:rPr>
-          <w:rFonts w:asciiTheme="majorHAnsi" w:hAnsiTheme="majorHAnsi"/>
-          <w:sz w:val="21"/>
-          <w:szCs w:val="21"/>
-        </w:rPr>
-        <w:t>Check_for_checkmate</w:t>
-      </w:r>
-      <w:proofErr w:type="spellEnd"/>
-      <w:r>
-        <w:rPr>
-          <w:rFonts w:asciiTheme="majorHAnsi" w:hAnsiTheme="majorHAnsi"/>
-          <w:sz w:val="21"/>
-          <w:szCs w:val="21"/>
-        </w:rPr>
-        <w:t xml:space="preserve"> method</w:t>
+        <w:t>. Check_for_checkmate method</w:t>
       </w:r>
     </w:p>
     <w:p>
@@ -9000,79 +6651,7 @@
           <w:sz w:val="24"/>
           <w:szCs w:val="28"/>
         </w:rPr>
-        <w:t xml:space="preserve">The </w:t>
-      </w:r>
-      <w:proofErr w:type="spellStart"/>
-      <w:r>
-        <w:rPr>
-          <w:rFonts w:cstheme="minorHAnsi"/>
-          <w:sz w:val="24"/>
-          <w:szCs w:val="28"/>
-        </w:rPr>
-        <w:t>check_for_checkmate</w:t>
-      </w:r>
-      <w:proofErr w:type="spellEnd"/>
-      <w:r>
-        <w:rPr>
-          <w:rFonts w:cstheme="minorHAnsi"/>
-          <w:sz w:val="24"/>
-          <w:szCs w:val="28"/>
-        </w:rPr>
-        <w:t xml:space="preserve"> method searches every possible </w:t>
-      </w:r>
-      <w:proofErr w:type="gramStart"/>
-      <w:r>
-        <w:rPr>
-          <w:rFonts w:cstheme="minorHAnsi"/>
-          <w:sz w:val="24"/>
-          <w:szCs w:val="28"/>
-        </w:rPr>
-        <w:t>moves</w:t>
-      </w:r>
-      <w:proofErr w:type="gramEnd"/>
-      <w:r>
-        <w:rPr>
-          <w:rFonts w:cstheme="minorHAnsi"/>
-          <w:sz w:val="24"/>
-          <w:szCs w:val="28"/>
-        </w:rPr>
-        <w:t xml:space="preserve"> of the pieces in the checked king’s team and appends only its useful moves into the </w:t>
-      </w:r>
-      <w:proofErr w:type="spellStart"/>
-      <w:r>
-        <w:rPr>
-          <w:rFonts w:cstheme="minorHAnsi"/>
-          <w:sz w:val="24"/>
-          <w:szCs w:val="28"/>
-        </w:rPr>
-        <w:t>check_possible_responses</w:t>
-      </w:r>
-      <w:proofErr w:type="spellEnd"/>
-      <w:r>
-        <w:rPr>
-          <w:rFonts w:cstheme="minorHAnsi"/>
-          <w:sz w:val="24"/>
-          <w:szCs w:val="28"/>
-        </w:rPr>
-        <w:t xml:space="preserve"> attribute. When a piece has no useful move, </w:t>
-      </w:r>
-      <w:proofErr w:type="gramStart"/>
-      <w:r>
-        <w:rPr>
-          <w:rFonts w:cstheme="minorHAnsi"/>
-          <w:sz w:val="24"/>
-          <w:szCs w:val="28"/>
-        </w:rPr>
-        <w:t>None</w:t>
-      </w:r>
-      <w:proofErr w:type="gramEnd"/>
-      <w:r>
-        <w:rPr>
-          <w:rFonts w:cstheme="minorHAnsi"/>
-          <w:sz w:val="24"/>
-          <w:szCs w:val="28"/>
-        </w:rPr>
-        <w:t xml:space="preserve"> is appended to the list. When even a single useful move is appended, the program stops calculating. This is because checkmate only happens when the opposing team does </w:t>
+        <w:t xml:space="preserve">The check_for_checkmate method searches every possible moves of the pieces in the checked king’s team and appends only its useful moves into the check_possible_responses attribute. When a piece has no useful move, None is appended to the list. When even a single useful move is appended, the program stops calculating. This is because checkmate only happens when the opposing team does </w:t>
       </w:r>
       <w:r>
         <w:rPr>
@@ -9115,43 +6694,7 @@
           <w:sz w:val="24"/>
           <w:szCs w:val="28"/>
         </w:rPr>
-        <w:t xml:space="preserve">The </w:t>
-      </w:r>
-      <w:proofErr w:type="spellStart"/>
-      <w:r>
-        <w:rPr>
-          <w:rFonts w:cstheme="minorHAnsi"/>
-          <w:sz w:val="24"/>
-          <w:szCs w:val="28"/>
-        </w:rPr>
-        <w:t>highlight_moves</w:t>
-      </w:r>
-      <w:proofErr w:type="spellEnd"/>
-      <w:r>
-        <w:rPr>
-          <w:rFonts w:cstheme="minorHAnsi"/>
-          <w:sz w:val="24"/>
-          <w:szCs w:val="28"/>
-        </w:rPr>
-        <w:t xml:space="preserve"> method is used because it calculates and highlights useful moves when the king is in check. However, this time it is used in a different way than usual as in this case, it is utilized solely for the sake of calculating whether a piece has any useful move. Hence, a decoy </w:t>
-      </w:r>
-      <w:proofErr w:type="spellStart"/>
-      <w:r>
-        <w:rPr>
-          <w:rFonts w:cstheme="minorHAnsi"/>
-          <w:sz w:val="24"/>
-          <w:szCs w:val="28"/>
-        </w:rPr>
-        <w:t>placeholder_highlight</w:t>
-      </w:r>
-      <w:proofErr w:type="spellEnd"/>
-      <w:r>
-        <w:rPr>
-          <w:rFonts w:cstheme="minorHAnsi"/>
-          <w:sz w:val="24"/>
-          <w:szCs w:val="28"/>
-        </w:rPr>
-        <w:t xml:space="preserve"> variable is used as to not show highlighted squares when the program is calculating.</w:t>
+        <w:t>The highlight_moves method is used because it calculates and highlights useful moves when the king is in check. However, this time it is used in a different way than usual as in this case, it is utilized solely for the sake of calculating whether a piece has any useful move. Hence, a decoy placeholder_highlight variable is used as to not show highlighted squares when the program is calculating.</w:t>
       </w:r>
     </w:p>
     <w:p>
@@ -9240,7 +6783,6 @@
           <w:szCs w:val="21"/>
         </w:rPr>
       </w:pPr>
-      <w:proofErr w:type="gramStart"/>
       <w:r>
         <w:rPr>
           <w:rFonts w:asciiTheme="majorHAnsi" w:hAnsiTheme="majorHAnsi"/>
@@ -9255,34 +6797,7 @@
           <w:sz w:val="21"/>
           <w:szCs w:val="21"/>
         </w:rPr>
-        <w:t>.</w:t>
-      </w:r>
-      <w:proofErr w:type="gramEnd"/>
-      <w:r>
-        <w:rPr>
-          <w:rFonts w:asciiTheme="majorHAnsi" w:hAnsiTheme="majorHAnsi"/>
-          <w:sz w:val="21"/>
-          <w:szCs w:val="21"/>
-        </w:rPr>
-        <w:t xml:space="preserve"> </w:t>
-      </w:r>
-      <w:proofErr w:type="spellStart"/>
-      <w:r>
-        <w:rPr>
-          <w:rFonts w:asciiTheme="majorHAnsi" w:hAnsiTheme="majorHAnsi"/>
-          <w:sz w:val="21"/>
-          <w:szCs w:val="21"/>
-        </w:rPr>
-        <w:t>Evaluate_movement</w:t>
-      </w:r>
-      <w:proofErr w:type="spellEnd"/>
-      <w:r>
-        <w:rPr>
-          <w:rFonts w:asciiTheme="majorHAnsi" w:hAnsiTheme="majorHAnsi"/>
-          <w:sz w:val="21"/>
-          <w:szCs w:val="21"/>
-        </w:rPr>
-        <w:t xml:space="preserve"> method</w:t>
+        <w:t>. Evaluate_movement method</w:t>
       </w:r>
     </w:p>
     <w:p>
@@ -9310,87 +6825,15 @@
           <w:sz w:val="24"/>
           <w:szCs w:val="28"/>
         </w:rPr>
-        <w:t xml:space="preserve">Inside the </w:t>
-      </w:r>
-      <w:proofErr w:type="spellStart"/>
-      <w:r>
-        <w:rPr>
-          <w:rFonts w:cstheme="minorHAnsi"/>
-          <w:sz w:val="24"/>
-          <w:szCs w:val="28"/>
-        </w:rPr>
-        <w:t>highlight_moves</w:t>
-      </w:r>
-      <w:proofErr w:type="spellEnd"/>
-      <w:r>
-        <w:rPr>
-          <w:rFonts w:cstheme="minorHAnsi"/>
-          <w:sz w:val="24"/>
-          <w:szCs w:val="28"/>
-        </w:rPr>
-        <w:t xml:space="preserve"> method of pieces is another method found in the Pieces parent class called </w:t>
-      </w:r>
-      <w:proofErr w:type="spellStart"/>
-      <w:r>
-        <w:rPr>
-          <w:rFonts w:cstheme="minorHAnsi"/>
-          <w:sz w:val="24"/>
-          <w:szCs w:val="28"/>
-        </w:rPr>
-        <w:t>evaluate_movement</w:t>
-      </w:r>
-      <w:proofErr w:type="spellEnd"/>
-      <w:r>
-        <w:rPr>
-          <w:rFonts w:cstheme="minorHAnsi"/>
-          <w:sz w:val="24"/>
-          <w:szCs w:val="28"/>
-        </w:rPr>
-        <w:t xml:space="preserve">. When the king is in check or if the piece is pinned, this will run for every square in a piece’s normal movement. </w:t>
-      </w:r>
-      <w:r>
-        <w:rPr>
-          <w:rFonts w:cstheme="minorHAnsi"/>
-          <w:sz w:val="24"/>
-          <w:szCs w:val="28"/>
-        </w:rPr>
-        <w:t xml:space="preserve">It works by creating a copy of the invisible board and simulating the move to that square. Since pinning can only be done by one piece and checking does not allow any movement other than the king if there </w:t>
-      </w:r>
-      <w:proofErr w:type="gramStart"/>
-      <w:r>
-        <w:rPr>
-          <w:rFonts w:cstheme="minorHAnsi"/>
-          <w:sz w:val="24"/>
-          <w:szCs w:val="28"/>
-        </w:rPr>
-        <w:t>are</w:t>
-      </w:r>
-      <w:proofErr w:type="gramEnd"/>
-      <w:r>
-        <w:rPr>
-          <w:rFonts w:cstheme="minorHAnsi"/>
-          <w:sz w:val="24"/>
-          <w:szCs w:val="28"/>
-        </w:rPr>
-        <w:t xml:space="preserve"> multiple checking pieces, only one </w:t>
-      </w:r>
-      <w:proofErr w:type="spellStart"/>
-      <w:r>
-        <w:rPr>
-          <w:rFonts w:cstheme="minorHAnsi"/>
-          <w:sz w:val="24"/>
-          <w:szCs w:val="28"/>
-        </w:rPr>
-        <w:t>enemy_piece</w:t>
-      </w:r>
-      <w:proofErr w:type="spellEnd"/>
-      <w:r>
-        <w:rPr>
-          <w:rFonts w:cstheme="minorHAnsi"/>
-          <w:sz w:val="24"/>
-          <w:szCs w:val="28"/>
-        </w:rPr>
-        <w:t xml:space="preserve"> is input into the method as an argument.</w:t>
+        <w:t xml:space="preserve">Inside the highlight_moves method of pieces is another method found in the Pieces parent class called evaluate_movement. When the king is in check or if the piece is pinned, this will run for every square in a piece’s normal movement. </w:t>
+      </w:r>
+      <w:r>
+        <w:rPr>
+          <w:rFonts w:cstheme="minorHAnsi"/>
+          <w:sz w:val="24"/>
+          <w:szCs w:val="28"/>
+        </w:rPr>
+        <w:t>It works by creating a copy of the invisible board and simulating the move to that square. Since pinning can only be done by one piece and checking does not allow any movement other than the king if there are multiple checking pieces, only one enemy_piece is input into the method as an argument.</w:t>
       </w:r>
     </w:p>
     <w:p>
@@ -9408,43 +6851,7 @@
           <w:sz w:val="24"/>
           <w:szCs w:val="28"/>
         </w:rPr>
-        <w:t xml:space="preserve">After simulating the move, it will check the </w:t>
-      </w:r>
-      <w:proofErr w:type="spellStart"/>
-      <w:r>
-        <w:rPr>
-          <w:rFonts w:cstheme="minorHAnsi"/>
-          <w:sz w:val="24"/>
-          <w:szCs w:val="28"/>
-        </w:rPr>
-        <w:t>enemy_piece’s</w:t>
-      </w:r>
-      <w:proofErr w:type="spellEnd"/>
-      <w:r>
-        <w:rPr>
-          <w:rFonts w:cstheme="minorHAnsi"/>
-          <w:sz w:val="24"/>
-          <w:szCs w:val="28"/>
-        </w:rPr>
-        <w:t xml:space="preserve"> possible movement and see if it threatens the king. If it does, then the square this method is calculating for is deemed not useful and will not be added to the </w:t>
-      </w:r>
-      <w:proofErr w:type="spellStart"/>
-      <w:r>
-        <w:rPr>
-          <w:rFonts w:cstheme="minorHAnsi"/>
-          <w:sz w:val="24"/>
-          <w:szCs w:val="28"/>
-        </w:rPr>
-        <w:t>possible_squares</w:t>
-      </w:r>
-      <w:proofErr w:type="spellEnd"/>
-      <w:r>
-        <w:rPr>
-          <w:rFonts w:cstheme="minorHAnsi"/>
-          <w:sz w:val="24"/>
-          <w:szCs w:val="28"/>
-        </w:rPr>
-        <w:t xml:space="preserve"> list.</w:t>
+        <w:t>After simulating the move, it will check the enemy_piece’s possible movement and see if it threatens the king. If it does, then the square this method is calculating for is deemed not useful and will not be added to the possible_squares list.</w:t>
       </w:r>
     </w:p>
     <w:p>
@@ -9583,7 +6990,6 @@
           <w:szCs w:val="21"/>
         </w:rPr>
       </w:pPr>
-      <w:proofErr w:type="gramStart"/>
       <w:r>
         <w:rPr>
           <w:rFonts w:asciiTheme="majorHAnsi" w:hAnsiTheme="majorHAnsi"/>
@@ -9598,16 +7004,7 @@
           <w:sz w:val="21"/>
           <w:szCs w:val="21"/>
         </w:rPr>
-        <w:t>.</w:t>
-      </w:r>
-      <w:proofErr w:type="gramEnd"/>
-      <w:r>
-        <w:rPr>
-          <w:rFonts w:asciiTheme="majorHAnsi" w:hAnsiTheme="majorHAnsi"/>
-          <w:sz w:val="21"/>
-          <w:szCs w:val="21"/>
-        </w:rPr>
-        <w:t xml:space="preserve"> Checkmate</w:t>
+        <w:t>. Checkmate</w:t>
       </w:r>
     </w:p>
     <w:p>
@@ -9656,16 +7053,7 @@
           <w:sz w:val="28"/>
           <w:szCs w:val="28"/>
         </w:rPr>
-        <w:t xml:space="preserve">. </w:t>
-      </w:r>
-      <w:r>
-        <w:rPr>
-          <w:rFonts w:asciiTheme="majorHAnsi" w:hAnsiTheme="majorHAnsi" w:cstheme="minorHAnsi"/>
-          <w:b/>
-          <w:sz w:val="28"/>
-          <w:szCs w:val="28"/>
-        </w:rPr>
-        <w:t>Game notation and records</w:t>
+        <w:t>. Game notation and records</w:t>
       </w:r>
     </w:p>
     <w:p>
@@ -9683,25 +7071,7 @@
           <w:sz w:val="24"/>
           <w:szCs w:val="28"/>
         </w:rPr>
-        <w:t xml:space="preserve">As of version 1.2 (after the presentation), the ability to see the game’s history and saves has been implemented. The following changes to the </w:t>
-      </w:r>
-      <w:proofErr w:type="spellStart"/>
-      <w:r>
-        <w:rPr>
-          <w:rFonts w:cstheme="minorHAnsi"/>
-          <w:sz w:val="24"/>
-          <w:szCs w:val="28"/>
-        </w:rPr>
-        <w:t>MyGameWindow</w:t>
-      </w:r>
-      <w:proofErr w:type="spellEnd"/>
-      <w:r>
-        <w:rPr>
-          <w:rFonts w:cstheme="minorHAnsi"/>
-          <w:sz w:val="24"/>
-          <w:szCs w:val="28"/>
-        </w:rPr>
-        <w:t xml:space="preserve"> class were made to make the update possible:</w:t>
+        <w:t>As of version 1.2 (after the presentation), the ability to see the game’s history and saves has been implemented. The following changes to the MyGameWindow class were made to make the update possible:</w:t>
       </w:r>
     </w:p>
     <w:p>
@@ -9780,51 +7150,31 @@
           <w:szCs w:val="21"/>
         </w:rPr>
       </w:pPr>
-      <w:proofErr w:type="gramStart"/>
-      <w:r>
-        <w:rPr>
-          <w:rFonts w:asciiTheme="majorHAnsi" w:hAnsiTheme="majorHAnsi"/>
-          <w:sz w:val="21"/>
-          <w:szCs w:val="21"/>
-        </w:rPr>
-        <w:t>Image 30.</w:t>
-      </w:r>
-      <w:proofErr w:type="gramEnd"/>
-      <w:r>
-        <w:rPr>
-          <w:rFonts w:asciiTheme="majorHAnsi" w:hAnsiTheme="majorHAnsi"/>
-          <w:sz w:val="21"/>
-          <w:szCs w:val="21"/>
-        </w:rPr>
-        <w:t xml:space="preserve"> New attributes and methods</w:t>
-      </w:r>
-    </w:p>
-    <w:p>
-      <w:pPr>
-        <w:rPr>
-          <w:rFonts w:cstheme="minorHAnsi"/>
-          <w:sz w:val="24"/>
-          <w:szCs w:val="24"/>
-        </w:rPr>
-      </w:pPr>
-      <w:r>
-        <w:rPr>
-          <w:rFonts w:cstheme="minorHAnsi"/>
-          <w:sz w:val="24"/>
-          <w:szCs w:val="24"/>
-        </w:rPr>
-        <w:t>To explain what each of these attributes do</w:t>
-      </w:r>
-      <w:proofErr w:type="gramStart"/>
-      <w:r>
-        <w:rPr>
-          <w:rFonts w:cstheme="minorHAnsi"/>
-          <w:sz w:val="24"/>
-          <w:szCs w:val="24"/>
-        </w:rPr>
-        <w:t>:</w:t>
-      </w:r>
-      <w:proofErr w:type="gramEnd"/>
+      <w:r>
+        <w:rPr>
+          <w:rFonts w:asciiTheme="majorHAnsi" w:hAnsiTheme="majorHAnsi"/>
+          <w:sz w:val="21"/>
+          <w:szCs w:val="21"/>
+        </w:rPr>
+        <w:t>Image 30. New attributes and methods</w:t>
+      </w:r>
+    </w:p>
+    <w:p>
+      <w:pPr>
+        <w:rPr>
+          <w:rFonts w:cstheme="minorHAnsi"/>
+          <w:sz w:val="24"/>
+          <w:szCs w:val="24"/>
+        </w:rPr>
+      </w:pPr>
+      <w:r>
+        <w:rPr>
+          <w:rFonts w:cstheme="minorHAnsi"/>
+          <w:sz w:val="24"/>
+          <w:szCs w:val="24"/>
+        </w:rPr>
+        <w:t>To explain what each of these attributes do:</w:t>
+      </w:r>
       <w:r>
         <w:rPr>
           <w:rFonts w:cstheme="minorHAnsi"/>
@@ -9832,36 +7182,8 @@
           <w:szCs w:val="24"/>
         </w:rPr>
         <w:br/>
-        <w:t xml:space="preserve">- </w:t>
-      </w:r>
-      <w:proofErr w:type="spellStart"/>
-      <w:r>
-        <w:rPr>
-          <w:rFonts w:cstheme="minorHAnsi"/>
-          <w:sz w:val="24"/>
-          <w:szCs w:val="24"/>
-        </w:rPr>
-        <w:t>turn_number</w:t>
-      </w:r>
-      <w:proofErr w:type="spellEnd"/>
-      <w:r>
-        <w:rPr>
-          <w:rFonts w:cstheme="minorHAnsi"/>
-          <w:sz w:val="24"/>
-          <w:szCs w:val="24"/>
-        </w:rPr>
-        <w:t xml:space="preserve"> is used to count the number of turns that have taken place so far. It is then written in the move history square on the right side on the screen (see image 31</w:t>
-      </w:r>
-      <w:proofErr w:type="gramStart"/>
-      <w:r>
-        <w:rPr>
-          <w:rFonts w:cstheme="minorHAnsi"/>
-          <w:sz w:val="24"/>
-          <w:szCs w:val="24"/>
-        </w:rPr>
-        <w:t>)</w:t>
-      </w:r>
-      <w:proofErr w:type="gramEnd"/>
+        <w:t>- turn_number is used to count the number of turns that have taken place so far. It is then written in the move history square on the right side on the screen (see image 31)</w:t>
+      </w:r>
       <w:r>
         <w:rPr>
           <w:rFonts w:cstheme="minorHAnsi"/>
@@ -9869,18 +7191,8 @@
           <w:szCs w:val="24"/>
         </w:rPr>
         <w:br/>
-        <w:t xml:space="preserve">- </w:t>
-      </w:r>
-      <w:proofErr w:type="spellStart"/>
-      <w:r>
-        <w:rPr>
-          <w:rFonts w:cstheme="minorHAnsi"/>
-          <w:sz w:val="24"/>
-          <w:szCs w:val="24"/>
-        </w:rPr>
-        <w:t>capture_done</w:t>
-      </w:r>
-      <w:proofErr w:type="spellEnd"/>
+        <w:t>- capture_done</w:t>
+      </w:r>
       <w:r>
         <w:rPr>
           <w:rFonts w:cstheme="minorHAnsi"/>
@@ -9896,25 +7208,7 @@
           <w:szCs w:val="24"/>
         </w:rPr>
         <w:br/>
-        <w:t xml:space="preserve">- </w:t>
-      </w:r>
-      <w:proofErr w:type="spellStart"/>
-      <w:r>
-        <w:rPr>
-          <w:rFonts w:cstheme="minorHAnsi"/>
-          <w:sz w:val="24"/>
-          <w:szCs w:val="24"/>
-        </w:rPr>
-        <w:t>checked_for_promotion</w:t>
-      </w:r>
-      <w:proofErr w:type="spellEnd"/>
-      <w:r>
-        <w:rPr>
-          <w:rFonts w:cstheme="minorHAnsi"/>
-          <w:sz w:val="24"/>
-          <w:szCs w:val="24"/>
-        </w:rPr>
-        <w:t xml:space="preserve"> is much like the previous attribute, except it records whether the game has prompted for promotion.</w:t>
+        <w:t>- checked_for_promotion is much like the previous attribute, except it records whether the game has prompted for promotion.</w:t>
       </w:r>
       <w:r>
         <w:rPr>
@@ -9923,27 +7217,7 @@
           <w:szCs w:val="24"/>
         </w:rPr>
         <w:br/>
-        <w:t xml:space="preserve">- </w:t>
-      </w:r>
-      <w:proofErr w:type="spellStart"/>
-      <w:proofErr w:type="gramStart"/>
-      <w:r>
-        <w:rPr>
-          <w:rFonts w:cstheme="minorHAnsi"/>
-          <w:sz w:val="24"/>
-          <w:szCs w:val="24"/>
-        </w:rPr>
-        <w:t>move_history</w:t>
-      </w:r>
-      <w:proofErr w:type="spellEnd"/>
-      <w:proofErr w:type="gramEnd"/>
-      <w:r>
-        <w:rPr>
-          <w:rFonts w:cstheme="minorHAnsi"/>
-          <w:sz w:val="24"/>
-          <w:szCs w:val="24"/>
-        </w:rPr>
-        <w:t xml:space="preserve"> is used to help with both recording and drawing the move history on the right side of the screen. Whenever a new move is made, it is appended to this list.</w:t>
+        <w:t>- move_history is used to help with both recording and drawing the move history on the right side of the screen. Whenever a new move is made, it is appended to this list.</w:t>
       </w:r>
       <w:r>
         <w:rPr>
@@ -9952,27 +7226,7 @@
           <w:szCs w:val="24"/>
         </w:rPr>
         <w:br/>
-        <w:t xml:space="preserve">- </w:t>
-      </w:r>
-      <w:proofErr w:type="spellStart"/>
-      <w:proofErr w:type="gramStart"/>
-      <w:r>
-        <w:rPr>
-          <w:rFonts w:cstheme="minorHAnsi"/>
-          <w:sz w:val="24"/>
-          <w:szCs w:val="24"/>
-        </w:rPr>
-        <w:t>save_file</w:t>
-      </w:r>
-      <w:proofErr w:type="spellEnd"/>
-      <w:proofErr w:type="gramEnd"/>
-      <w:r>
-        <w:rPr>
-          <w:rFonts w:cstheme="minorHAnsi"/>
-          <w:sz w:val="24"/>
-          <w:szCs w:val="24"/>
-        </w:rPr>
-        <w:t xml:space="preserve"> is the save file used to store the records of the game. It is readable and every move is separated with a new line</w:t>
+        <w:t>- save_file is the save file used to store the records of the game. It is readable and every move is separated with a new line</w:t>
       </w:r>
     </w:p>
     <w:p>
@@ -9998,25 +7252,7 @@
           <w:szCs w:val="28"/>
         </w:rPr>
         <w:br/>
-        <w:t xml:space="preserve">- </w:t>
-      </w:r>
-      <w:proofErr w:type="spellStart"/>
-      <w:r>
-        <w:rPr>
-          <w:rFonts w:cstheme="minorHAnsi"/>
-          <w:sz w:val="24"/>
-          <w:szCs w:val="28"/>
-        </w:rPr>
-        <w:t>draw_move_history</w:t>
-      </w:r>
-      <w:proofErr w:type="spellEnd"/>
-      <w:r>
-        <w:rPr>
-          <w:rFonts w:cstheme="minorHAnsi"/>
-          <w:sz w:val="24"/>
-          <w:szCs w:val="28"/>
-        </w:rPr>
-        <w:t xml:space="preserve"> is the method used to draw and update the move history text on the right side of the screen</w:t>
+        <w:t>- draw_move_history is the method used to draw and update the move history text on the right side of the screen</w:t>
       </w:r>
       <w:r>
         <w:rPr>
@@ -10025,36 +7261,8 @@
           <w:szCs w:val="28"/>
         </w:rPr>
         <w:br/>
-        <w:t xml:space="preserve">- </w:t>
-      </w:r>
-      <w:proofErr w:type="spellStart"/>
-      <w:r>
-        <w:rPr>
-          <w:rFonts w:cstheme="minorHAnsi"/>
-          <w:sz w:val="24"/>
-          <w:szCs w:val="28"/>
-        </w:rPr>
-        <w:t>convert_for_recording</w:t>
-      </w:r>
-      <w:proofErr w:type="spellEnd"/>
-      <w:r>
-        <w:rPr>
-          <w:rFonts w:cstheme="minorHAnsi"/>
-          <w:sz w:val="24"/>
-          <w:szCs w:val="28"/>
-        </w:rPr>
-        <w:t xml:space="preserve"> converts the coordinates of the previous square and the destination square into notation form, hence the name. It returns a tuple consisting of 2 strings (the previous square and destination square</w:t>
-      </w:r>
-      <w:proofErr w:type="gramStart"/>
-      <w:r>
-        <w:rPr>
-          <w:rFonts w:cstheme="minorHAnsi"/>
-          <w:sz w:val="24"/>
-          <w:szCs w:val="28"/>
-        </w:rPr>
-        <w:t>)</w:t>
-      </w:r>
-      <w:proofErr w:type="gramEnd"/>
+        <w:t>- convert_for_recording converts the coordinates of the previous square and the destination square into notation form, hence the name. It returns a tuple consisting of 2 strings (the previous square and destination square)</w:t>
+      </w:r>
       <w:r>
         <w:rPr>
           <w:rFonts w:cstheme="minorHAnsi"/>
@@ -10062,25 +7270,7 @@
           <w:szCs w:val="28"/>
         </w:rPr>
         <w:br/>
-        <w:t xml:space="preserve">- </w:t>
-      </w:r>
-      <w:proofErr w:type="spellStart"/>
-      <w:r>
-        <w:rPr>
-          <w:rFonts w:cstheme="minorHAnsi"/>
-          <w:sz w:val="24"/>
-          <w:szCs w:val="28"/>
-        </w:rPr>
-        <w:t>add_history</w:t>
-      </w:r>
-      <w:proofErr w:type="spellEnd"/>
-      <w:r>
-        <w:rPr>
-          <w:rFonts w:cstheme="minorHAnsi"/>
-          <w:sz w:val="24"/>
-          <w:szCs w:val="28"/>
-        </w:rPr>
-        <w:t xml:space="preserve"> combines the two values obtained from the previous method and uses it to create the </w:t>
+        <w:t xml:space="preserve">- add_history combines the two values obtained from the previous method and uses it to create the </w:t>
       </w:r>
       <w:r>
         <w:rPr>
@@ -10112,43 +7302,7 @@
           <w:sz w:val="24"/>
           <w:szCs w:val="28"/>
         </w:rPr>
-        <w:t xml:space="preserve">inserts it to the </w:t>
-      </w:r>
-      <w:proofErr w:type="spellStart"/>
-      <w:r>
-        <w:rPr>
-          <w:rFonts w:cstheme="minorHAnsi"/>
-          <w:sz w:val="24"/>
-          <w:szCs w:val="28"/>
-        </w:rPr>
-        <w:t>move_history</w:t>
-      </w:r>
-      <w:proofErr w:type="spellEnd"/>
-      <w:r>
-        <w:rPr>
-          <w:rFonts w:cstheme="minorHAnsi"/>
-          <w:sz w:val="24"/>
-          <w:szCs w:val="28"/>
-        </w:rPr>
-        <w:t xml:space="preserve"> list as well as to save the move into the </w:t>
-      </w:r>
-      <w:proofErr w:type="spellStart"/>
-      <w:r>
-        <w:rPr>
-          <w:rFonts w:cstheme="minorHAnsi"/>
-          <w:sz w:val="24"/>
-          <w:szCs w:val="28"/>
-        </w:rPr>
-        <w:t>save_file</w:t>
-      </w:r>
-      <w:proofErr w:type="spellEnd"/>
-      <w:r>
-        <w:rPr>
-          <w:rFonts w:cstheme="minorHAnsi"/>
-          <w:sz w:val="24"/>
-          <w:szCs w:val="28"/>
-        </w:rPr>
-        <w:t xml:space="preserve"> file.</w:t>
+        <w:t>inserts it to the move_history list as well as to save the move into the save_file file.</w:t>
       </w:r>
     </w:p>
     <w:p>
@@ -10272,39 +7426,13 @@
           <w:szCs w:val="21"/>
         </w:rPr>
       </w:pPr>
-      <w:proofErr w:type="gramStart"/>
-      <w:r>
-        <w:rPr>
-          <w:rFonts w:asciiTheme="majorHAnsi" w:hAnsiTheme="majorHAnsi"/>
-          <w:sz w:val="21"/>
-          <w:szCs w:val="21"/>
-        </w:rPr>
-        <w:t>Image 31</w:t>
-      </w:r>
-      <w:r>
-        <w:rPr>
-          <w:rFonts w:asciiTheme="majorHAnsi" w:hAnsiTheme="majorHAnsi"/>
-          <w:sz w:val="21"/>
-          <w:szCs w:val="21"/>
-        </w:rPr>
-        <w:t>.</w:t>
-      </w:r>
-      <w:proofErr w:type="gramEnd"/>
-      <w:r>
-        <w:rPr>
-          <w:rFonts w:asciiTheme="majorHAnsi" w:hAnsiTheme="majorHAnsi"/>
-          <w:sz w:val="21"/>
-          <w:szCs w:val="21"/>
-        </w:rPr>
-        <w:t xml:space="preserve"> New </w:t>
-      </w:r>
-      <w:r>
-        <w:rPr>
-          <w:rFonts w:asciiTheme="majorHAnsi" w:hAnsiTheme="majorHAnsi"/>
-          <w:sz w:val="21"/>
-          <w:szCs w:val="21"/>
-        </w:rPr>
-        <w:t>screen</w:t>
+      <w:r>
+        <w:rPr>
+          <w:rFonts w:asciiTheme="majorHAnsi" w:hAnsiTheme="majorHAnsi"/>
+          <w:sz w:val="21"/>
+          <w:szCs w:val="21"/>
+        </w:rPr>
+        <w:t>Image 31. New screen</w:t>
       </w:r>
     </w:p>
     <w:p>
@@ -10334,23 +7462,13 @@
           <w:szCs w:val="28"/>
         </w:rPr>
       </w:pPr>
-      <w:proofErr w:type="gramStart"/>
-      <w:r>
-        <w:rPr>
-          <w:rFonts w:cstheme="minorHAnsi"/>
-          <w:sz w:val="24"/>
-          <w:szCs w:val="28"/>
-        </w:rPr>
-        <w:t>piece</w:t>
-      </w:r>
-      <w:proofErr w:type="gramEnd"/>
-      <w:r>
-        <w:rPr>
-          <w:rFonts w:cstheme="minorHAnsi"/>
-          <w:sz w:val="24"/>
-          <w:szCs w:val="28"/>
-        </w:rPr>
-        <w:t xml:space="preserve">   (origin)   movement   </w:t>
+      <w:r>
+        <w:rPr>
+          <w:rFonts w:cstheme="minorHAnsi"/>
+          <w:sz w:val="24"/>
+          <w:szCs w:val="28"/>
+        </w:rPr>
+        <w:t xml:space="preserve">piece   (origin)   movement   </w:t>
       </w:r>
       <w:r>
         <w:rPr>
@@ -10441,18 +7559,8 @@
           <w:sz w:val="24"/>
           <w:szCs w:val="28"/>
         </w:rPr>
-        <w:t>The movement type of a piece can be determined as one of three possible choices</w:t>
-      </w:r>
-      <w:proofErr w:type="gramStart"/>
-      <w:r>
-        <w:rPr>
-          <w:rFonts w:cstheme="minorHAnsi"/>
-          <w:sz w:val="24"/>
-          <w:szCs w:val="28"/>
-        </w:rPr>
-        <w:t>:</w:t>
-      </w:r>
-      <w:proofErr w:type="gramEnd"/>
+        <w:t>The movement type of a piece can be determined as one of three possible choices:</w:t>
+      </w:r>
       <w:r>
         <w:rPr>
           <w:rFonts w:cstheme="minorHAnsi"/>
@@ -10469,25 +7577,7 @@
           <w:szCs w:val="28"/>
         </w:rPr>
         <w:br/>
-        <w:t>2. “</w:t>
-      </w:r>
-      <w:proofErr w:type="gramStart"/>
-      <w:r>
-        <w:rPr>
-          <w:rFonts w:cstheme="minorHAnsi"/>
-          <w:sz w:val="24"/>
-          <w:szCs w:val="28"/>
-        </w:rPr>
-        <w:t>x</w:t>
-      </w:r>
-      <w:proofErr w:type="gramEnd"/>
-      <w:r>
-        <w:rPr>
-          <w:rFonts w:cstheme="minorHAnsi"/>
-          <w:sz w:val="24"/>
-          <w:szCs w:val="28"/>
-        </w:rPr>
-        <w:t>” – symbolizes a capture on the destination square</w:t>
+        <w:t>2. “x” – symbolizes a capture on the destination square</w:t>
       </w:r>
       <w:r>
         <w:rPr>
@@ -10566,8 +7656,6 @@
           <w:szCs w:val="24"/>
         </w:rPr>
       </w:pPr>
-      <w:bookmarkStart w:id="0" w:name="_GoBack"/>
-      <w:bookmarkEnd w:id="0"/>
     </w:p>
     <w:sectPr>
       <w:pgSz w:w="12240" w:h="15840"/>

</xml_diff>